<commit_message>
song selection, program change selection is working
</commit_message>
<xml_diff>
--- a/documentation/the-guitar-dashboard.docx
+++ b/documentation/the-guitar-dashboard.docx
@@ -197,6 +197,243 @@
       </w:pPr>
       <w:r>
         <w:t>Receiving e sending midi messages</w:t>
+      </w:r>
+    </w:p>
+    <w:p>
+      <w:pPr>
+        <w:pStyle w:val="Heading1"/>
+      </w:pPr>
+      <w:proofErr w:type="spellStart"/>
+      <w:r>
+        <w:t>BackLog</w:t>
+      </w:r>
+      <w:proofErr w:type="spellEnd"/>
+    </w:p>
+    <w:p>
+      <w:pPr>
+        <w:pStyle w:val="ListParagraph"/>
+        <w:numPr>
+          <w:ilvl w:val="0"/>
+          <w:numId w:val="3"/>
+        </w:numPr>
+        <w:rPr>
+          <w:strike/>
+        </w:rPr>
+      </w:pPr>
+      <w:r>
+        <w:rPr>
+          <w:strike/>
+        </w:rPr>
+        <w:t xml:space="preserve">After loading the </w:t>
+      </w:r>
+      <w:proofErr w:type="spellStart"/>
+      <w:r>
+        <w:rPr>
+          <w:strike/>
+        </w:rPr>
+        <w:t>ui</w:t>
+      </w:r>
+      <w:proofErr w:type="spellEnd"/>
+      <w:r>
+        <w:rPr>
+          <w:strike/>
+        </w:rPr>
+        <w:t xml:space="preserve"> must be updated</w:t>
+      </w:r>
+    </w:p>
+    <w:p>
+      <w:pPr>
+        <w:pStyle w:val="ListParagraph"/>
+        <w:numPr>
+          <w:ilvl w:val="0"/>
+          <w:numId w:val="3"/>
+        </w:numPr>
+      </w:pPr>
+      <w:r>
+        <w:t>Full screen at startup</w:t>
+      </w:r>
+    </w:p>
+    <w:p>
+      <w:pPr>
+        <w:pStyle w:val="ListParagraph"/>
+        <w:numPr>
+          <w:ilvl w:val="0"/>
+          <w:numId w:val="3"/>
+        </w:numPr>
+      </w:pPr>
+      <w:r>
+        <w:t>Default loading at startup</w:t>
+      </w:r>
+    </w:p>
+    <w:p>
+      <w:pPr>
+        <w:pStyle w:val="ListParagraph"/>
+        <w:numPr>
+          <w:ilvl w:val="0"/>
+          <w:numId w:val="3"/>
+        </w:numPr>
+      </w:pPr>
+      <w:proofErr w:type="spellStart"/>
+      <w:r>
+        <w:t>VirtualBand</w:t>
+      </w:r>
+      <w:proofErr w:type="spellEnd"/>
+      <w:r>
+        <w:t xml:space="preserve"> component on screen at startup</w:t>
+      </w:r>
+    </w:p>
+    <w:p>
+      <w:pPr>
+        <w:pStyle w:val="ListParagraph"/>
+        <w:numPr>
+          <w:ilvl w:val="0"/>
+          <w:numId w:val="3"/>
+        </w:numPr>
+        <w:rPr>
+          <w:strike/>
+        </w:rPr>
+      </w:pPr>
+      <w:r>
+        <w:rPr>
+          <w:strike/>
+        </w:rPr>
+        <w:t xml:space="preserve">After </w:t>
+      </w:r>
+      <w:r>
+        <w:rPr>
+          <w:strike/>
+        </w:rPr>
+        <w:t>selecting</w:t>
+      </w:r>
+      <w:r>
+        <w:rPr>
+          <w:strike/>
+        </w:rPr>
+        <w:t xml:space="preserve"> a </w:t>
+      </w:r>
+      <w:proofErr w:type="gramStart"/>
+      <w:r>
+        <w:rPr>
+          <w:strike/>
+        </w:rPr>
+        <w:t>song</w:t>
+      </w:r>
+      <w:proofErr w:type="gramEnd"/>
+      <w:r>
+        <w:rPr>
+          <w:strike/>
+        </w:rPr>
+        <w:t xml:space="preserve"> the program changes component must be updated.</w:t>
+      </w:r>
+    </w:p>
+    <w:p>
+      <w:pPr>
+        <w:pStyle w:val="ListParagraph"/>
+        <w:numPr>
+          <w:ilvl w:val="0"/>
+          <w:numId w:val="3"/>
+        </w:numPr>
+        <w:rPr>
+          <w:strike/>
+        </w:rPr>
+      </w:pPr>
+      <w:r>
+        <w:rPr>
+          <w:strike/>
+        </w:rPr>
+        <w:t>Selecting a program change must send program change messages</w:t>
+      </w:r>
+    </w:p>
+    <w:p>
+      <w:pPr>
+        <w:pStyle w:val="ListParagraph"/>
+        <w:numPr>
+          <w:ilvl w:val="0"/>
+          <w:numId w:val="3"/>
+        </w:numPr>
+      </w:pPr>
+      <w:r>
+        <w:t>Previous next marker implementation</w:t>
+      </w:r>
+    </w:p>
+    <w:p>
+      <w:pPr>
+        <w:pStyle w:val="ListParagraph"/>
+        <w:numPr>
+          <w:ilvl w:val="0"/>
+          <w:numId w:val="3"/>
+        </w:numPr>
+      </w:pPr>
+      <w:r>
+        <w:t>Current song/program change must be highlighted</w:t>
+      </w:r>
+    </w:p>
+    <w:p>
+      <w:pPr>
+        <w:pStyle w:val="ListParagraph"/>
+        <w:numPr>
+          <w:ilvl w:val="0"/>
+          <w:numId w:val="3"/>
+        </w:numPr>
+      </w:pPr>
+      <w:r>
+        <w:t>Program change / scene optimization</w:t>
+      </w:r>
+    </w:p>
+    <w:p>
+      <w:pPr>
+        <w:pStyle w:val="ListParagraph"/>
+        <w:numPr>
+          <w:ilvl w:val="0"/>
+          <w:numId w:val="3"/>
+        </w:numPr>
+      </w:pPr>
+      <w:r>
+        <w:t xml:space="preserve">Scene optimization based on the </w:t>
+      </w:r>
+      <w:r>
+        <w:t>patch default scene</w:t>
+      </w:r>
+    </w:p>
+    <w:p>
+      <w:pPr>
+        <w:pStyle w:val="ListParagraph"/>
+        <w:numPr>
+          <w:ilvl w:val="0"/>
+          <w:numId w:val="3"/>
+        </w:numPr>
+      </w:pPr>
+      <w:r>
+        <w:t>Choose a program icon</w:t>
+      </w:r>
+    </w:p>
+    <w:p>
+      <w:pPr>
+        <w:pStyle w:val="ListParagraph"/>
+        <w:numPr>
+          <w:ilvl w:val="0"/>
+          <w:numId w:val="3"/>
+        </w:numPr>
+      </w:pPr>
+      <w:r>
+        <w:t xml:space="preserve">Patch number and scene as tooltip on </w:t>
+      </w:r>
+      <w:proofErr w:type="spellStart"/>
+      <w:r>
+        <w:t>ProgramChangesComponent</w:t>
+      </w:r>
+      <w:proofErr w:type="spellEnd"/>
+    </w:p>
+    <w:p>
+      <w:pPr>
+        <w:pStyle w:val="ListParagraph"/>
+        <w:numPr>
+          <w:ilvl w:val="0"/>
+          <w:numId w:val="3"/>
+        </w:numPr>
+      </w:pPr>
+      <w:r>
+        <w:t>Program number verification</w:t>
       </w:r>
     </w:p>
     <w:sectPr>
@@ -325,6 +562,119 @@
     </w:lvl>
   </w:abstractNum>
   <w:abstractNum w:abstractNumId="1" w15:restartNumberingAfterBreak="0">
+    <w:nsid w:val="75631B3D"/>
+    <w:multiLevelType w:val="hybridMultilevel"/>
+    <w:tmpl w:val="635C4A0C"/>
+    <w:lvl w:ilvl="0" w:tplc="04090001">
+      <w:start w:val="1"/>
+      <w:numFmt w:val="bullet"/>
+      <w:lvlText w:val=""/>
+      <w:lvlJc w:val="left"/>
+      <w:pPr>
+        <w:ind w:left="720" w:hanging="360"/>
+      </w:pPr>
+      <w:rPr>
+        <w:rFonts w:ascii="Symbol" w:hAnsi="Symbol" w:hint="default"/>
+      </w:rPr>
+    </w:lvl>
+    <w:lvl w:ilvl="1" w:tplc="04090003" w:tentative="1">
+      <w:start w:val="1"/>
+      <w:numFmt w:val="bullet"/>
+      <w:lvlText w:val="o"/>
+      <w:lvlJc w:val="left"/>
+      <w:pPr>
+        <w:ind w:left="1440" w:hanging="360"/>
+      </w:pPr>
+      <w:rPr>
+        <w:rFonts w:ascii="Courier New" w:hAnsi="Courier New" w:cs="Courier New" w:hint="default"/>
+      </w:rPr>
+    </w:lvl>
+    <w:lvl w:ilvl="2" w:tplc="04090005" w:tentative="1">
+      <w:start w:val="1"/>
+      <w:numFmt w:val="bullet"/>
+      <w:lvlText w:val=""/>
+      <w:lvlJc w:val="left"/>
+      <w:pPr>
+        <w:ind w:left="2160" w:hanging="360"/>
+      </w:pPr>
+      <w:rPr>
+        <w:rFonts w:ascii="Wingdings" w:hAnsi="Wingdings" w:hint="default"/>
+      </w:rPr>
+    </w:lvl>
+    <w:lvl w:ilvl="3" w:tplc="04090001" w:tentative="1">
+      <w:start w:val="1"/>
+      <w:numFmt w:val="bullet"/>
+      <w:lvlText w:val=""/>
+      <w:lvlJc w:val="left"/>
+      <w:pPr>
+        <w:ind w:left="2880" w:hanging="360"/>
+      </w:pPr>
+      <w:rPr>
+        <w:rFonts w:ascii="Symbol" w:hAnsi="Symbol" w:hint="default"/>
+      </w:rPr>
+    </w:lvl>
+    <w:lvl w:ilvl="4" w:tplc="04090003" w:tentative="1">
+      <w:start w:val="1"/>
+      <w:numFmt w:val="bullet"/>
+      <w:lvlText w:val="o"/>
+      <w:lvlJc w:val="left"/>
+      <w:pPr>
+        <w:ind w:left="3600" w:hanging="360"/>
+      </w:pPr>
+      <w:rPr>
+        <w:rFonts w:ascii="Courier New" w:hAnsi="Courier New" w:cs="Courier New" w:hint="default"/>
+      </w:rPr>
+    </w:lvl>
+    <w:lvl w:ilvl="5" w:tplc="04090005" w:tentative="1">
+      <w:start w:val="1"/>
+      <w:numFmt w:val="bullet"/>
+      <w:lvlText w:val=""/>
+      <w:lvlJc w:val="left"/>
+      <w:pPr>
+        <w:ind w:left="4320" w:hanging="360"/>
+      </w:pPr>
+      <w:rPr>
+        <w:rFonts w:ascii="Wingdings" w:hAnsi="Wingdings" w:hint="default"/>
+      </w:rPr>
+    </w:lvl>
+    <w:lvl w:ilvl="6" w:tplc="04090001" w:tentative="1">
+      <w:start w:val="1"/>
+      <w:numFmt w:val="bullet"/>
+      <w:lvlText w:val=""/>
+      <w:lvlJc w:val="left"/>
+      <w:pPr>
+        <w:ind w:left="5040" w:hanging="360"/>
+      </w:pPr>
+      <w:rPr>
+        <w:rFonts w:ascii="Symbol" w:hAnsi="Symbol" w:hint="default"/>
+      </w:rPr>
+    </w:lvl>
+    <w:lvl w:ilvl="7" w:tplc="04090003" w:tentative="1">
+      <w:start w:val="1"/>
+      <w:numFmt w:val="bullet"/>
+      <w:lvlText w:val="o"/>
+      <w:lvlJc w:val="left"/>
+      <w:pPr>
+        <w:ind w:left="5760" w:hanging="360"/>
+      </w:pPr>
+      <w:rPr>
+        <w:rFonts w:ascii="Courier New" w:hAnsi="Courier New" w:cs="Courier New" w:hint="default"/>
+      </w:rPr>
+    </w:lvl>
+    <w:lvl w:ilvl="8" w:tplc="04090005" w:tentative="1">
+      <w:start w:val="1"/>
+      <w:numFmt w:val="bullet"/>
+      <w:lvlText w:val=""/>
+      <w:lvlJc w:val="left"/>
+      <w:pPr>
+        <w:ind w:left="6480" w:hanging="360"/>
+      </w:pPr>
+      <w:rPr>
+        <w:rFonts w:ascii="Wingdings" w:hAnsi="Wingdings" w:hint="default"/>
+      </w:rPr>
+    </w:lvl>
+  </w:abstractNum>
+  <w:abstractNum w:abstractNumId="2" w15:restartNumberingAfterBreak="0">
     <w:nsid w:val="7ECF2DDD"/>
     <w:multiLevelType w:val="hybridMultilevel"/>
     <w:tmpl w:val="8328F450"/>
@@ -441,6 +791,9 @@
     <w:abstractNumId w:val="0"/>
   </w:num>
   <w:num w:numId="2">
+    <w:abstractNumId w:val="2"/>
+  </w:num>
+  <w:num w:numId="3">
     <w:abstractNumId w:val="1"/>
   </w:num>
 </w:numbering>
@@ -569,6 +922,7 @@
     <w:lsdException w:name="HTML Sample" w:semiHidden="1" w:unhideWhenUsed="1"/>
     <w:lsdException w:name="HTML Typewriter" w:semiHidden="1" w:unhideWhenUsed="1"/>
     <w:lsdException w:name="HTML Variable" w:semiHidden="1" w:unhideWhenUsed="1"/>
+    <w:lsdException w:name="Normal Table" w:semiHidden="1" w:unhideWhenUsed="1"/>
     <w:lsdException w:name="annotation subject" w:semiHidden="1" w:unhideWhenUsed="1"/>
     <w:lsdException w:name="No List" w:semiHidden="1" w:unhideWhenUsed="1"/>
     <w:lsdException w:name="Outline List 1" w:semiHidden="1" w:unhideWhenUsed="1"/>
@@ -615,8 +969,10 @@
     <w:lsdException w:name="Table Subtle 2" w:semiHidden="1" w:unhideWhenUsed="1"/>
     <w:lsdException w:name="Table Web 1" w:semiHidden="1" w:unhideWhenUsed="1"/>
     <w:lsdException w:name="Table Web 2" w:semiHidden="1" w:unhideWhenUsed="1"/>
+    <w:lsdException w:name="Table Web 3" w:semiHidden="1" w:unhideWhenUsed="1"/>
     <w:lsdException w:name="Balloon Text" w:semiHidden="1" w:unhideWhenUsed="1"/>
     <w:lsdException w:name="Table Grid" w:uiPriority="39"/>
+    <w:lsdException w:name="Table Theme" w:semiHidden="1" w:unhideWhenUsed="1"/>
     <w:lsdException w:name="Placeholder Text" w:semiHidden="1"/>
     <w:lsdException w:name="No Spacing" w:uiPriority="1" w:qFormat="1"/>
     <w:lsdException w:name="Light Shading" w:uiPriority="60"/>

</xml_diff>

<commit_message>
selected song/program change are now highlighted
</commit_message>
<xml_diff>
--- a/documentation/the-guitar-dashboard.docx
+++ b/documentation/the-guitar-dashboard.docx
@@ -20,28 +20,15 @@
     </w:p>
     <w:p>
       <w:r>
-        <w:t xml:space="preserve">A sequencer that controls </w:t>
-      </w:r>
-      <w:proofErr w:type="gramStart"/>
-      <w:r>
-        <w:t>a number of</w:t>
-      </w:r>
-      <w:proofErr w:type="gramEnd"/>
-      <w:r>
-        <w:t xml:space="preserve"> tracks that could contains audio or midi events. The sequencer’s tempo is controlled by an algorithm that tries to keep up with a real-time guitar source.</w:t>
+        <w:t>A sequencer that controls a number of tracks that could contains audio or midi events. The sequencer’s tempo is controlled by an algorithm that tries to keep up with a real-time guitar source.</w:t>
       </w:r>
     </w:p>
     <w:p>
       <w:pPr>
         <w:pStyle w:val="Heading3"/>
       </w:pPr>
-      <w:proofErr w:type="spellStart"/>
-      <w:r>
-        <w:t>Juce</w:t>
-      </w:r>
-      <w:proofErr w:type="spellEnd"/>
-      <w:r>
-        <w:t xml:space="preserve"> POCs</w:t>
+      <w:r>
+        <w:t>Juce POCs</w:t>
       </w:r>
     </w:p>
     <w:p/>
@@ -68,15 +55,7 @@
         </w:numPr>
       </w:pPr>
       <w:r>
-        <w:t xml:space="preserve">A Device Patch can be defined by a device, a program </w:t>
-      </w:r>
-      <w:proofErr w:type="gramStart"/>
-      <w:r>
-        <w:t>number</w:t>
-      </w:r>
-      <w:proofErr w:type="gramEnd"/>
-      <w:r>
-        <w:t xml:space="preserve"> and a scene number</w:t>
+        <w:t>A Device Patch can be defined by a device, a program number and a scene number</w:t>
       </w:r>
     </w:p>
     <w:p>
@@ -115,15 +94,7 @@
         <w:t xml:space="preserve">A Track contain an audio file that can be played </w:t>
       </w:r>
       <w:r>
-        <w:t xml:space="preserve">at various tempos </w:t>
-      </w:r>
-      <w:proofErr w:type="gramStart"/>
-      <w:r>
-        <w:t>and also</w:t>
-      </w:r>
-      <w:proofErr w:type="gramEnd"/>
-      <w:r>
-        <w:t xml:space="preserve"> can contain a list of Markers.</w:t>
+        <w:t>at various tempos and also can contain a list of Markers.</w:t>
       </w:r>
     </w:p>
     <w:p>
@@ -166,13 +137,8 @@
       <w:pPr>
         <w:pStyle w:val="Heading3"/>
       </w:pPr>
-      <w:proofErr w:type="spellStart"/>
-      <w:r>
-        <w:t>Juce</w:t>
-      </w:r>
-      <w:proofErr w:type="spellEnd"/>
-      <w:r>
-        <w:t xml:space="preserve"> POCs</w:t>
+      <w:r>
+        <w:t>Juce POCs</w:t>
       </w:r>
     </w:p>
     <w:p>
@@ -203,11 +169,9 @@
       <w:pPr>
         <w:pStyle w:val="Heading1"/>
       </w:pPr>
-      <w:proofErr w:type="spellStart"/>
       <w:r>
         <w:t>BackLog</w:t>
       </w:r>
-      <w:proofErr w:type="spellEnd"/>
     </w:p>
     <w:p>
       <w:pPr>
@@ -224,21 +188,7 @@
         <w:rPr>
           <w:strike/>
         </w:rPr>
-        <w:t xml:space="preserve">After loading the </w:t>
-      </w:r>
-      <w:proofErr w:type="spellStart"/>
-      <w:r>
-        <w:rPr>
-          <w:strike/>
-        </w:rPr>
-        <w:t>ui</w:t>
-      </w:r>
-      <w:proofErr w:type="spellEnd"/>
-      <w:r>
-        <w:rPr>
-          <w:strike/>
-        </w:rPr>
-        <w:t xml:space="preserve"> must be updated</w:t>
+        <w:t>After loading the ui must be updated</w:t>
       </w:r>
     </w:p>
     <w:p>
@@ -273,13 +223,8 @@
           <w:numId w:val="3"/>
         </w:numPr>
       </w:pPr>
-      <w:proofErr w:type="spellStart"/>
-      <w:r>
-        <w:t>VirtualBand</w:t>
-      </w:r>
-      <w:proofErr w:type="spellEnd"/>
-      <w:r>
-        <w:t xml:space="preserve"> component on screen at startup</w:t>
+      <w:r>
+        <w:t>VirtualBand component on screen at startup</w:t>
       </w:r>
     </w:p>
     <w:p>
@@ -309,21 +254,7 @@
         <w:rPr>
           <w:strike/>
         </w:rPr>
-        <w:t xml:space="preserve"> a </w:t>
-      </w:r>
-      <w:proofErr w:type="gramStart"/>
-      <w:r>
-        <w:rPr>
-          <w:strike/>
-        </w:rPr>
-        <w:t>song</w:t>
-      </w:r>
-      <w:proofErr w:type="gramEnd"/>
-      <w:r>
-        <w:rPr>
-          <w:strike/>
-        </w:rPr>
-        <w:t xml:space="preserve"> the program changes component must be updated.</w:t>
+        <w:t xml:space="preserve"> a song the program changes component must be updated.</w:t>
       </w:r>
     </w:p>
     <w:p>
@@ -416,13 +347,8 @@
         </w:numPr>
       </w:pPr>
       <w:r>
-        <w:t xml:space="preserve">Patch number and scene as tooltip on </w:t>
-      </w:r>
-      <w:proofErr w:type="spellStart"/>
-      <w:r>
-        <w:t>ProgramChangesComponent</w:t>
-      </w:r>
-      <w:proofErr w:type="spellEnd"/>
+        <w:t>Patch number and scene as tooltip on ProgramChangesComponent</w:t>
+      </w:r>
     </w:p>
     <w:p>
       <w:pPr>
@@ -434,6 +360,18 @@
       </w:pPr>
       <w:r>
         <w:t>Program number verification</w:t>
+      </w:r>
+    </w:p>
+    <w:p>
+      <w:pPr>
+        <w:pStyle w:val="ListParagraph"/>
+        <w:numPr>
+          <w:ilvl w:val="0"/>
+          <w:numId w:val="3"/>
+        </w:numPr>
+      </w:pPr>
+      <w:r>
+        <w:t>Turning on and off the devices must be detected.</w:t>
       </w:r>
     </w:p>
     <w:sectPr>

</xml_diff>

<commit_message>
After loading the ui must be updated Full screen at startup Default loading at startup VirtualBand component on screen at startup
</commit_message>
<xml_diff>
--- a/documentation/the-guitar-dashboard.docx
+++ b/documentation/the-guitar-dashboard.docx
@@ -248,8 +248,14 @@
           <w:ilvl w:val="0"/>
           <w:numId w:val="3"/>
         </w:numPr>
-      </w:pPr>
-      <w:r>
+        <w:rPr>
+          <w:strike/>
+        </w:rPr>
+      </w:pPr>
+      <w:r>
+        <w:rPr>
+          <w:strike/>
+        </w:rPr>
         <w:t>Full screen at startup</w:t>
       </w:r>
     </w:p>
@@ -260,8 +266,14 @@
           <w:ilvl w:val="0"/>
           <w:numId w:val="3"/>
         </w:numPr>
-      </w:pPr>
-      <w:r>
+        <w:rPr>
+          <w:strike/>
+        </w:rPr>
+      </w:pPr>
+      <w:r>
+        <w:rPr>
+          <w:strike/>
+        </w:rPr>
         <w:t>Default loading at startup</w:t>
       </w:r>
     </w:p>
@@ -272,13 +284,22 @@
           <w:ilvl w:val="0"/>
           <w:numId w:val="3"/>
         </w:numPr>
+        <w:rPr>
+          <w:strike/>
+        </w:rPr>
       </w:pPr>
       <w:proofErr w:type="spellStart"/>
       <w:r>
+        <w:rPr>
+          <w:strike/>
+        </w:rPr>
         <w:t>VirtualBand</w:t>
       </w:r>
       <w:proofErr w:type="spellEnd"/>
       <w:r>
+        <w:rPr>
+          <w:strike/>
+        </w:rPr>
         <w:t xml:space="preserve"> component on screen at startup</w:t>
       </w:r>
     </w:p>
@@ -458,6 +479,18 @@
       </w:pPr>
       <w:r>
         <w:t>Turning on and off the devices must be detected.</w:t>
+      </w:r>
+    </w:p>
+    <w:p>
+      <w:pPr>
+        <w:pStyle w:val="ListParagraph"/>
+        <w:numPr>
+          <w:ilvl w:val="0"/>
+          <w:numId w:val="3"/>
+        </w:numPr>
+      </w:pPr>
+      <w:r>
+        <w:t xml:space="preserve">The Audio/Midi setup must be saved and restored </w:t>
       </w:r>
     </w:p>
     <w:sectPr>

</xml_diff>

<commit_message>
Program change/scene optimization done. Working on tiles colors.
</commit_message>
<xml_diff>
--- a/documentation/the-guitar-dashboard.docx
+++ b/documentation/the-guitar-dashboard.docx
@@ -1,10 +1,10 @@
 
 <file path=word/document.xml><?xml version="1.0" encoding="utf-8"?>
-<w:document xmlns:wpc="http://schemas.microsoft.com/office/word/2010/wordprocessingCanvas" xmlns:cx="http://schemas.microsoft.com/office/drawing/2014/chartex" xmlns:cx1="http://schemas.microsoft.com/office/drawing/2015/9/8/chartex" xmlns:cx2="http://schemas.microsoft.com/office/drawing/2015/10/21/chartex" xmlns:cx3="http://schemas.microsoft.com/office/drawing/2016/5/9/chartex" xmlns:cx4="http://schemas.microsoft.com/office/drawing/2016/5/10/chartex" xmlns:cx5="http://schemas.microsoft.com/office/drawing/2016/5/11/chartex" xmlns:cx6="http://schemas.microsoft.com/office/drawing/2016/5/12/chartex" xmlns:cx7="http://schemas.microsoft.com/office/drawing/2016/5/13/chartex" xmlns:cx8="http://schemas.microsoft.com/office/drawing/2016/5/14/chartex" xmlns:mc="http://schemas.openxmlformats.org/markup-compatibility/2006" xmlns:aink="http://schemas.microsoft.com/office/drawing/2016/ink" xmlns:am3d="http://schemas.microsoft.com/office/drawing/2017/model3d" xmlns:o="urn:schemas-microsoft-com:office:office" xmlns:r="http://schemas.openxmlformats.org/officeDocument/2006/relationships" xmlns:m="http://schemas.openxmlformats.org/officeDocument/2006/math" xmlns:v="urn:schemas-microsoft-com:vml" xmlns:wp14="http://schemas.microsoft.com/office/word/2010/wordprocessingDrawing" xmlns:wp="http://schemas.openxmlformats.org/drawingml/2006/wordprocessingDrawing" xmlns:w10="urn:schemas-microsoft-com:office:word" xmlns:w="http://schemas.openxmlformats.org/wordprocessingml/2006/main" xmlns:w14="http://schemas.microsoft.com/office/word/2010/wordml" xmlns:w15="http://schemas.microsoft.com/office/word/2012/wordml" xmlns:w16cex="http://schemas.microsoft.com/office/word/2018/wordml/cex" xmlns:w16cid="http://schemas.microsoft.com/office/word/2016/wordml/cid" xmlns:w16="http://schemas.microsoft.com/office/word/2018/wordml" xmlns:w16se="http://schemas.microsoft.com/office/word/2015/wordml/symex" xmlns:wpg="http://schemas.microsoft.com/office/word/2010/wordprocessingGroup" xmlns:wpi="http://schemas.microsoft.com/office/word/2010/wordprocessingInk" xmlns:wne="http://schemas.microsoft.com/office/word/2006/wordml" xmlns:wps="http://schemas.microsoft.com/office/word/2010/wordprocessingShape" mc:Ignorable="w14 w15 w16se w16cid w16 w16cex wp14">
+<w:document xmlns:wpc="http://schemas.microsoft.com/office/word/2010/wordprocessingCanvas" xmlns:cx="http://schemas.microsoft.com/office/drawing/2014/chartex" xmlns:cx1="http://schemas.microsoft.com/office/drawing/2015/9/8/chartex" xmlns:cx2="http://schemas.microsoft.com/office/drawing/2015/10/21/chartex" xmlns:cx3="http://schemas.microsoft.com/office/drawing/2016/5/9/chartex" xmlns:cx4="http://schemas.microsoft.com/office/drawing/2016/5/10/chartex" xmlns:cx5="http://schemas.microsoft.com/office/drawing/2016/5/11/chartex" xmlns:cx6="http://schemas.microsoft.com/office/drawing/2016/5/12/chartex" xmlns:cx7="http://schemas.microsoft.com/office/drawing/2016/5/13/chartex" xmlns:cx8="http://schemas.microsoft.com/office/drawing/2016/5/14/chartex" xmlns:mc="http://schemas.openxmlformats.org/markup-compatibility/2006" xmlns:aink="http://schemas.microsoft.com/office/drawing/2016/ink" xmlns:am3d="http://schemas.microsoft.com/office/drawing/2017/model3d" xmlns:o="urn:schemas-microsoft-com:office:office" xmlns:r="http://schemas.openxmlformats.org/officeDocument/2006/relationships" xmlns:m="http://schemas.openxmlformats.org/officeDocument/2006/math" xmlns:v="urn:schemas-microsoft-com:vml" xmlns:wp14="http://schemas.microsoft.com/office/word/2010/wordprocessingDrawing" xmlns:wp="http://schemas.openxmlformats.org/drawingml/2006/wordprocessingDrawing" xmlns:w10="urn:schemas-microsoft-com:office:word" xmlns:w="http://schemas.openxmlformats.org/wordprocessingml/2006/main" xmlns:w14="http://schemas.microsoft.com/office/word/2010/wordml" xmlns:w15="http://schemas.microsoft.com/office/word/2012/wordml" xmlns:w16cex="http://schemas.microsoft.com/office/word/2018/wordml/cex" xmlns:w16cid="http://schemas.microsoft.com/office/word/2016/wordml/cid" xmlns:w16="http://schemas.microsoft.com/office/word/2018/wordml" xmlns:w16sdtdh="http://schemas.microsoft.com/office/word/2020/wordml/sdtdatahash" xmlns:w16se="http://schemas.microsoft.com/office/word/2015/wordml/symex" xmlns:wpg="http://schemas.microsoft.com/office/word/2010/wordprocessingGroup" xmlns:wpi="http://schemas.microsoft.com/office/word/2010/wordprocessingInk" xmlns:wne="http://schemas.microsoft.com/office/word/2006/wordml" xmlns:wps="http://schemas.microsoft.com/office/word/2010/wordprocessingShape" mc:Ignorable="w14 w15 w16se w16cid w16 w16cex w16sdtdh wp14">
   <w:body>
     <w:p>
       <w:pPr>
-        <w:pStyle w:val="Heading1"/>
+        <w:pStyle w:val="Titolo1"/>
       </w:pPr>
       <w:r>
         <w:t>Ideas</w:t>
@@ -12,7 +12,7 @@
     </w:p>
     <w:p>
       <w:pPr>
-        <w:pStyle w:val="Heading2"/>
+        <w:pStyle w:val="Titolo2"/>
       </w:pPr>
       <w:r>
         <w:t>Virtual Guitar Assistant</w:t>
@@ -20,20 +20,12 @@
     </w:p>
     <w:p>
       <w:r>
-        <w:t xml:space="preserve">A sequencer that controls </w:t>
-      </w:r>
-      <w:proofErr w:type="gramStart"/>
-      <w:r>
-        <w:t>a number of</w:t>
-      </w:r>
-      <w:proofErr w:type="gramEnd"/>
-      <w:r>
-        <w:t xml:space="preserve"> tracks that could contains audio or midi events. The sequencer’s tempo is controlled by an algorithm that tries to keep up with a real-time guitar source.</w:t>
-      </w:r>
-    </w:p>
-    <w:p>
-      <w:pPr>
-        <w:pStyle w:val="Heading3"/>
+        <w:t>A sequencer that controls a number of tracks that could contains audio or midi events. The sequencer’s tempo is controlled by an algorithm that tries to keep up with a real-time guitar source.</w:t>
+      </w:r>
+    </w:p>
+    <w:p>
+      <w:pPr>
+        <w:pStyle w:val="Titolo3"/>
       </w:pPr>
       <w:proofErr w:type="spellStart"/>
       <w:r>
@@ -47,7 +39,7 @@
     <w:p/>
     <w:p>
       <w:pPr>
-        <w:pStyle w:val="Heading2"/>
+        <w:pStyle w:val="Titolo2"/>
       </w:pPr>
       <w:r>
         <w:t>Patche</w:t>
@@ -61,27 +53,19 @@
     </w:p>
     <w:p>
       <w:pPr>
-        <w:pStyle w:val="ListParagraph"/>
+        <w:pStyle w:val="Paragrafoelenco"/>
         <w:numPr>
           <w:ilvl w:val="0"/>
           <w:numId w:val="1"/>
         </w:numPr>
       </w:pPr>
       <w:r>
-        <w:t xml:space="preserve">A Device Patch can be defined by a device, a program </w:t>
-      </w:r>
-      <w:proofErr w:type="gramStart"/>
-      <w:r>
-        <w:t>number</w:t>
-      </w:r>
-      <w:proofErr w:type="gramEnd"/>
-      <w:r>
-        <w:t xml:space="preserve"> and a scene number</w:t>
-      </w:r>
-    </w:p>
-    <w:p>
-      <w:pPr>
-        <w:pStyle w:val="ListParagraph"/>
+        <w:t>A Device Patch can be defined by a device, a program number and a scene number</w:t>
+      </w:r>
+    </w:p>
+    <w:p>
+      <w:pPr>
+        <w:pStyle w:val="Paragrafoelenco"/>
         <w:numPr>
           <w:ilvl w:val="0"/>
           <w:numId w:val="1"/>
@@ -93,7 +77,7 @@
     </w:p>
     <w:p>
       <w:pPr>
-        <w:pStyle w:val="ListParagraph"/>
+        <w:pStyle w:val="Paragrafoelenco"/>
         <w:numPr>
           <w:ilvl w:val="0"/>
           <w:numId w:val="1"/>
@@ -105,7 +89,7 @@
     </w:p>
     <w:p>
       <w:pPr>
-        <w:pStyle w:val="ListParagraph"/>
+        <w:pStyle w:val="Paragrafoelenco"/>
         <w:numPr>
           <w:ilvl w:val="0"/>
           <w:numId w:val="1"/>
@@ -115,20 +99,12 @@
         <w:t xml:space="preserve">A Track contain an audio file that can be played </w:t>
       </w:r>
       <w:r>
-        <w:t xml:space="preserve">at various tempos </w:t>
-      </w:r>
-      <w:proofErr w:type="gramStart"/>
-      <w:r>
-        <w:t>and also</w:t>
-      </w:r>
-      <w:proofErr w:type="gramEnd"/>
-      <w:r>
-        <w:t xml:space="preserve"> can contain a list of Markers.</w:t>
-      </w:r>
-    </w:p>
-    <w:p>
-      <w:pPr>
-        <w:pStyle w:val="ListParagraph"/>
+        <w:t>at various tempos and also can contain a list of Markers.</w:t>
+      </w:r>
+    </w:p>
+    <w:p>
+      <w:pPr>
+        <w:pStyle w:val="Paragrafoelenco"/>
         <w:numPr>
           <w:ilvl w:val="0"/>
           <w:numId w:val="1"/>
@@ -140,7 +116,7 @@
     </w:p>
     <w:p>
       <w:pPr>
-        <w:pStyle w:val="ListParagraph"/>
+        <w:pStyle w:val="Paragrafoelenco"/>
         <w:numPr>
           <w:ilvl w:val="0"/>
           <w:numId w:val="1"/>
@@ -152,7 +128,7 @@
     </w:p>
     <w:p>
       <w:pPr>
-        <w:pStyle w:val="ListParagraph"/>
+        <w:pStyle w:val="Paragrafoelenco"/>
         <w:numPr>
           <w:ilvl w:val="0"/>
           <w:numId w:val="1"/>
@@ -164,7 +140,7 @@
     </w:p>
     <w:p>
       <w:pPr>
-        <w:pStyle w:val="Heading3"/>
+        <w:pStyle w:val="Titolo3"/>
       </w:pPr>
       <w:proofErr w:type="spellStart"/>
       <w:r>
@@ -177,7 +153,7 @@
     </w:p>
     <w:p>
       <w:pPr>
-        <w:pStyle w:val="ListParagraph"/>
+        <w:pStyle w:val="Paragrafoelenco"/>
         <w:numPr>
           <w:ilvl w:val="0"/>
           <w:numId w:val="2"/>
@@ -189,7 +165,7 @@
     </w:p>
     <w:p>
       <w:pPr>
-        <w:pStyle w:val="ListParagraph"/>
+        <w:pStyle w:val="Paragrafoelenco"/>
         <w:numPr>
           <w:ilvl w:val="0"/>
           <w:numId w:val="2"/>
@@ -201,7 +177,7 @@
     </w:p>
     <w:p>
       <w:pPr>
-        <w:pStyle w:val="Heading1"/>
+        <w:pStyle w:val="Titolo1"/>
       </w:pPr>
       <w:proofErr w:type="spellStart"/>
       <w:r>
@@ -211,7 +187,7 @@
     </w:p>
     <w:p>
       <w:pPr>
-        <w:pStyle w:val="ListParagraph"/>
+        <w:pStyle w:val="Paragrafoelenco"/>
         <w:numPr>
           <w:ilvl w:val="0"/>
           <w:numId w:val="3"/>
@@ -243,7 +219,7 @@
     </w:p>
     <w:p>
       <w:pPr>
-        <w:pStyle w:val="ListParagraph"/>
+        <w:pStyle w:val="Paragrafoelenco"/>
         <w:numPr>
           <w:ilvl w:val="0"/>
           <w:numId w:val="3"/>
@@ -261,7 +237,7 @@
     </w:p>
     <w:p>
       <w:pPr>
-        <w:pStyle w:val="ListParagraph"/>
+        <w:pStyle w:val="Paragrafoelenco"/>
         <w:numPr>
           <w:ilvl w:val="0"/>
           <w:numId w:val="3"/>
@@ -279,7 +255,7 @@
     </w:p>
     <w:p>
       <w:pPr>
-        <w:pStyle w:val="ListParagraph"/>
+        <w:pStyle w:val="Paragrafoelenco"/>
         <w:numPr>
           <w:ilvl w:val="0"/>
           <w:numId w:val="3"/>
@@ -305,7 +281,7 @@
     </w:p>
     <w:p>
       <w:pPr>
-        <w:pStyle w:val="ListParagraph"/>
+        <w:pStyle w:val="Paragrafoelenco"/>
         <w:numPr>
           <w:ilvl w:val="0"/>
           <w:numId w:val="3"/>
@@ -330,26 +306,12 @@
         <w:rPr>
           <w:strike/>
         </w:rPr>
-        <w:t xml:space="preserve"> a </w:t>
-      </w:r>
-      <w:proofErr w:type="gramStart"/>
-      <w:r>
-        <w:rPr>
-          <w:strike/>
-        </w:rPr>
-        <w:t>song</w:t>
-      </w:r>
-      <w:proofErr w:type="gramEnd"/>
-      <w:r>
-        <w:rPr>
-          <w:strike/>
-        </w:rPr>
-        <w:t xml:space="preserve"> the program changes component must be updated.</w:t>
-      </w:r>
-    </w:p>
-    <w:p>
-      <w:pPr>
-        <w:pStyle w:val="ListParagraph"/>
+        <w:t xml:space="preserve"> a song the program changes component must be updated.</w:t>
+      </w:r>
+    </w:p>
+    <w:p>
+      <w:pPr>
+        <w:pStyle w:val="Paragrafoelenco"/>
         <w:numPr>
           <w:ilvl w:val="0"/>
           <w:numId w:val="3"/>
@@ -367,7 +329,7 @@
     </w:p>
     <w:p>
       <w:pPr>
-        <w:pStyle w:val="ListParagraph"/>
+        <w:pStyle w:val="Paragrafoelenco"/>
         <w:numPr>
           <w:ilvl w:val="0"/>
           <w:numId w:val="3"/>
@@ -385,7 +347,7 @@
     </w:p>
     <w:p>
       <w:pPr>
-        <w:pStyle w:val="ListParagraph"/>
+        <w:pStyle w:val="Paragrafoelenco"/>
         <w:numPr>
           <w:ilvl w:val="0"/>
           <w:numId w:val="3"/>
@@ -403,19 +365,25 @@
     </w:p>
     <w:p>
       <w:pPr>
-        <w:pStyle w:val="ListParagraph"/>
+        <w:pStyle w:val="Paragrafoelenco"/>
         <w:numPr>
           <w:ilvl w:val="0"/>
           <w:numId w:val="3"/>
         </w:numPr>
-      </w:pPr>
-      <w:r>
+        <w:rPr>
+          <w:strike/>
+        </w:rPr>
+      </w:pPr>
+      <w:r>
+        <w:rPr>
+          <w:strike/>
+        </w:rPr>
         <w:t>Program change / scene optimization</w:t>
       </w:r>
     </w:p>
     <w:p>
       <w:pPr>
-        <w:pStyle w:val="ListParagraph"/>
+        <w:pStyle w:val="Paragrafoelenco"/>
         <w:numPr>
           <w:ilvl w:val="0"/>
           <w:numId w:val="3"/>
@@ -430,7 +398,7 @@
     </w:p>
     <w:p>
       <w:pPr>
-        <w:pStyle w:val="ListParagraph"/>
+        <w:pStyle w:val="Paragrafoelenco"/>
         <w:numPr>
           <w:ilvl w:val="0"/>
           <w:numId w:val="3"/>
@@ -442,7 +410,7 @@
     </w:p>
     <w:p>
       <w:pPr>
-        <w:pStyle w:val="ListParagraph"/>
+        <w:pStyle w:val="Paragrafoelenco"/>
         <w:numPr>
           <w:ilvl w:val="0"/>
           <w:numId w:val="3"/>
@@ -459,7 +427,7 @@
     </w:p>
     <w:p>
       <w:pPr>
-        <w:pStyle w:val="ListParagraph"/>
+        <w:pStyle w:val="Paragrafoelenco"/>
         <w:numPr>
           <w:ilvl w:val="0"/>
           <w:numId w:val="3"/>
@@ -471,7 +439,7 @@
     </w:p>
     <w:p>
       <w:pPr>
-        <w:pStyle w:val="ListParagraph"/>
+        <w:pStyle w:val="Paragrafoelenco"/>
         <w:numPr>
           <w:ilvl w:val="0"/>
           <w:numId w:val="3"/>
@@ -483,7 +451,7 @@
     </w:p>
     <w:p>
       <w:pPr>
-        <w:pStyle w:val="ListParagraph"/>
+        <w:pStyle w:val="Paragrafoelenco"/>
         <w:numPr>
           <w:ilvl w:val="0"/>
           <w:numId w:val="3"/>
@@ -491,6 +459,18 @@
       </w:pPr>
       <w:r>
         <w:t xml:space="preserve">The Audio/Midi setup must be saved and restored </w:t>
+      </w:r>
+    </w:p>
+    <w:p>
+      <w:pPr>
+        <w:pStyle w:val="Paragrafoelenco"/>
+        <w:numPr>
+          <w:ilvl w:val="0"/>
+          <w:numId w:val="3"/>
+        </w:numPr>
+      </w:pPr>
+      <w:r>
+        <w:t>The tile’s background colors must change according to tile’s ordinal number.</w:t>
       </w:r>
     </w:p>
     <w:sectPr>
@@ -504,7 +484,7 @@
 </file>
 
 <file path=word/numbering.xml><?xml version="1.0" encoding="utf-8"?>
-<w:numbering xmlns:wpc="http://schemas.microsoft.com/office/word/2010/wordprocessingCanvas" xmlns:cx="http://schemas.microsoft.com/office/drawing/2014/chartex" xmlns:cx1="http://schemas.microsoft.com/office/drawing/2015/9/8/chartex" xmlns:cx2="http://schemas.microsoft.com/office/drawing/2015/10/21/chartex" xmlns:cx3="http://schemas.microsoft.com/office/drawing/2016/5/9/chartex" xmlns:cx4="http://schemas.microsoft.com/office/drawing/2016/5/10/chartex" xmlns:cx5="http://schemas.microsoft.com/office/drawing/2016/5/11/chartex" xmlns:cx6="http://schemas.microsoft.com/office/drawing/2016/5/12/chartex" xmlns:cx7="http://schemas.microsoft.com/office/drawing/2016/5/13/chartex" xmlns:cx8="http://schemas.microsoft.com/office/drawing/2016/5/14/chartex" xmlns:mc="http://schemas.openxmlformats.org/markup-compatibility/2006" xmlns:aink="http://schemas.microsoft.com/office/drawing/2016/ink" xmlns:am3d="http://schemas.microsoft.com/office/drawing/2017/model3d" xmlns:o="urn:schemas-microsoft-com:office:office" xmlns:r="http://schemas.openxmlformats.org/officeDocument/2006/relationships" xmlns:m="http://schemas.openxmlformats.org/officeDocument/2006/math" xmlns:v="urn:schemas-microsoft-com:vml" xmlns:wp14="http://schemas.microsoft.com/office/word/2010/wordprocessingDrawing" xmlns:wp="http://schemas.openxmlformats.org/drawingml/2006/wordprocessingDrawing" xmlns:w10="urn:schemas-microsoft-com:office:word" xmlns:w="http://schemas.openxmlformats.org/wordprocessingml/2006/main" xmlns:w14="http://schemas.microsoft.com/office/word/2010/wordml" xmlns:w15="http://schemas.microsoft.com/office/word/2012/wordml" xmlns:w16cex="http://schemas.microsoft.com/office/word/2018/wordml/cex" xmlns:w16cid="http://schemas.microsoft.com/office/word/2016/wordml/cid" xmlns:w16="http://schemas.microsoft.com/office/word/2018/wordml" xmlns:w16se="http://schemas.microsoft.com/office/word/2015/wordml/symex" xmlns:wpg="http://schemas.microsoft.com/office/word/2010/wordprocessingGroup" xmlns:wpi="http://schemas.microsoft.com/office/word/2010/wordprocessingInk" xmlns:wne="http://schemas.microsoft.com/office/word/2006/wordml" xmlns:wps="http://schemas.microsoft.com/office/word/2010/wordprocessingShape" mc:Ignorable="w14 w15 w16se w16cid w16 w16cex wp14">
+<w:numbering xmlns:wpc="http://schemas.microsoft.com/office/word/2010/wordprocessingCanvas" xmlns:cx="http://schemas.microsoft.com/office/drawing/2014/chartex" xmlns:cx1="http://schemas.microsoft.com/office/drawing/2015/9/8/chartex" xmlns:cx2="http://schemas.microsoft.com/office/drawing/2015/10/21/chartex" xmlns:cx3="http://schemas.microsoft.com/office/drawing/2016/5/9/chartex" xmlns:cx4="http://schemas.microsoft.com/office/drawing/2016/5/10/chartex" xmlns:cx5="http://schemas.microsoft.com/office/drawing/2016/5/11/chartex" xmlns:cx6="http://schemas.microsoft.com/office/drawing/2016/5/12/chartex" xmlns:cx7="http://schemas.microsoft.com/office/drawing/2016/5/13/chartex" xmlns:cx8="http://schemas.microsoft.com/office/drawing/2016/5/14/chartex" xmlns:mc="http://schemas.openxmlformats.org/markup-compatibility/2006" xmlns:aink="http://schemas.microsoft.com/office/drawing/2016/ink" xmlns:am3d="http://schemas.microsoft.com/office/drawing/2017/model3d" xmlns:o="urn:schemas-microsoft-com:office:office" xmlns:r="http://schemas.openxmlformats.org/officeDocument/2006/relationships" xmlns:m="http://schemas.openxmlformats.org/officeDocument/2006/math" xmlns:v="urn:schemas-microsoft-com:vml" xmlns:wp14="http://schemas.microsoft.com/office/word/2010/wordprocessingDrawing" xmlns:wp="http://schemas.openxmlformats.org/drawingml/2006/wordprocessingDrawing" xmlns:w10="urn:schemas-microsoft-com:office:word" xmlns:w="http://schemas.openxmlformats.org/wordprocessingml/2006/main" xmlns:w14="http://schemas.microsoft.com/office/word/2010/wordml" xmlns:w15="http://schemas.microsoft.com/office/word/2012/wordml" xmlns:w16cex="http://schemas.microsoft.com/office/word/2018/wordml/cex" xmlns:w16cid="http://schemas.microsoft.com/office/word/2016/wordml/cid" xmlns:w16="http://schemas.microsoft.com/office/word/2018/wordml" xmlns:w16sdtdh="http://schemas.microsoft.com/office/word/2020/wordml/sdtdatahash" xmlns:w16se="http://schemas.microsoft.com/office/word/2015/wordml/symex" xmlns:wpg="http://schemas.microsoft.com/office/word/2010/wordprocessingGroup" xmlns:wpi="http://schemas.microsoft.com/office/word/2010/wordprocessingInk" xmlns:wne="http://schemas.microsoft.com/office/word/2006/wordml" xmlns:wps="http://schemas.microsoft.com/office/word/2010/wordprocessingShape" mc:Ignorable="w14 w15 w16se w16cid w16 w16cex w16sdtdh wp14">
   <w:abstractNum w:abstractNumId="0" w15:restartNumberingAfterBreak="0">
     <w:nsid w:val="18093970"/>
     <w:multiLevelType w:val="hybridMultilevel"/>
@@ -857,7 +837,7 @@
 </file>
 
 <file path=word/styles.xml><?xml version="1.0" encoding="utf-8"?>
-<w:styles xmlns:mc="http://schemas.openxmlformats.org/markup-compatibility/2006" xmlns:r="http://schemas.openxmlformats.org/officeDocument/2006/relationships" xmlns:w="http://schemas.openxmlformats.org/wordprocessingml/2006/main" xmlns:w14="http://schemas.microsoft.com/office/word/2010/wordml" xmlns:w15="http://schemas.microsoft.com/office/word/2012/wordml" xmlns:w16cex="http://schemas.microsoft.com/office/word/2018/wordml/cex" xmlns:w16cid="http://schemas.microsoft.com/office/word/2016/wordml/cid" xmlns:w16="http://schemas.microsoft.com/office/word/2018/wordml" xmlns:w16se="http://schemas.microsoft.com/office/word/2015/wordml/symex" mc:Ignorable="w14 w15 w16se w16cid w16 w16cex">
+<w:styles xmlns:mc="http://schemas.openxmlformats.org/markup-compatibility/2006" xmlns:r="http://schemas.openxmlformats.org/officeDocument/2006/relationships" xmlns:w="http://schemas.openxmlformats.org/wordprocessingml/2006/main" xmlns:w14="http://schemas.microsoft.com/office/word/2010/wordml" xmlns:w15="http://schemas.microsoft.com/office/word/2012/wordml" xmlns:w16cex="http://schemas.microsoft.com/office/word/2018/wordml/cex" xmlns:w16cid="http://schemas.microsoft.com/office/word/2016/wordml/cid" xmlns:w16="http://schemas.microsoft.com/office/word/2018/wordml" xmlns:w16sdtdh="http://schemas.microsoft.com/office/word/2020/wordml/sdtdatahash" xmlns:w16se="http://schemas.microsoft.com/office/word/2015/wordml/symex" mc:Ignorable="w14 w15 w16se w16cid w16 w16cex w16sdtdh">
   <w:docDefaults>
     <w:rPrDefault>
       <w:rPr>
@@ -1251,15 +1231,15 @@
     <w:lsdException w:name="Unresolved Mention" w:semiHidden="1" w:unhideWhenUsed="1"/>
     <w:lsdException w:name="Smart Link" w:semiHidden="1" w:unhideWhenUsed="1"/>
   </w:latentStyles>
-  <w:style w:type="paragraph" w:default="1" w:styleId="Normal">
+  <w:style w:type="paragraph" w:default="1" w:styleId="Normale">
     <w:name w:val="Normal"/>
     <w:qFormat/>
   </w:style>
-  <w:style w:type="paragraph" w:styleId="Heading1">
+  <w:style w:type="paragraph" w:styleId="Titolo1">
     <w:name w:val="heading 1"/>
-    <w:basedOn w:val="Normal"/>
-    <w:next w:val="Normal"/>
-    <w:link w:val="Heading1Char"/>
+    <w:basedOn w:val="Normale"/>
+    <w:next w:val="Normale"/>
+    <w:link w:val="Titolo1Carattere"/>
     <w:uiPriority w:val="9"/>
     <w:qFormat/>
     <w:rsid w:val="0077152F"/>
@@ -1276,11 +1256,11 @@
       <w:szCs w:val="32"/>
     </w:rPr>
   </w:style>
-  <w:style w:type="paragraph" w:styleId="Heading2">
+  <w:style w:type="paragraph" w:styleId="Titolo2">
     <w:name w:val="heading 2"/>
-    <w:basedOn w:val="Normal"/>
-    <w:next w:val="Normal"/>
-    <w:link w:val="Heading2Char"/>
+    <w:basedOn w:val="Normale"/>
+    <w:next w:val="Normale"/>
+    <w:link w:val="Titolo2Carattere"/>
     <w:uiPriority w:val="9"/>
     <w:unhideWhenUsed/>
     <w:qFormat/>
@@ -1298,11 +1278,11 @@
       <w:szCs w:val="26"/>
     </w:rPr>
   </w:style>
-  <w:style w:type="paragraph" w:styleId="Heading3">
+  <w:style w:type="paragraph" w:styleId="Titolo3">
     <w:name w:val="heading 3"/>
-    <w:basedOn w:val="Normal"/>
-    <w:next w:val="Normal"/>
-    <w:link w:val="Heading3Char"/>
+    <w:basedOn w:val="Normale"/>
+    <w:next w:val="Normale"/>
+    <w:link w:val="Titolo3Carattere"/>
     <w:uiPriority w:val="9"/>
     <w:unhideWhenUsed/>
     <w:qFormat/>
@@ -1320,13 +1300,13 @@
       <w:szCs w:val="24"/>
     </w:rPr>
   </w:style>
-  <w:style w:type="character" w:default="1" w:styleId="DefaultParagraphFont">
+  <w:style w:type="character" w:default="1" w:styleId="Carpredefinitoparagrafo">
     <w:name w:val="Default Paragraph Font"/>
     <w:uiPriority w:val="1"/>
     <w:semiHidden/>
     <w:unhideWhenUsed/>
   </w:style>
-  <w:style w:type="table" w:default="1" w:styleId="TableNormal">
+  <w:style w:type="table" w:default="1" w:styleId="Tabellanormale">
     <w:name w:val="Normal Table"/>
     <w:uiPriority w:val="99"/>
     <w:semiHidden/>
@@ -1341,16 +1321,16 @@
       </w:tblCellMar>
     </w:tblPr>
   </w:style>
-  <w:style w:type="numbering" w:default="1" w:styleId="NoList">
+  <w:style w:type="numbering" w:default="1" w:styleId="Nessunelenco">
     <w:name w:val="No List"/>
     <w:uiPriority w:val="99"/>
     <w:semiHidden/>
     <w:unhideWhenUsed/>
   </w:style>
-  <w:style w:type="character" w:customStyle="1" w:styleId="Heading1Char">
-    <w:name w:val="Heading 1 Char"/>
-    <w:basedOn w:val="DefaultParagraphFont"/>
-    <w:link w:val="Heading1"/>
+  <w:style w:type="character" w:customStyle="1" w:styleId="Titolo1Carattere">
+    <w:name w:val="Titolo 1 Carattere"/>
+    <w:basedOn w:val="Carpredefinitoparagrafo"/>
+    <w:link w:val="Titolo1"/>
     <w:uiPriority w:val="9"/>
     <w:rsid w:val="0077152F"/>
     <w:rPr>
@@ -1360,10 +1340,10 @@
       <w:szCs w:val="32"/>
     </w:rPr>
   </w:style>
-  <w:style w:type="character" w:customStyle="1" w:styleId="Heading2Char">
-    <w:name w:val="Heading 2 Char"/>
-    <w:basedOn w:val="DefaultParagraphFont"/>
-    <w:link w:val="Heading2"/>
+  <w:style w:type="character" w:customStyle="1" w:styleId="Titolo2Carattere">
+    <w:name w:val="Titolo 2 Carattere"/>
+    <w:basedOn w:val="Carpredefinitoparagrafo"/>
+    <w:link w:val="Titolo2"/>
     <w:uiPriority w:val="9"/>
     <w:rsid w:val="0077152F"/>
     <w:rPr>
@@ -1373,9 +1353,9 @@
       <w:szCs w:val="26"/>
     </w:rPr>
   </w:style>
-  <w:style w:type="paragraph" w:styleId="ListParagraph">
+  <w:style w:type="paragraph" w:styleId="Paragrafoelenco">
     <w:name w:val="List Paragraph"/>
-    <w:basedOn w:val="Normal"/>
+    <w:basedOn w:val="Normale"/>
     <w:uiPriority w:val="34"/>
     <w:qFormat/>
     <w:rsid w:val="001C70C8"/>
@@ -1384,10 +1364,10 @@
       <w:contextualSpacing/>
     </w:pPr>
   </w:style>
-  <w:style w:type="character" w:customStyle="1" w:styleId="Heading3Char">
-    <w:name w:val="Heading 3 Char"/>
-    <w:basedOn w:val="DefaultParagraphFont"/>
-    <w:link w:val="Heading3"/>
+  <w:style w:type="character" w:customStyle="1" w:styleId="Titolo3Carattere">
+    <w:name w:val="Titolo 3 Carattere"/>
+    <w:basedOn w:val="Carpredefinitoparagrafo"/>
+    <w:link w:val="Titolo3"/>
     <w:uiPriority w:val="9"/>
     <w:rsid w:val="00115BF6"/>
     <w:rPr>

</xml_diff>

<commit_message>
First version of the slider
</commit_message>
<xml_diff>
--- a/documentation/the-guitar-dashboard.docx
+++ b/documentation/the-guitar-dashboard.docx
@@ -20,15 +20,28 @@
     </w:p>
     <w:p>
       <w:r>
-        <w:t>A sequencer that controls a number of tracks that could contains audio or midi events. The sequencer’s tempo is controlled by an algorithm that tries to keep up with a real-time guitar source.</w:t>
+        <w:t xml:space="preserve">A sequencer that controls </w:t>
+      </w:r>
+      <w:proofErr w:type="gramStart"/>
+      <w:r>
+        <w:t>a number of</w:t>
+      </w:r>
+      <w:proofErr w:type="gramEnd"/>
+      <w:r>
+        <w:t xml:space="preserve"> tracks that could contains audio or midi events. The sequencer’s tempo is controlled by an algorithm that tries to keep up with a real-time guitar source.</w:t>
       </w:r>
     </w:p>
     <w:p>
       <w:pPr>
         <w:pStyle w:val="Heading3"/>
       </w:pPr>
-      <w:r>
-        <w:t>Juce POCs</w:t>
+      <w:proofErr w:type="spellStart"/>
+      <w:r>
+        <w:t>Juce</w:t>
+      </w:r>
+      <w:proofErr w:type="spellEnd"/>
+      <w:r>
+        <w:t xml:space="preserve"> POCs</w:t>
       </w:r>
     </w:p>
     <w:p/>
@@ -55,7 +68,15 @@
         </w:numPr>
       </w:pPr>
       <w:r>
-        <w:t>A Device Patch can be defined by a device, a program number and a scene number</w:t>
+        <w:t xml:space="preserve">A Device Patch can be defined by a device, a program </w:t>
+      </w:r>
+      <w:proofErr w:type="gramStart"/>
+      <w:r>
+        <w:t>number</w:t>
+      </w:r>
+      <w:proofErr w:type="gramEnd"/>
+      <w:r>
+        <w:t xml:space="preserve"> and a scene number</w:t>
       </w:r>
     </w:p>
     <w:p>
@@ -94,7 +115,15 @@
         <w:t xml:space="preserve">A Track contain an audio file that can be played </w:t>
       </w:r>
       <w:r>
-        <w:t>at various tempos and also can contain a list of Markers.</w:t>
+        <w:t xml:space="preserve">at various tempos </w:t>
+      </w:r>
+      <w:proofErr w:type="gramStart"/>
+      <w:r>
+        <w:t>and also</w:t>
+      </w:r>
+      <w:proofErr w:type="gramEnd"/>
+      <w:r>
+        <w:t xml:space="preserve"> can contain a list of Markers.</w:t>
       </w:r>
     </w:p>
     <w:p>
@@ -137,8 +166,13 @@
       <w:pPr>
         <w:pStyle w:val="Heading3"/>
       </w:pPr>
-      <w:r>
-        <w:t>Juce POCs</w:t>
+      <w:proofErr w:type="spellStart"/>
+      <w:r>
+        <w:t>Juce</w:t>
+      </w:r>
+      <w:proofErr w:type="spellEnd"/>
+      <w:r>
+        <w:t xml:space="preserve"> POCs</w:t>
       </w:r>
     </w:p>
     <w:p>
@@ -190,6 +224,7 @@
       <w:r>
         <w:t xml:space="preserve">Call </w:t>
       </w:r>
+      <w:proofErr w:type="spellStart"/>
       <w:r>
         <w:rPr>
           <w:rFonts w:ascii="Consolas" w:hAnsi="Consolas" w:cs="Consolas"/>
@@ -199,6 +234,7 @@
         </w:rPr>
         <w:t>AudioFormatReader</w:t>
       </w:r>
+      <w:proofErr w:type="spellEnd"/>
       <w:r>
         <w:rPr>
           <w:rFonts w:ascii="Consolas" w:hAnsi="Consolas" w:cs="Consolas"/>
@@ -208,6 +244,8 @@
         </w:rPr>
         <w:t xml:space="preserve">* </w:t>
       </w:r>
+      <w:proofErr w:type="spellStart"/>
+      <w:proofErr w:type="gramStart"/>
       <w:r>
         <w:rPr>
           <w:rFonts w:ascii="Consolas" w:hAnsi="Consolas" w:cs="Consolas"/>
@@ -217,14 +255,36 @@
         </w:rPr>
         <w:t>AudioFormatManager</w:t>
       </w:r>
-      <w:r>
-        <w:rPr>
-          <w:rFonts w:ascii="Consolas" w:hAnsi="Consolas" w:cs="Consolas"/>
-          <w:color w:val="000000"/>
-          <w:sz w:val="19"/>
-          <w:szCs w:val="19"/>
-        </w:rPr>
-        <w:t>::createReaderFor (</w:t>
+      <w:proofErr w:type="spellEnd"/>
+      <w:r>
+        <w:rPr>
+          <w:rFonts w:ascii="Consolas" w:hAnsi="Consolas" w:cs="Consolas"/>
+          <w:color w:val="000000"/>
+          <w:sz w:val="19"/>
+          <w:szCs w:val="19"/>
+        </w:rPr>
+        <w:t>::</w:t>
+      </w:r>
+      <w:proofErr w:type="spellStart"/>
+      <w:proofErr w:type="gramEnd"/>
+      <w:r>
+        <w:rPr>
+          <w:rFonts w:ascii="Consolas" w:hAnsi="Consolas" w:cs="Consolas"/>
+          <w:color w:val="000000"/>
+          <w:sz w:val="19"/>
+          <w:szCs w:val="19"/>
+        </w:rPr>
+        <w:t>createReaderFor</w:t>
+      </w:r>
+      <w:proofErr w:type="spellEnd"/>
+      <w:r>
+        <w:rPr>
+          <w:rFonts w:ascii="Consolas" w:hAnsi="Consolas" w:cs="Consolas"/>
+          <w:color w:val="000000"/>
+          <w:sz w:val="19"/>
+          <w:szCs w:val="19"/>
+        </w:rPr>
+        <w:t xml:space="preserve"> (</w:t>
       </w:r>
       <w:r>
         <w:rPr>
@@ -306,8 +366,80 @@
           <w:sz w:val="19"/>
           <w:szCs w:val="19"/>
         </w:rPr>
-        <w:t xml:space="preserve"> newSource = std::make_unique&lt;juce::</w:t>
-      </w:r>
+        <w:t xml:space="preserve"> </w:t>
+      </w:r>
+      <w:proofErr w:type="spellStart"/>
+      <w:r>
+        <w:rPr>
+          <w:rFonts w:ascii="Consolas" w:hAnsi="Consolas" w:cs="Consolas"/>
+          <w:color w:val="000000"/>
+          <w:sz w:val="19"/>
+          <w:szCs w:val="19"/>
+        </w:rPr>
+        <w:t>newSource</w:t>
+      </w:r>
+      <w:proofErr w:type="spellEnd"/>
+      <w:r>
+        <w:rPr>
+          <w:rFonts w:ascii="Consolas" w:hAnsi="Consolas" w:cs="Consolas"/>
+          <w:color w:val="000000"/>
+          <w:sz w:val="19"/>
+          <w:szCs w:val="19"/>
+        </w:rPr>
+        <w:t xml:space="preserve"> = </w:t>
+      </w:r>
+      <w:proofErr w:type="gramStart"/>
+      <w:r>
+        <w:rPr>
+          <w:rFonts w:ascii="Consolas" w:hAnsi="Consolas" w:cs="Consolas"/>
+          <w:color w:val="000000"/>
+          <w:sz w:val="19"/>
+          <w:szCs w:val="19"/>
+        </w:rPr>
+        <w:t>std::</w:t>
+      </w:r>
+      <w:proofErr w:type="spellStart"/>
+      <w:proofErr w:type="gramEnd"/>
+      <w:r>
+        <w:rPr>
+          <w:rFonts w:ascii="Consolas" w:hAnsi="Consolas" w:cs="Consolas"/>
+          <w:color w:val="000000"/>
+          <w:sz w:val="19"/>
+          <w:szCs w:val="19"/>
+        </w:rPr>
+        <w:t>make_unique</w:t>
+      </w:r>
+      <w:proofErr w:type="spellEnd"/>
+      <w:r>
+        <w:rPr>
+          <w:rFonts w:ascii="Consolas" w:hAnsi="Consolas" w:cs="Consolas"/>
+          <w:color w:val="000000"/>
+          <w:sz w:val="19"/>
+          <w:szCs w:val="19"/>
+        </w:rPr>
+        <w:t>&lt;</w:t>
+      </w:r>
+      <w:proofErr w:type="spellStart"/>
+      <w:r>
+        <w:rPr>
+          <w:rFonts w:ascii="Consolas" w:hAnsi="Consolas" w:cs="Consolas"/>
+          <w:color w:val="000000"/>
+          <w:sz w:val="19"/>
+          <w:szCs w:val="19"/>
+        </w:rPr>
+        <w:t>juce</w:t>
+      </w:r>
+      <w:proofErr w:type="spellEnd"/>
+      <w:r>
+        <w:rPr>
+          <w:rFonts w:ascii="Consolas" w:hAnsi="Consolas" w:cs="Consolas"/>
+          <w:color w:val="000000"/>
+          <w:sz w:val="19"/>
+          <w:szCs w:val="19"/>
+        </w:rPr>
+        <w:t>::</w:t>
+      </w:r>
+      <w:proofErr w:type="spellStart"/>
       <w:r>
         <w:rPr>
           <w:rFonts w:ascii="Consolas" w:hAnsi="Consolas" w:cs="Consolas"/>
@@ -317,6 +449,7 @@
         </w:rPr>
         <w:t>AudioFormatReaderSource</w:t>
       </w:r>
+      <w:proofErr w:type="spellEnd"/>
       <w:r>
         <w:rPr>
           <w:rFonts w:ascii="Consolas" w:hAnsi="Consolas" w:cs="Consolas"/>
@@ -358,6 +491,8 @@
           <w:szCs w:val="19"/>
         </w:rPr>
       </w:pPr>
+      <w:proofErr w:type="spellStart"/>
+      <w:proofErr w:type="gramStart"/>
       <w:r>
         <w:rPr>
           <w:rFonts w:ascii="Consolas" w:hAnsi="Consolas" w:cs="Consolas"/>
@@ -367,15 +502,38 @@
         </w:rPr>
         <w:t>AudioTransportSource</w:t>
       </w:r>
-      <w:r>
-        <w:rPr>
-          <w:rFonts w:ascii="Consolas" w:hAnsi="Consolas" w:cs="Consolas"/>
-          <w:color w:val="000000"/>
-          <w:sz w:val="19"/>
-          <w:szCs w:val="19"/>
-        </w:rPr>
-        <w:t>::setSource (</w:t>
-      </w:r>
+      <w:proofErr w:type="spellEnd"/>
+      <w:r>
+        <w:rPr>
+          <w:rFonts w:ascii="Consolas" w:hAnsi="Consolas" w:cs="Consolas"/>
+          <w:color w:val="000000"/>
+          <w:sz w:val="19"/>
+          <w:szCs w:val="19"/>
+        </w:rPr>
+        <w:t>::</w:t>
+      </w:r>
+      <w:proofErr w:type="spellStart"/>
+      <w:proofErr w:type="gramEnd"/>
+      <w:r>
+        <w:rPr>
+          <w:rFonts w:ascii="Consolas" w:hAnsi="Consolas" w:cs="Consolas"/>
+          <w:color w:val="000000"/>
+          <w:sz w:val="19"/>
+          <w:szCs w:val="19"/>
+        </w:rPr>
+        <w:t>setSource</w:t>
+      </w:r>
+      <w:proofErr w:type="spellEnd"/>
+      <w:r>
+        <w:rPr>
+          <w:rFonts w:ascii="Consolas" w:hAnsi="Consolas" w:cs="Consolas"/>
+          <w:color w:val="000000"/>
+          <w:sz w:val="19"/>
+          <w:szCs w:val="19"/>
+        </w:rPr>
+        <w:t xml:space="preserve"> (</w:t>
+      </w:r>
+      <w:proofErr w:type="spellStart"/>
       <w:r>
         <w:rPr>
           <w:rFonts w:ascii="Consolas" w:hAnsi="Consolas" w:cs="Consolas"/>
@@ -385,6 +543,7 @@
         </w:rPr>
         <w:t>PositionableAudioSource</w:t>
       </w:r>
+      <w:proofErr w:type="spellEnd"/>
       <w:r>
         <w:rPr>
           <w:rFonts w:ascii="Consolas" w:hAnsi="Consolas" w:cs="Consolas"/>
@@ -412,6 +571,7 @@
         </w:rPr>
         <w:t xml:space="preserve"> </w:t>
       </w:r>
+      <w:proofErr w:type="spellStart"/>
       <w:r>
         <w:rPr>
           <w:rFonts w:ascii="Consolas" w:hAnsi="Consolas" w:cs="Consolas"/>
@@ -421,6 +581,7 @@
         </w:rPr>
         <w:t>newSource</w:t>
       </w:r>
+      <w:proofErr w:type="spellEnd"/>
       <w:r>
         <w:rPr>
           <w:rFonts w:ascii="Consolas" w:hAnsi="Consolas" w:cs="Consolas"/>
@@ -462,6 +623,7 @@
         </w:rPr>
         <w:t xml:space="preserve"> </w:t>
       </w:r>
+      <w:proofErr w:type="spellStart"/>
       <w:r>
         <w:rPr>
           <w:rFonts w:ascii="Consolas" w:hAnsi="Consolas" w:cs="Consolas"/>
@@ -471,6 +633,7 @@
         </w:rPr>
         <w:t>readAheadSize</w:t>
       </w:r>
+      <w:proofErr w:type="spellEnd"/>
       <w:r>
         <w:rPr>
           <w:rFonts w:ascii="Consolas" w:hAnsi="Consolas" w:cs="Consolas"/>
@@ -480,6 +643,7 @@
         </w:rPr>
         <w:t xml:space="preserve">, </w:t>
       </w:r>
+      <w:proofErr w:type="spellStart"/>
       <w:r>
         <w:rPr>
           <w:rFonts w:ascii="Consolas" w:hAnsi="Consolas" w:cs="Consolas"/>
@@ -489,6 +653,7 @@
         </w:rPr>
         <w:t>TimeSliceThread</w:t>
       </w:r>
+      <w:proofErr w:type="spellEnd"/>
       <w:r>
         <w:rPr>
           <w:rFonts w:ascii="Consolas" w:hAnsi="Consolas" w:cs="Consolas"/>
@@ -498,6 +663,8 @@
         </w:rPr>
         <w:t xml:space="preserve">* </w:t>
       </w:r>
+      <w:proofErr w:type="spellStart"/>
+      <w:proofErr w:type="gramStart"/>
       <w:r>
         <w:rPr>
           <w:rFonts w:ascii="Consolas" w:hAnsi="Consolas" w:cs="Consolas"/>
@@ -507,14 +674,25 @@
         </w:rPr>
         <w:t>readAheadThread</w:t>
       </w:r>
-      <w:r>
-        <w:rPr>
-          <w:rFonts w:ascii="Consolas" w:hAnsi="Consolas" w:cs="Consolas"/>
-          <w:color w:val="000000"/>
-          <w:sz w:val="19"/>
-          <w:szCs w:val="19"/>
-        </w:rPr>
-        <w:t xml:space="preserve">,                                      </w:t>
+      <w:proofErr w:type="spellEnd"/>
+      <w:r>
+        <w:rPr>
+          <w:rFonts w:ascii="Consolas" w:hAnsi="Consolas" w:cs="Consolas"/>
+          <w:color w:val="000000"/>
+          <w:sz w:val="19"/>
+          <w:szCs w:val="19"/>
+        </w:rPr>
+        <w:t xml:space="preserve">,   </w:t>
+      </w:r>
+      <w:proofErr w:type="gramEnd"/>
+      <w:r>
+        <w:rPr>
+          <w:rFonts w:ascii="Consolas" w:hAnsi="Consolas" w:cs="Consolas"/>
+          <w:color w:val="000000"/>
+          <w:sz w:val="19"/>
+          <w:szCs w:val="19"/>
+        </w:rPr>
+        <w:t xml:space="preserve">                                   </w:t>
       </w:r>
       <w:r>
         <w:rPr>
@@ -534,6 +712,7 @@
         </w:rPr>
         <w:t xml:space="preserve"> </w:t>
       </w:r>
+      <w:proofErr w:type="spellStart"/>
       <w:r>
         <w:rPr>
           <w:rFonts w:ascii="Consolas" w:hAnsi="Consolas" w:cs="Consolas"/>
@@ -543,6 +722,7 @@
         </w:rPr>
         <w:t>sourceSampleRateToCorrectFor</w:t>
       </w:r>
+      <w:proofErr w:type="spellEnd"/>
       <w:r>
         <w:rPr>
           <w:rFonts w:ascii="Consolas" w:hAnsi="Consolas" w:cs="Consolas"/>
@@ -570,6 +750,7 @@
         </w:rPr>
         <w:t xml:space="preserve"> </w:t>
       </w:r>
+      <w:proofErr w:type="spellStart"/>
       <w:r>
         <w:rPr>
           <w:rFonts w:ascii="Consolas" w:hAnsi="Consolas" w:cs="Consolas"/>
@@ -579,6 +760,7 @@
         </w:rPr>
         <w:t>maxNumChannels</w:t>
       </w:r>
+      <w:proofErr w:type="spellEnd"/>
       <w:r>
         <w:rPr>
           <w:rFonts w:ascii="Consolas" w:hAnsi="Consolas" w:cs="Consolas"/>
@@ -610,6 +792,8 @@
         <w:adjustRightInd w:val="0"/>
         <w:spacing w:after="0" w:line="240" w:lineRule="auto"/>
       </w:pPr>
+      <w:proofErr w:type="spellStart"/>
+      <w:proofErr w:type="gramStart"/>
       <w:r>
         <w:rPr>
           <w:rFonts w:ascii="Consolas" w:hAnsi="Consolas" w:cs="Consolas"/>
@@ -620,6 +804,7 @@
         </w:rPr>
         <w:t>AudioTransportSource</w:t>
       </w:r>
+      <w:proofErr w:type="spellEnd"/>
       <w:r>
         <w:rPr>
           <w:rFonts w:ascii="Consolas" w:hAnsi="Consolas" w:cs="Consolas"/>
@@ -628,16 +813,29 @@
           <w:szCs w:val="19"/>
           <w:lang w:val="it-IT"/>
         </w:rPr>
-        <w:t>::start()</w:t>
+        <w:t>::</w:t>
+      </w:r>
+      <w:proofErr w:type="gramEnd"/>
+      <w:r>
+        <w:rPr>
+          <w:rFonts w:ascii="Consolas" w:hAnsi="Consolas" w:cs="Consolas"/>
+          <w:color w:val="000000"/>
+          <w:sz w:val="19"/>
+          <w:szCs w:val="19"/>
+          <w:lang w:val="it-IT"/>
+        </w:rPr>
+        <w:t>start()</w:t>
       </w:r>
     </w:p>
     <w:p>
       <w:pPr>
         <w:pStyle w:val="Heading1"/>
       </w:pPr>
+      <w:proofErr w:type="spellStart"/>
       <w:r>
         <w:t>BackLog</w:t>
       </w:r>
+      <w:proofErr w:type="spellEnd"/>
     </w:p>
     <w:p>
       <w:pPr>
@@ -654,7 +852,21 @@
         <w:rPr>
           <w:strike/>
         </w:rPr>
-        <w:t>After loading the ui must be updated</w:t>
+        <w:t xml:space="preserve">After loading the </w:t>
+      </w:r>
+      <w:proofErr w:type="spellStart"/>
+      <w:r>
+        <w:rPr>
+          <w:strike/>
+        </w:rPr>
+        <w:t>ui</w:t>
+      </w:r>
+      <w:proofErr w:type="spellEnd"/>
+      <w:r>
+        <w:rPr>
+          <w:strike/>
+        </w:rPr>
+        <w:t xml:space="preserve"> must be updated</w:t>
       </w:r>
     </w:p>
     <w:p>
@@ -704,11 +916,19 @@
           <w:strike/>
         </w:rPr>
       </w:pPr>
-      <w:r>
-        <w:rPr>
-          <w:strike/>
-        </w:rPr>
-        <w:t>VirtualBand component on screen at startup</w:t>
+      <w:proofErr w:type="spellStart"/>
+      <w:r>
+        <w:rPr>
+          <w:strike/>
+        </w:rPr>
+        <w:t>VirtualBand</w:t>
+      </w:r>
+      <w:proofErr w:type="spellEnd"/>
+      <w:r>
+        <w:rPr>
+          <w:strike/>
+        </w:rPr>
+        <w:t xml:space="preserve"> component on screen at startup</w:t>
       </w:r>
     </w:p>
     <w:p>
@@ -738,7 +958,21 @@
         <w:rPr>
           <w:strike/>
         </w:rPr>
-        <w:t xml:space="preserve"> a song the program changes component must be updated.</w:t>
+        <w:t xml:space="preserve"> a </w:t>
+      </w:r>
+      <w:proofErr w:type="gramStart"/>
+      <w:r>
+        <w:rPr>
+          <w:strike/>
+        </w:rPr>
+        <w:t>song</w:t>
+      </w:r>
+      <w:proofErr w:type="gramEnd"/>
+      <w:r>
+        <w:rPr>
+          <w:strike/>
+        </w:rPr>
+        <w:t xml:space="preserve"> the program changes component must be updated.</w:t>
       </w:r>
     </w:p>
     <w:p>
@@ -850,8 +1084,13 @@
         </w:numPr>
       </w:pPr>
       <w:r>
-        <w:t>Patch number and scene as tooltip on ProgramChangesComponent</w:t>
-      </w:r>
+        <w:t xml:space="preserve">Patch number and scene as tooltip on </w:t>
+      </w:r>
+      <w:proofErr w:type="spellStart"/>
+      <w:r>
+        <w:t>ProgramChangesComponent</w:t>
+      </w:r>
+      <w:proofErr w:type="spellEnd"/>
     </w:p>
     <w:p>
       <w:pPr>
@@ -896,11 +1135,39 @@
           <w:ilvl w:val="0"/>
           <w:numId w:val="3"/>
         </w:numPr>
-      </w:pPr>
-      <w:r>
-        <w:t>Add a slide to PlayerComponent to t</w:t>
-      </w:r>
-      <w:r>
+        <w:rPr>
+          <w:b/>
+          <w:bCs/>
+        </w:rPr>
+      </w:pPr>
+      <w:r>
+        <w:rPr>
+          <w:b/>
+          <w:bCs/>
+        </w:rPr>
+        <w:t xml:space="preserve">Add a slide to </w:t>
+      </w:r>
+      <w:proofErr w:type="spellStart"/>
+      <w:r>
+        <w:rPr>
+          <w:b/>
+          <w:bCs/>
+        </w:rPr>
+        <w:t>PlayerComponent</w:t>
+      </w:r>
+      <w:proofErr w:type="spellEnd"/>
+      <w:r>
+        <w:rPr>
+          <w:b/>
+          <w:bCs/>
+        </w:rPr>
+        <w:t xml:space="preserve"> to t</w:t>
+      </w:r>
+      <w:r>
+        <w:rPr>
+          <w:b/>
+          <w:bCs/>
+        </w:rPr>
         <w:t>rack the song position during play</w:t>
       </w:r>
     </w:p>
@@ -925,7 +1192,15 @@
         </w:numPr>
       </w:pPr>
       <w:r>
-        <w:t>Implement the ‘next marker’ and ‘previous marker’ button in PlayerComponent.</w:t>
+        <w:t xml:space="preserve">Implement the ‘next marker’ and ‘previous marker’ button in </w:t>
+      </w:r>
+      <w:proofErr w:type="spellStart"/>
+      <w:r>
+        <w:t>PlayerComponent</w:t>
+      </w:r>
+      <w:proofErr w:type="spellEnd"/>
+      <w:r>
+        <w:t>.</w:t>
       </w:r>
     </w:p>
     <w:p>
@@ -937,7 +1212,15 @@
         </w:numPr>
       </w:pPr>
       <w:r>
-        <w:t>Implement the Song::deactivate by stopping the playing track</w:t>
+        <w:t xml:space="preserve">Implement the </w:t>
+      </w:r>
+      <w:proofErr w:type="gramStart"/>
+      <w:r>
+        <w:t>Song::</w:t>
+      </w:r>
+      <w:proofErr w:type="gramEnd"/>
+      <w:r>
+        <w:t>deactivate by stopping the playing track</w:t>
       </w:r>
     </w:p>
     <w:p>
@@ -1010,8 +1293,21 @@
           <w:numId w:val="6"/>
         </w:numPr>
       </w:pPr>
-      <w:r>
-        <w:t>PlayerComponent buttons does not respond to the setEnable call.</w:t>
+      <w:proofErr w:type="spellStart"/>
+      <w:r>
+        <w:t>PlayerComponent</w:t>
+      </w:r>
+      <w:proofErr w:type="spellEnd"/>
+      <w:r>
+        <w:t xml:space="preserve"> buttons does not respond to the </w:t>
+      </w:r>
+      <w:proofErr w:type="spellStart"/>
+      <w:r>
+        <w:t>setEnable</w:t>
+      </w:r>
+      <w:proofErr w:type="spellEnd"/>
+      <w:r>
+        <w:t xml:space="preserve"> call.</w:t>
       </w:r>
     </w:p>
     <w:p>
@@ -1021,43 +1317,90 @@
           <w:ilvl w:val="0"/>
           <w:numId w:val="6"/>
         </w:numPr>
-      </w:pPr>
-      <w:r>
-        <w:rPr>
-          <w:rFonts w:ascii="Consolas" w:hAnsi="Consolas" w:cs="Consolas"/>
+        <w:rPr>
+          <w:strike/>
+        </w:rPr>
+      </w:pPr>
+      <w:proofErr w:type="spellStart"/>
+      <w:proofErr w:type="gramStart"/>
+      <w:r>
+        <w:rPr>
+          <w:rFonts w:ascii="Consolas" w:hAnsi="Consolas" w:cs="Consolas"/>
+          <w:strike/>
           <w:color w:val="2B91AF"/>
           <w:sz w:val="19"/>
           <w:szCs w:val="19"/>
         </w:rPr>
         <w:t>FractalDevice</w:t>
       </w:r>
-      <w:r>
-        <w:rPr>
-          <w:rFonts w:ascii="Consolas" w:hAnsi="Consolas" w:cs="Consolas"/>
-          <w:color w:val="000000"/>
-          <w:sz w:val="19"/>
-          <w:szCs w:val="19"/>
-        </w:rPr>
-        <w:t xml:space="preserve">::loadAvailableDevices must be synchronized with </w:t>
-      </w:r>
-      <w:r>
-        <w:rPr>
-          <w:rFonts w:ascii="Consolas" w:hAnsi="Consolas" w:cs="Consolas"/>
+      <w:proofErr w:type="spellEnd"/>
+      <w:r>
+        <w:rPr>
+          <w:rFonts w:ascii="Consolas" w:hAnsi="Consolas" w:cs="Consolas"/>
+          <w:strike/>
+          <w:color w:val="000000"/>
+          <w:sz w:val="19"/>
+          <w:szCs w:val="19"/>
+        </w:rPr>
+        <w:t>::</w:t>
+      </w:r>
+      <w:proofErr w:type="spellStart"/>
+      <w:proofErr w:type="gramEnd"/>
+      <w:r>
+        <w:rPr>
+          <w:rFonts w:ascii="Consolas" w:hAnsi="Consolas" w:cs="Consolas"/>
+          <w:strike/>
+          <w:color w:val="000000"/>
+          <w:sz w:val="19"/>
+          <w:szCs w:val="19"/>
+        </w:rPr>
+        <w:t>loadAvailableDevices</w:t>
+      </w:r>
+      <w:proofErr w:type="spellEnd"/>
+      <w:r>
+        <w:rPr>
+          <w:rFonts w:ascii="Consolas" w:hAnsi="Consolas" w:cs="Consolas"/>
+          <w:strike/>
+          <w:color w:val="000000"/>
+          <w:sz w:val="19"/>
+          <w:szCs w:val="19"/>
+        </w:rPr>
+        <w:t xml:space="preserve"> must be synchronized with </w:t>
+      </w:r>
+      <w:proofErr w:type="spellStart"/>
+      <w:r>
+        <w:rPr>
+          <w:rFonts w:ascii="Consolas" w:hAnsi="Consolas" w:cs="Consolas"/>
+          <w:strike/>
           <w:color w:val="2B91AF"/>
           <w:sz w:val="19"/>
           <w:szCs w:val="19"/>
         </w:rPr>
         <w:t>VirtualBand</w:t>
       </w:r>
-      <w:r>
-        <w:rPr>
-          <w:rFonts w:ascii="Consolas" w:hAnsi="Consolas" w:cs="Consolas"/>
-          <w:color w:val="000000"/>
-          <w:sz w:val="19"/>
-          <w:szCs w:val="19"/>
-        </w:rPr>
-        <w:t>::loadSongLibrary</w:t>
-      </w:r>
+      <w:proofErr w:type="spellEnd"/>
+      <w:r>
+        <w:rPr>
+          <w:rFonts w:ascii="Consolas" w:hAnsi="Consolas" w:cs="Consolas"/>
+          <w:strike/>
+          <w:color w:val="000000"/>
+          <w:sz w:val="19"/>
+          <w:szCs w:val="19"/>
+        </w:rPr>
+        <w:t>::</w:t>
+      </w:r>
+      <w:proofErr w:type="spellStart"/>
+      <w:r>
+        <w:rPr>
+          <w:rFonts w:ascii="Consolas" w:hAnsi="Consolas" w:cs="Consolas"/>
+          <w:strike/>
+          <w:color w:val="000000"/>
+          <w:sz w:val="19"/>
+          <w:szCs w:val="19"/>
+        </w:rPr>
+        <w:t>loadSongLibrary</w:t>
+      </w:r>
+      <w:proofErr w:type="spellEnd"/>
     </w:p>
     <w:p>
       <w:pPr>
@@ -1076,7 +1419,17 @@
         </w:numPr>
       </w:pPr>
       <w:r>
-        <w:t xml:space="preserve">Every component could have a background image like the one used by web.whatsapp </w:t>
+        <w:t xml:space="preserve">Every component could have a background image like the one used by </w:t>
+      </w:r>
+      <w:proofErr w:type="spellStart"/>
+      <w:proofErr w:type="gramStart"/>
+      <w:r>
+        <w:t>web.whatsapp</w:t>
+      </w:r>
+      <w:proofErr w:type="spellEnd"/>
+      <w:proofErr w:type="gramEnd"/>
+      <w:r>
+        <w:t xml:space="preserve"> </w:t>
       </w:r>
     </w:p>
     <w:p>

</xml_diff>

<commit_message>
Wip player component state management
</commit_message>
<xml_diff>
--- a/documentation/the-guitar-dashboard.docx
+++ b/documentation/the-guitar-dashboard.docx
@@ -1,10 +1,10 @@
 
 <file path=word/document.xml><?xml version="1.0" encoding="utf-8"?>
-<w:document xmlns:wpc="http://schemas.microsoft.com/office/word/2010/wordprocessingCanvas" xmlns:cx="http://schemas.microsoft.com/office/drawing/2014/chartex" xmlns:cx1="http://schemas.microsoft.com/office/drawing/2015/9/8/chartex" xmlns:cx2="http://schemas.microsoft.com/office/drawing/2015/10/21/chartex" xmlns:cx3="http://schemas.microsoft.com/office/drawing/2016/5/9/chartex" xmlns:cx4="http://schemas.microsoft.com/office/drawing/2016/5/10/chartex" xmlns:cx5="http://schemas.microsoft.com/office/drawing/2016/5/11/chartex" xmlns:cx6="http://schemas.microsoft.com/office/drawing/2016/5/12/chartex" xmlns:cx7="http://schemas.microsoft.com/office/drawing/2016/5/13/chartex" xmlns:cx8="http://schemas.microsoft.com/office/drawing/2016/5/14/chartex" xmlns:mc="http://schemas.openxmlformats.org/markup-compatibility/2006" xmlns:aink="http://schemas.microsoft.com/office/drawing/2016/ink" xmlns:am3d="http://schemas.microsoft.com/office/drawing/2017/model3d" xmlns:o="urn:schemas-microsoft-com:office:office" xmlns:r="http://schemas.openxmlformats.org/officeDocument/2006/relationships" xmlns:m="http://schemas.openxmlformats.org/officeDocument/2006/math" xmlns:v="urn:schemas-microsoft-com:vml" xmlns:wp14="http://schemas.microsoft.com/office/word/2010/wordprocessingDrawing" xmlns:wp="http://schemas.openxmlformats.org/drawingml/2006/wordprocessingDrawing" xmlns:w10="urn:schemas-microsoft-com:office:word" xmlns:w="http://schemas.openxmlformats.org/wordprocessingml/2006/main" xmlns:w14="http://schemas.microsoft.com/office/word/2010/wordml" xmlns:w15="http://schemas.microsoft.com/office/word/2012/wordml" xmlns:w16cex="http://schemas.microsoft.com/office/word/2018/wordml/cex" xmlns:w16cid="http://schemas.microsoft.com/office/word/2016/wordml/cid" xmlns:w16="http://schemas.microsoft.com/office/word/2018/wordml" xmlns:w16se="http://schemas.microsoft.com/office/word/2015/wordml/symex" xmlns:wpg="http://schemas.microsoft.com/office/word/2010/wordprocessingGroup" xmlns:wpi="http://schemas.microsoft.com/office/word/2010/wordprocessingInk" xmlns:wne="http://schemas.microsoft.com/office/word/2006/wordml" xmlns:wps="http://schemas.microsoft.com/office/word/2010/wordprocessingShape" mc:Ignorable="w14 w15 w16se w16cid w16 w16cex wp14">
+<w:document xmlns:wpc="http://schemas.microsoft.com/office/word/2010/wordprocessingCanvas" xmlns:cx="http://schemas.microsoft.com/office/drawing/2014/chartex" xmlns:cx1="http://schemas.microsoft.com/office/drawing/2015/9/8/chartex" xmlns:cx2="http://schemas.microsoft.com/office/drawing/2015/10/21/chartex" xmlns:cx3="http://schemas.microsoft.com/office/drawing/2016/5/9/chartex" xmlns:cx4="http://schemas.microsoft.com/office/drawing/2016/5/10/chartex" xmlns:cx5="http://schemas.microsoft.com/office/drawing/2016/5/11/chartex" xmlns:cx6="http://schemas.microsoft.com/office/drawing/2016/5/12/chartex" xmlns:cx7="http://schemas.microsoft.com/office/drawing/2016/5/13/chartex" xmlns:cx8="http://schemas.microsoft.com/office/drawing/2016/5/14/chartex" xmlns:mc="http://schemas.openxmlformats.org/markup-compatibility/2006" xmlns:aink="http://schemas.microsoft.com/office/drawing/2016/ink" xmlns:am3d="http://schemas.microsoft.com/office/drawing/2017/model3d" xmlns:o="urn:schemas-microsoft-com:office:office" xmlns:r="http://schemas.openxmlformats.org/officeDocument/2006/relationships" xmlns:m="http://schemas.openxmlformats.org/officeDocument/2006/math" xmlns:v="urn:schemas-microsoft-com:vml" xmlns:wp14="http://schemas.microsoft.com/office/word/2010/wordprocessingDrawing" xmlns:wp="http://schemas.openxmlformats.org/drawingml/2006/wordprocessingDrawing" xmlns:w10="urn:schemas-microsoft-com:office:word" xmlns:w="http://schemas.openxmlformats.org/wordprocessingml/2006/main" xmlns:w14="http://schemas.microsoft.com/office/word/2010/wordml" xmlns:w15="http://schemas.microsoft.com/office/word/2012/wordml" xmlns:w16cex="http://schemas.microsoft.com/office/word/2018/wordml/cex" xmlns:w16cid="http://schemas.microsoft.com/office/word/2016/wordml/cid" xmlns:w16="http://schemas.microsoft.com/office/word/2018/wordml" xmlns:w16sdtdh="http://schemas.microsoft.com/office/word/2020/wordml/sdtdatahash" xmlns:w16se="http://schemas.microsoft.com/office/word/2015/wordml/symex" xmlns:wpg="http://schemas.microsoft.com/office/word/2010/wordprocessingGroup" xmlns:wpi="http://schemas.microsoft.com/office/word/2010/wordprocessingInk" xmlns:wne="http://schemas.microsoft.com/office/word/2006/wordml" xmlns:wps="http://schemas.microsoft.com/office/word/2010/wordprocessingShape" mc:Ignorable="w14 w15 w16se w16cid w16 w16cex w16sdtdh wp14">
   <w:body>
     <w:p>
       <w:pPr>
-        <w:pStyle w:val="Heading1"/>
+        <w:pStyle w:val="Titolo1"/>
       </w:pPr>
       <w:r>
         <w:t>Ideas</w:t>
@@ -12,7 +12,7 @@
     </w:p>
     <w:p>
       <w:pPr>
-        <w:pStyle w:val="Heading2"/>
+        <w:pStyle w:val="Titolo2"/>
       </w:pPr>
       <w:r>
         <w:t>Virtual Guitar Assistant</w:t>
@@ -20,34 +20,21 @@
     </w:p>
     <w:p>
       <w:r>
-        <w:t xml:space="preserve">A sequencer that controls </w:t>
-      </w:r>
-      <w:proofErr w:type="gramStart"/>
-      <w:r>
-        <w:t>a number of</w:t>
-      </w:r>
-      <w:proofErr w:type="gramEnd"/>
-      <w:r>
-        <w:t xml:space="preserve"> tracks that could contains audio or midi events. The sequencer’s tempo is controlled by an algorithm that tries to keep up with a real-time guitar source.</w:t>
-      </w:r>
-    </w:p>
-    <w:p>
-      <w:pPr>
-        <w:pStyle w:val="Heading3"/>
-      </w:pPr>
-      <w:proofErr w:type="spellStart"/>
-      <w:r>
-        <w:t>Juce</w:t>
-      </w:r>
-      <w:proofErr w:type="spellEnd"/>
-      <w:r>
-        <w:t xml:space="preserve"> POCs</w:t>
+        <w:t>A sequencer that controls a number of tracks that could contains audio or midi events. The sequencer’s tempo is controlled by an algorithm that tries to keep up with a real-time guitar source.</w:t>
+      </w:r>
+    </w:p>
+    <w:p>
+      <w:pPr>
+        <w:pStyle w:val="Titolo3"/>
+      </w:pPr>
+      <w:r>
+        <w:t>Juce POCs</w:t>
       </w:r>
     </w:p>
     <w:p/>
     <w:p>
       <w:pPr>
-        <w:pStyle w:val="Heading2"/>
+        <w:pStyle w:val="Titolo2"/>
       </w:pPr>
       <w:r>
         <w:t>Patche</w:t>
@@ -61,27 +48,19 @@
     </w:p>
     <w:p>
       <w:pPr>
-        <w:pStyle w:val="ListParagraph"/>
+        <w:pStyle w:val="Paragrafoelenco"/>
         <w:numPr>
           <w:ilvl w:val="0"/>
           <w:numId w:val="1"/>
         </w:numPr>
       </w:pPr>
       <w:r>
-        <w:t xml:space="preserve">A Device Patch can be defined by a device, a program </w:t>
-      </w:r>
-      <w:proofErr w:type="gramStart"/>
-      <w:r>
-        <w:t>number</w:t>
-      </w:r>
-      <w:proofErr w:type="gramEnd"/>
-      <w:r>
-        <w:t xml:space="preserve"> and a scene number</w:t>
-      </w:r>
-    </w:p>
-    <w:p>
-      <w:pPr>
-        <w:pStyle w:val="ListParagraph"/>
+        <w:t>A Device Patch can be defined by a device, a program number and a scene number</w:t>
+      </w:r>
+    </w:p>
+    <w:p>
+      <w:pPr>
+        <w:pStyle w:val="Paragrafoelenco"/>
         <w:numPr>
           <w:ilvl w:val="0"/>
           <w:numId w:val="1"/>
@@ -93,7 +72,7 @@
     </w:p>
     <w:p>
       <w:pPr>
-        <w:pStyle w:val="ListParagraph"/>
+        <w:pStyle w:val="Paragrafoelenco"/>
         <w:numPr>
           <w:ilvl w:val="0"/>
           <w:numId w:val="1"/>
@@ -105,7 +84,7 @@
     </w:p>
     <w:p>
       <w:pPr>
-        <w:pStyle w:val="ListParagraph"/>
+        <w:pStyle w:val="Paragrafoelenco"/>
         <w:numPr>
           <w:ilvl w:val="0"/>
           <w:numId w:val="1"/>
@@ -115,20 +94,12 @@
         <w:t xml:space="preserve">A Track contain an audio file that can be played </w:t>
       </w:r>
       <w:r>
-        <w:t xml:space="preserve">at various tempos </w:t>
-      </w:r>
-      <w:proofErr w:type="gramStart"/>
-      <w:r>
-        <w:t>and also</w:t>
-      </w:r>
-      <w:proofErr w:type="gramEnd"/>
-      <w:r>
-        <w:t xml:space="preserve"> can contain a list of Markers.</w:t>
-      </w:r>
-    </w:p>
-    <w:p>
-      <w:pPr>
-        <w:pStyle w:val="ListParagraph"/>
+        <w:t>at various tempos and also can contain a list of Markers.</w:t>
+      </w:r>
+    </w:p>
+    <w:p>
+      <w:pPr>
+        <w:pStyle w:val="Paragrafoelenco"/>
         <w:numPr>
           <w:ilvl w:val="0"/>
           <w:numId w:val="1"/>
@@ -140,7 +111,7 @@
     </w:p>
     <w:p>
       <w:pPr>
-        <w:pStyle w:val="ListParagraph"/>
+        <w:pStyle w:val="Paragrafoelenco"/>
         <w:numPr>
           <w:ilvl w:val="0"/>
           <w:numId w:val="1"/>
@@ -152,7 +123,7 @@
     </w:p>
     <w:p>
       <w:pPr>
-        <w:pStyle w:val="ListParagraph"/>
+        <w:pStyle w:val="Paragrafoelenco"/>
         <w:numPr>
           <w:ilvl w:val="0"/>
           <w:numId w:val="1"/>
@@ -164,20 +135,15 @@
     </w:p>
     <w:p>
       <w:pPr>
-        <w:pStyle w:val="Heading3"/>
-      </w:pPr>
-      <w:proofErr w:type="spellStart"/>
-      <w:r>
-        <w:t>Juce</w:t>
-      </w:r>
-      <w:proofErr w:type="spellEnd"/>
-      <w:r>
-        <w:t xml:space="preserve"> POCs</w:t>
-      </w:r>
-    </w:p>
-    <w:p>
-      <w:pPr>
-        <w:pStyle w:val="ListParagraph"/>
+        <w:pStyle w:val="Titolo3"/>
+      </w:pPr>
+      <w:r>
+        <w:t>Juce POCs</w:t>
+      </w:r>
+    </w:p>
+    <w:p>
+      <w:pPr>
+        <w:pStyle w:val="Paragrafoelenco"/>
         <w:numPr>
           <w:ilvl w:val="0"/>
           <w:numId w:val="2"/>
@@ -189,7 +155,7 @@
     </w:p>
     <w:p>
       <w:pPr>
-        <w:pStyle w:val="ListParagraph"/>
+        <w:pStyle w:val="Paragrafoelenco"/>
         <w:numPr>
           <w:ilvl w:val="0"/>
           <w:numId w:val="2"/>
@@ -201,7 +167,7 @@
     </w:p>
     <w:p>
       <w:pPr>
-        <w:pStyle w:val="Heading1"/>
+        <w:pStyle w:val="Titolo1"/>
       </w:pPr>
       <w:r>
         <w:t>Tutorials</w:t>
@@ -224,7 +190,6 @@
       <w:r>
         <w:t xml:space="preserve">Call </w:t>
       </w:r>
-      <w:proofErr w:type="spellStart"/>
       <w:r>
         <w:rPr>
           <w:rFonts w:ascii="Consolas" w:hAnsi="Consolas" w:cs="Consolas"/>
@@ -234,7 +199,6 @@
         </w:rPr>
         <w:t>AudioFormatReader</w:t>
       </w:r>
-      <w:proofErr w:type="spellEnd"/>
       <w:r>
         <w:rPr>
           <w:rFonts w:ascii="Consolas" w:hAnsi="Consolas" w:cs="Consolas"/>
@@ -244,8 +208,6 @@
         </w:rPr>
         <w:t xml:space="preserve">* </w:t>
       </w:r>
-      <w:proofErr w:type="spellStart"/>
-      <w:proofErr w:type="gramStart"/>
       <w:r>
         <w:rPr>
           <w:rFonts w:ascii="Consolas" w:hAnsi="Consolas" w:cs="Consolas"/>
@@ -255,36 +217,14 @@
         </w:rPr>
         <w:t>AudioFormatManager</w:t>
       </w:r>
-      <w:proofErr w:type="spellEnd"/>
-      <w:r>
-        <w:rPr>
-          <w:rFonts w:ascii="Consolas" w:hAnsi="Consolas" w:cs="Consolas"/>
-          <w:color w:val="000000"/>
-          <w:sz w:val="19"/>
-          <w:szCs w:val="19"/>
-        </w:rPr>
-        <w:t>::</w:t>
-      </w:r>
-      <w:proofErr w:type="spellStart"/>
-      <w:proofErr w:type="gramEnd"/>
-      <w:r>
-        <w:rPr>
-          <w:rFonts w:ascii="Consolas" w:hAnsi="Consolas" w:cs="Consolas"/>
-          <w:color w:val="000000"/>
-          <w:sz w:val="19"/>
-          <w:szCs w:val="19"/>
-        </w:rPr>
-        <w:t>createReaderFor</w:t>
-      </w:r>
-      <w:proofErr w:type="spellEnd"/>
-      <w:r>
-        <w:rPr>
-          <w:rFonts w:ascii="Consolas" w:hAnsi="Consolas" w:cs="Consolas"/>
-          <w:color w:val="000000"/>
-          <w:sz w:val="19"/>
-          <w:szCs w:val="19"/>
-        </w:rPr>
-        <w:t xml:space="preserve"> (</w:t>
+      <w:r>
+        <w:rPr>
+          <w:rFonts w:ascii="Consolas" w:hAnsi="Consolas" w:cs="Consolas"/>
+          <w:color w:val="000000"/>
+          <w:sz w:val="19"/>
+          <w:szCs w:val="19"/>
+        </w:rPr>
+        <w:t>::createReaderFor (</w:t>
       </w:r>
       <w:r>
         <w:rPr>
@@ -366,80 +306,8 @@
           <w:sz w:val="19"/>
           <w:szCs w:val="19"/>
         </w:rPr>
-        <w:t xml:space="preserve"> </w:t>
-      </w:r>
-      <w:proofErr w:type="spellStart"/>
-      <w:r>
-        <w:rPr>
-          <w:rFonts w:ascii="Consolas" w:hAnsi="Consolas" w:cs="Consolas"/>
-          <w:color w:val="000000"/>
-          <w:sz w:val="19"/>
-          <w:szCs w:val="19"/>
-        </w:rPr>
-        <w:t>newSource</w:t>
-      </w:r>
-      <w:proofErr w:type="spellEnd"/>
-      <w:r>
-        <w:rPr>
-          <w:rFonts w:ascii="Consolas" w:hAnsi="Consolas" w:cs="Consolas"/>
-          <w:color w:val="000000"/>
-          <w:sz w:val="19"/>
-          <w:szCs w:val="19"/>
-        </w:rPr>
-        <w:t xml:space="preserve"> = </w:t>
-      </w:r>
-      <w:proofErr w:type="gramStart"/>
-      <w:r>
-        <w:rPr>
-          <w:rFonts w:ascii="Consolas" w:hAnsi="Consolas" w:cs="Consolas"/>
-          <w:color w:val="000000"/>
-          <w:sz w:val="19"/>
-          <w:szCs w:val="19"/>
-        </w:rPr>
-        <w:t>std::</w:t>
-      </w:r>
-      <w:proofErr w:type="spellStart"/>
-      <w:proofErr w:type="gramEnd"/>
-      <w:r>
-        <w:rPr>
-          <w:rFonts w:ascii="Consolas" w:hAnsi="Consolas" w:cs="Consolas"/>
-          <w:color w:val="000000"/>
-          <w:sz w:val="19"/>
-          <w:szCs w:val="19"/>
-        </w:rPr>
-        <w:t>make_unique</w:t>
-      </w:r>
-      <w:proofErr w:type="spellEnd"/>
-      <w:r>
-        <w:rPr>
-          <w:rFonts w:ascii="Consolas" w:hAnsi="Consolas" w:cs="Consolas"/>
-          <w:color w:val="000000"/>
-          <w:sz w:val="19"/>
-          <w:szCs w:val="19"/>
-        </w:rPr>
-        <w:t>&lt;</w:t>
-      </w:r>
-      <w:proofErr w:type="spellStart"/>
-      <w:r>
-        <w:rPr>
-          <w:rFonts w:ascii="Consolas" w:hAnsi="Consolas" w:cs="Consolas"/>
-          <w:color w:val="000000"/>
-          <w:sz w:val="19"/>
-          <w:szCs w:val="19"/>
-        </w:rPr>
-        <w:t>juce</w:t>
-      </w:r>
-      <w:proofErr w:type="spellEnd"/>
-      <w:r>
-        <w:rPr>
-          <w:rFonts w:ascii="Consolas" w:hAnsi="Consolas" w:cs="Consolas"/>
-          <w:color w:val="000000"/>
-          <w:sz w:val="19"/>
-          <w:szCs w:val="19"/>
-        </w:rPr>
-        <w:t>::</w:t>
-      </w:r>
-      <w:proofErr w:type="spellStart"/>
+        <w:t xml:space="preserve"> newSource = std::make_unique&lt;juce::</w:t>
+      </w:r>
       <w:r>
         <w:rPr>
           <w:rFonts w:ascii="Consolas" w:hAnsi="Consolas" w:cs="Consolas"/>
@@ -449,7 +317,6 @@
         </w:rPr>
         <w:t>AudioFormatReaderSource</w:t>
       </w:r>
-      <w:proofErr w:type="spellEnd"/>
       <w:r>
         <w:rPr>
           <w:rFonts w:ascii="Consolas" w:hAnsi="Consolas" w:cs="Consolas"/>
@@ -491,8 +358,6 @@
           <w:szCs w:val="19"/>
         </w:rPr>
       </w:pPr>
-      <w:proofErr w:type="spellStart"/>
-      <w:proofErr w:type="gramStart"/>
       <w:r>
         <w:rPr>
           <w:rFonts w:ascii="Consolas" w:hAnsi="Consolas" w:cs="Consolas"/>
@@ -502,38 +367,15 @@
         </w:rPr>
         <w:t>AudioTransportSource</w:t>
       </w:r>
-      <w:proofErr w:type="spellEnd"/>
-      <w:r>
-        <w:rPr>
-          <w:rFonts w:ascii="Consolas" w:hAnsi="Consolas" w:cs="Consolas"/>
-          <w:color w:val="000000"/>
-          <w:sz w:val="19"/>
-          <w:szCs w:val="19"/>
-        </w:rPr>
-        <w:t>::</w:t>
-      </w:r>
-      <w:proofErr w:type="spellStart"/>
-      <w:proofErr w:type="gramEnd"/>
-      <w:r>
-        <w:rPr>
-          <w:rFonts w:ascii="Consolas" w:hAnsi="Consolas" w:cs="Consolas"/>
-          <w:color w:val="000000"/>
-          <w:sz w:val="19"/>
-          <w:szCs w:val="19"/>
-        </w:rPr>
-        <w:t>setSource</w:t>
-      </w:r>
-      <w:proofErr w:type="spellEnd"/>
-      <w:r>
-        <w:rPr>
-          <w:rFonts w:ascii="Consolas" w:hAnsi="Consolas" w:cs="Consolas"/>
-          <w:color w:val="000000"/>
-          <w:sz w:val="19"/>
-          <w:szCs w:val="19"/>
-        </w:rPr>
-        <w:t xml:space="preserve"> (</w:t>
-      </w:r>
-      <w:proofErr w:type="spellStart"/>
+      <w:r>
+        <w:rPr>
+          <w:rFonts w:ascii="Consolas" w:hAnsi="Consolas" w:cs="Consolas"/>
+          <w:color w:val="000000"/>
+          <w:sz w:val="19"/>
+          <w:szCs w:val="19"/>
+        </w:rPr>
+        <w:t>::setSource (</w:t>
+      </w:r>
       <w:r>
         <w:rPr>
           <w:rFonts w:ascii="Consolas" w:hAnsi="Consolas" w:cs="Consolas"/>
@@ -543,7 +385,6 @@
         </w:rPr>
         <w:t>PositionableAudioSource</w:t>
       </w:r>
-      <w:proofErr w:type="spellEnd"/>
       <w:r>
         <w:rPr>
           <w:rFonts w:ascii="Consolas" w:hAnsi="Consolas" w:cs="Consolas"/>
@@ -571,7 +412,6 @@
         </w:rPr>
         <w:t xml:space="preserve"> </w:t>
       </w:r>
-      <w:proofErr w:type="spellStart"/>
       <w:r>
         <w:rPr>
           <w:rFonts w:ascii="Consolas" w:hAnsi="Consolas" w:cs="Consolas"/>
@@ -581,7 +421,6 @@
         </w:rPr>
         <w:t>newSource</w:t>
       </w:r>
-      <w:proofErr w:type="spellEnd"/>
       <w:r>
         <w:rPr>
           <w:rFonts w:ascii="Consolas" w:hAnsi="Consolas" w:cs="Consolas"/>
@@ -623,7 +462,6 @@
         </w:rPr>
         <w:t xml:space="preserve"> </w:t>
       </w:r>
-      <w:proofErr w:type="spellStart"/>
       <w:r>
         <w:rPr>
           <w:rFonts w:ascii="Consolas" w:hAnsi="Consolas" w:cs="Consolas"/>
@@ -633,7 +471,6 @@
         </w:rPr>
         <w:t>readAheadSize</w:t>
       </w:r>
-      <w:proofErr w:type="spellEnd"/>
       <w:r>
         <w:rPr>
           <w:rFonts w:ascii="Consolas" w:hAnsi="Consolas" w:cs="Consolas"/>
@@ -643,7 +480,6 @@
         </w:rPr>
         <w:t xml:space="preserve">, </w:t>
       </w:r>
-      <w:proofErr w:type="spellStart"/>
       <w:r>
         <w:rPr>
           <w:rFonts w:ascii="Consolas" w:hAnsi="Consolas" w:cs="Consolas"/>
@@ -653,7 +489,6 @@
         </w:rPr>
         <w:t>TimeSliceThread</w:t>
       </w:r>
-      <w:proofErr w:type="spellEnd"/>
       <w:r>
         <w:rPr>
           <w:rFonts w:ascii="Consolas" w:hAnsi="Consolas" w:cs="Consolas"/>
@@ -663,8 +498,6 @@
         </w:rPr>
         <w:t xml:space="preserve">* </w:t>
       </w:r>
-      <w:proofErr w:type="spellStart"/>
-      <w:proofErr w:type="gramStart"/>
       <w:r>
         <w:rPr>
           <w:rFonts w:ascii="Consolas" w:hAnsi="Consolas" w:cs="Consolas"/>
@@ -674,25 +507,14 @@
         </w:rPr>
         <w:t>readAheadThread</w:t>
       </w:r>
-      <w:proofErr w:type="spellEnd"/>
-      <w:r>
-        <w:rPr>
-          <w:rFonts w:ascii="Consolas" w:hAnsi="Consolas" w:cs="Consolas"/>
-          <w:color w:val="000000"/>
-          <w:sz w:val="19"/>
-          <w:szCs w:val="19"/>
-        </w:rPr>
-        <w:t xml:space="preserve">,   </w:t>
-      </w:r>
-      <w:proofErr w:type="gramEnd"/>
-      <w:r>
-        <w:rPr>
-          <w:rFonts w:ascii="Consolas" w:hAnsi="Consolas" w:cs="Consolas"/>
-          <w:color w:val="000000"/>
-          <w:sz w:val="19"/>
-          <w:szCs w:val="19"/>
-        </w:rPr>
-        <w:t xml:space="preserve">                                   </w:t>
+      <w:r>
+        <w:rPr>
+          <w:rFonts w:ascii="Consolas" w:hAnsi="Consolas" w:cs="Consolas"/>
+          <w:color w:val="000000"/>
+          <w:sz w:val="19"/>
+          <w:szCs w:val="19"/>
+        </w:rPr>
+        <w:t xml:space="preserve">,                                      </w:t>
       </w:r>
       <w:r>
         <w:rPr>
@@ -712,7 +534,6 @@
         </w:rPr>
         <w:t xml:space="preserve"> </w:t>
       </w:r>
-      <w:proofErr w:type="spellStart"/>
       <w:r>
         <w:rPr>
           <w:rFonts w:ascii="Consolas" w:hAnsi="Consolas" w:cs="Consolas"/>
@@ -722,7 +543,6 @@
         </w:rPr>
         <w:t>sourceSampleRateToCorrectFor</w:t>
       </w:r>
-      <w:proofErr w:type="spellEnd"/>
       <w:r>
         <w:rPr>
           <w:rFonts w:ascii="Consolas" w:hAnsi="Consolas" w:cs="Consolas"/>
@@ -750,7 +570,6 @@
         </w:rPr>
         <w:t xml:space="preserve"> </w:t>
       </w:r>
-      <w:proofErr w:type="spellStart"/>
       <w:r>
         <w:rPr>
           <w:rFonts w:ascii="Consolas" w:hAnsi="Consolas" w:cs="Consolas"/>
@@ -760,7 +579,6 @@
         </w:rPr>
         <w:t>maxNumChannels</w:t>
       </w:r>
-      <w:proofErr w:type="spellEnd"/>
       <w:r>
         <w:rPr>
           <w:rFonts w:ascii="Consolas" w:hAnsi="Consolas" w:cs="Consolas"/>
@@ -792,8 +610,6 @@
         <w:adjustRightInd w:val="0"/>
         <w:spacing w:after="0" w:line="240" w:lineRule="auto"/>
       </w:pPr>
-      <w:proofErr w:type="spellStart"/>
-      <w:proofErr w:type="gramStart"/>
       <w:r>
         <w:rPr>
           <w:rFonts w:ascii="Consolas" w:hAnsi="Consolas" w:cs="Consolas"/>
@@ -804,7 +620,6 @@
         </w:rPr>
         <w:t>AudioTransportSource</w:t>
       </w:r>
-      <w:proofErr w:type="spellEnd"/>
       <w:r>
         <w:rPr>
           <w:rFonts w:ascii="Consolas" w:hAnsi="Consolas" w:cs="Consolas"/>
@@ -813,33 +628,20 @@
           <w:szCs w:val="19"/>
           <w:lang w:val="it-IT"/>
         </w:rPr>
-        <w:t>::</w:t>
-      </w:r>
-      <w:proofErr w:type="gramEnd"/>
-      <w:r>
-        <w:rPr>
-          <w:rFonts w:ascii="Consolas" w:hAnsi="Consolas" w:cs="Consolas"/>
-          <w:color w:val="000000"/>
-          <w:sz w:val="19"/>
-          <w:szCs w:val="19"/>
-          <w:lang w:val="it-IT"/>
-        </w:rPr>
-        <w:t>start()</w:t>
-      </w:r>
-    </w:p>
-    <w:p>
-      <w:pPr>
-        <w:pStyle w:val="Heading1"/>
-      </w:pPr>
-      <w:proofErr w:type="spellStart"/>
+        <w:t>::start()</w:t>
+      </w:r>
+    </w:p>
+    <w:p>
+      <w:pPr>
+        <w:pStyle w:val="Titolo1"/>
+      </w:pPr>
       <w:r>
         <w:t>BackLog</w:t>
       </w:r>
-      <w:proofErr w:type="spellEnd"/>
-    </w:p>
-    <w:p>
-      <w:pPr>
-        <w:pStyle w:val="ListParagraph"/>
+    </w:p>
+    <w:p>
+      <w:pPr>
+        <w:pStyle w:val="Paragrafoelenco"/>
         <w:numPr>
           <w:ilvl w:val="0"/>
           <w:numId w:val="3"/>
@@ -852,26 +654,12 @@
         <w:rPr>
           <w:strike/>
         </w:rPr>
-        <w:t xml:space="preserve">After loading the </w:t>
-      </w:r>
-      <w:proofErr w:type="spellStart"/>
-      <w:r>
-        <w:rPr>
-          <w:strike/>
-        </w:rPr>
-        <w:t>ui</w:t>
-      </w:r>
-      <w:proofErr w:type="spellEnd"/>
-      <w:r>
-        <w:rPr>
-          <w:strike/>
-        </w:rPr>
-        <w:t xml:space="preserve"> must be updated</w:t>
-      </w:r>
-    </w:p>
-    <w:p>
-      <w:pPr>
-        <w:pStyle w:val="ListParagraph"/>
+        <w:t>After loading the ui must be updated</w:t>
+      </w:r>
+    </w:p>
+    <w:p>
+      <w:pPr>
+        <w:pStyle w:val="Paragrafoelenco"/>
         <w:numPr>
           <w:ilvl w:val="0"/>
           <w:numId w:val="3"/>
@@ -889,7 +677,7 @@
     </w:p>
     <w:p>
       <w:pPr>
-        <w:pStyle w:val="ListParagraph"/>
+        <w:pStyle w:val="Paragrafoelenco"/>
         <w:numPr>
           <w:ilvl w:val="0"/>
           <w:numId w:val="3"/>
@@ -907,7 +695,7 @@
     </w:p>
     <w:p>
       <w:pPr>
-        <w:pStyle w:val="ListParagraph"/>
+        <w:pStyle w:val="Paragrafoelenco"/>
         <w:numPr>
           <w:ilvl w:val="0"/>
           <w:numId w:val="3"/>
@@ -916,24 +704,16 @@
           <w:strike/>
         </w:rPr>
       </w:pPr>
-      <w:proofErr w:type="spellStart"/>
-      <w:r>
-        <w:rPr>
-          <w:strike/>
-        </w:rPr>
-        <w:t>VirtualBand</w:t>
-      </w:r>
-      <w:proofErr w:type="spellEnd"/>
-      <w:r>
-        <w:rPr>
-          <w:strike/>
-        </w:rPr>
-        <w:t xml:space="preserve"> component on screen at startup</w:t>
-      </w:r>
-    </w:p>
-    <w:p>
-      <w:pPr>
-        <w:pStyle w:val="ListParagraph"/>
+      <w:r>
+        <w:rPr>
+          <w:strike/>
+        </w:rPr>
+        <w:t>VirtualBand component on screen at startup</w:t>
+      </w:r>
+    </w:p>
+    <w:p>
+      <w:pPr>
+        <w:pStyle w:val="Paragrafoelenco"/>
         <w:numPr>
           <w:ilvl w:val="0"/>
           <w:numId w:val="3"/>
@@ -958,26 +738,12 @@
         <w:rPr>
           <w:strike/>
         </w:rPr>
-        <w:t xml:space="preserve"> a </w:t>
-      </w:r>
-      <w:proofErr w:type="gramStart"/>
-      <w:r>
-        <w:rPr>
-          <w:strike/>
-        </w:rPr>
-        <w:t>song</w:t>
-      </w:r>
-      <w:proofErr w:type="gramEnd"/>
-      <w:r>
-        <w:rPr>
-          <w:strike/>
-        </w:rPr>
-        <w:t xml:space="preserve"> the program changes component must be updated.</w:t>
-      </w:r>
-    </w:p>
-    <w:p>
-      <w:pPr>
-        <w:pStyle w:val="ListParagraph"/>
+        <w:t xml:space="preserve"> a song the program changes component must be updated.</w:t>
+      </w:r>
+    </w:p>
+    <w:p>
+      <w:pPr>
+        <w:pStyle w:val="Paragrafoelenco"/>
         <w:numPr>
           <w:ilvl w:val="0"/>
           <w:numId w:val="3"/>
@@ -995,7 +761,7 @@
     </w:p>
     <w:p>
       <w:pPr>
-        <w:pStyle w:val="ListParagraph"/>
+        <w:pStyle w:val="Paragrafoelenco"/>
         <w:numPr>
           <w:ilvl w:val="0"/>
           <w:numId w:val="3"/>
@@ -1013,7 +779,7 @@
     </w:p>
     <w:p>
       <w:pPr>
-        <w:pStyle w:val="ListParagraph"/>
+        <w:pStyle w:val="Paragrafoelenco"/>
         <w:numPr>
           <w:ilvl w:val="0"/>
           <w:numId w:val="3"/>
@@ -1031,7 +797,7 @@
     </w:p>
     <w:p>
       <w:pPr>
-        <w:pStyle w:val="ListParagraph"/>
+        <w:pStyle w:val="Paragrafoelenco"/>
         <w:numPr>
           <w:ilvl w:val="0"/>
           <w:numId w:val="3"/>
@@ -1049,7 +815,7 @@
     </w:p>
     <w:p>
       <w:pPr>
-        <w:pStyle w:val="ListParagraph"/>
+        <w:pStyle w:val="Paragrafoelenco"/>
         <w:numPr>
           <w:ilvl w:val="0"/>
           <w:numId w:val="3"/>
@@ -1065,7 +831,7 @@
     </w:p>
     <w:p>
       <w:pPr>
-        <w:pStyle w:val="ListParagraph"/>
+        <w:pStyle w:val="Paragrafoelenco"/>
         <w:numPr>
           <w:ilvl w:val="0"/>
           <w:numId w:val="3"/>
@@ -1077,24 +843,19 @@
     </w:p>
     <w:p>
       <w:pPr>
-        <w:pStyle w:val="ListParagraph"/>
+        <w:pStyle w:val="Paragrafoelenco"/>
         <w:numPr>
           <w:ilvl w:val="0"/>
           <w:numId w:val="3"/>
         </w:numPr>
       </w:pPr>
       <w:r>
-        <w:t xml:space="preserve">Patch number and scene as tooltip on </w:t>
-      </w:r>
-      <w:proofErr w:type="spellStart"/>
-      <w:r>
-        <w:t>ProgramChangesComponent</w:t>
-      </w:r>
-      <w:proofErr w:type="spellEnd"/>
-    </w:p>
-    <w:p>
-      <w:pPr>
-        <w:pStyle w:val="ListParagraph"/>
+        <w:t>Patch number and scene as tooltip on ProgramChangesComponent</w:t>
+      </w:r>
+    </w:p>
+    <w:p>
+      <w:pPr>
+        <w:pStyle w:val="Paragrafoelenco"/>
         <w:numPr>
           <w:ilvl w:val="0"/>
           <w:numId w:val="3"/>
@@ -1106,7 +867,7 @@
     </w:p>
     <w:p>
       <w:pPr>
-        <w:pStyle w:val="ListParagraph"/>
+        <w:pStyle w:val="Paragrafoelenco"/>
         <w:numPr>
           <w:ilvl w:val="0"/>
           <w:numId w:val="3"/>
@@ -1118,7 +879,7 @@
     </w:p>
     <w:p>
       <w:pPr>
-        <w:pStyle w:val="ListParagraph"/>
+        <w:pStyle w:val="Paragrafoelenco"/>
         <w:numPr>
           <w:ilvl w:val="0"/>
           <w:numId w:val="3"/>
@@ -1130,7 +891,7 @@
     </w:p>
     <w:p>
       <w:pPr>
-        <w:pStyle w:val="ListParagraph"/>
+        <w:pStyle w:val="Paragrafoelenco"/>
         <w:numPr>
           <w:ilvl w:val="0"/>
           <w:numId w:val="3"/>
@@ -1145,35 +906,19 @@
           <w:b/>
           <w:bCs/>
         </w:rPr>
-        <w:t xml:space="preserve">Add a slide to </w:t>
-      </w:r>
-      <w:proofErr w:type="spellStart"/>
+        <w:t>Add a slide to PlayerComponent to t</w:t>
+      </w:r>
       <w:r>
         <w:rPr>
           <w:b/>
           <w:bCs/>
         </w:rPr>
-        <w:t>PlayerComponent</w:t>
-      </w:r>
-      <w:proofErr w:type="spellEnd"/>
-      <w:r>
-        <w:rPr>
-          <w:b/>
-          <w:bCs/>
-        </w:rPr>
-        <w:t xml:space="preserve"> to t</w:t>
-      </w:r>
-      <w:r>
-        <w:rPr>
-          <w:b/>
-          <w:bCs/>
-        </w:rPr>
         <w:t>rack the song position during play</w:t>
       </w:r>
     </w:p>
     <w:p>
       <w:pPr>
-        <w:pStyle w:val="ListParagraph"/>
+        <w:pStyle w:val="Paragrafoelenco"/>
         <w:numPr>
           <w:ilvl w:val="0"/>
           <w:numId w:val="3"/>
@@ -1185,47 +930,31 @@
     </w:p>
     <w:p>
       <w:pPr>
-        <w:pStyle w:val="ListParagraph"/>
+        <w:pStyle w:val="Paragrafoelenco"/>
         <w:numPr>
           <w:ilvl w:val="0"/>
           <w:numId w:val="3"/>
         </w:numPr>
       </w:pPr>
       <w:r>
-        <w:t xml:space="preserve">Implement the ‘next marker’ and ‘previous marker’ button in </w:t>
-      </w:r>
-      <w:proofErr w:type="spellStart"/>
-      <w:r>
-        <w:t>PlayerComponent</w:t>
-      </w:r>
-      <w:proofErr w:type="spellEnd"/>
-      <w:r>
-        <w:t>.</w:t>
-      </w:r>
-    </w:p>
-    <w:p>
-      <w:pPr>
-        <w:pStyle w:val="ListParagraph"/>
+        <w:t>Implement the ‘next marker’ and ‘previous marker’ button in PlayerComponent.</w:t>
+      </w:r>
+    </w:p>
+    <w:p>
+      <w:pPr>
+        <w:pStyle w:val="Paragrafoelenco"/>
         <w:numPr>
           <w:ilvl w:val="0"/>
           <w:numId w:val="3"/>
         </w:numPr>
       </w:pPr>
       <w:r>
-        <w:t xml:space="preserve">Implement the </w:t>
-      </w:r>
-      <w:proofErr w:type="gramStart"/>
-      <w:r>
-        <w:t>Song::</w:t>
-      </w:r>
-      <w:proofErr w:type="gramEnd"/>
-      <w:r>
-        <w:t>deactivate by stopping the playing track</w:t>
-      </w:r>
-    </w:p>
-    <w:p>
-      <w:pPr>
-        <w:pStyle w:val="ListParagraph"/>
+        <w:t>Implement the Song::deactivate by stopping the playing track</w:t>
+      </w:r>
+    </w:p>
+    <w:p>
+      <w:pPr>
+        <w:pStyle w:val="Paragrafoelenco"/>
         <w:numPr>
           <w:ilvl w:val="0"/>
           <w:numId w:val="3"/>
@@ -1243,7 +972,7 @@
     </w:p>
     <w:p>
       <w:pPr>
-        <w:pStyle w:val="ListParagraph"/>
+        <w:pStyle w:val="Paragrafoelenco"/>
         <w:numPr>
           <w:ilvl w:val="0"/>
           <w:numId w:val="3"/>
@@ -1261,7 +990,7 @@
     </w:p>
     <w:p>
       <w:pPr>
-        <w:pStyle w:val="ListParagraph"/>
+        <w:pStyle w:val="Paragrafoelenco"/>
         <w:numPr>
           <w:ilvl w:val="0"/>
           <w:numId w:val="3"/>
@@ -1279,7 +1008,7 @@
     </w:p>
     <w:p>
       <w:pPr>
-        <w:pStyle w:val="Heading1"/>
+        <w:pStyle w:val="Titolo1"/>
       </w:pPr>
       <w:r>
         <w:t>Bugs</w:t>
@@ -1287,32 +1016,19 @@
     </w:p>
     <w:p>
       <w:pPr>
-        <w:pStyle w:val="ListParagraph"/>
+        <w:pStyle w:val="Paragrafoelenco"/>
         <w:numPr>
           <w:ilvl w:val="0"/>
           <w:numId w:val="6"/>
         </w:numPr>
       </w:pPr>
-      <w:proofErr w:type="spellStart"/>
-      <w:r>
-        <w:t>PlayerComponent</w:t>
-      </w:r>
-      <w:proofErr w:type="spellEnd"/>
-      <w:r>
-        <w:t xml:space="preserve"> buttons does not respond to the </w:t>
-      </w:r>
-      <w:proofErr w:type="spellStart"/>
-      <w:r>
-        <w:t>setEnable</w:t>
-      </w:r>
-      <w:proofErr w:type="spellEnd"/>
-      <w:r>
-        <w:t xml:space="preserve"> call.</w:t>
-      </w:r>
-    </w:p>
-    <w:p>
-      <w:pPr>
-        <w:pStyle w:val="ListParagraph"/>
+      <w:r>
+        <w:t>PlayerComponent buttons does not respond to the setEnable call.</w:t>
+      </w:r>
+    </w:p>
+    <w:p>
+      <w:pPr>
+        <w:pStyle w:val="Paragrafoelenco"/>
         <w:numPr>
           <w:ilvl w:val="0"/>
           <w:numId w:val="6"/>
@@ -1321,8 +1037,6 @@
           <w:strike/>
         </w:rPr>
       </w:pPr>
-      <w:proofErr w:type="spellStart"/>
-      <w:proofErr w:type="gramStart"/>
       <w:r>
         <w:rPr>
           <w:rFonts w:ascii="Consolas" w:hAnsi="Consolas" w:cs="Consolas"/>
@@ -1333,41 +1047,16 @@
         </w:rPr>
         <w:t>FractalDevice</w:t>
       </w:r>
-      <w:proofErr w:type="spellEnd"/>
-      <w:r>
-        <w:rPr>
-          <w:rFonts w:ascii="Consolas" w:hAnsi="Consolas" w:cs="Consolas"/>
-          <w:strike/>
-          <w:color w:val="000000"/>
-          <w:sz w:val="19"/>
-          <w:szCs w:val="19"/>
-        </w:rPr>
-        <w:t>::</w:t>
-      </w:r>
-      <w:proofErr w:type="spellStart"/>
-      <w:proofErr w:type="gramEnd"/>
-      <w:r>
-        <w:rPr>
-          <w:rFonts w:ascii="Consolas" w:hAnsi="Consolas" w:cs="Consolas"/>
-          <w:strike/>
-          <w:color w:val="000000"/>
-          <w:sz w:val="19"/>
-          <w:szCs w:val="19"/>
-        </w:rPr>
-        <w:t>loadAvailableDevices</w:t>
-      </w:r>
-      <w:proofErr w:type="spellEnd"/>
-      <w:r>
-        <w:rPr>
-          <w:rFonts w:ascii="Consolas" w:hAnsi="Consolas" w:cs="Consolas"/>
-          <w:strike/>
-          <w:color w:val="000000"/>
-          <w:sz w:val="19"/>
-          <w:szCs w:val="19"/>
-        </w:rPr>
-        <w:t xml:space="preserve"> must be synchronized with </w:t>
-      </w:r>
-      <w:proofErr w:type="spellStart"/>
+      <w:r>
+        <w:rPr>
+          <w:rFonts w:ascii="Consolas" w:hAnsi="Consolas" w:cs="Consolas"/>
+          <w:strike/>
+          <w:color w:val="000000"/>
+          <w:sz w:val="19"/>
+          <w:szCs w:val="19"/>
+        </w:rPr>
+        <w:t xml:space="preserve">::loadAvailableDevices must be synchronized with </w:t>
+      </w:r>
       <w:r>
         <w:rPr>
           <w:rFonts w:ascii="Consolas" w:hAnsi="Consolas" w:cs="Consolas"/>
@@ -1378,33 +1067,44 @@
         </w:rPr>
         <w:t>VirtualBand</w:t>
       </w:r>
-      <w:proofErr w:type="spellEnd"/>
-      <w:r>
-        <w:rPr>
-          <w:rFonts w:ascii="Consolas" w:hAnsi="Consolas" w:cs="Consolas"/>
-          <w:strike/>
-          <w:color w:val="000000"/>
-          <w:sz w:val="19"/>
-          <w:szCs w:val="19"/>
-        </w:rPr>
-        <w:t>::</w:t>
-      </w:r>
-      <w:proofErr w:type="spellStart"/>
-      <w:r>
-        <w:rPr>
-          <w:rFonts w:ascii="Consolas" w:hAnsi="Consolas" w:cs="Consolas"/>
-          <w:strike/>
-          <w:color w:val="000000"/>
-          <w:sz w:val="19"/>
-          <w:szCs w:val="19"/>
-        </w:rPr>
-        <w:t>loadSongLibrary</w:t>
-      </w:r>
-      <w:proofErr w:type="spellEnd"/>
-    </w:p>
-    <w:p>
-      <w:pPr>
-        <w:pStyle w:val="Heading1"/>
+      <w:r>
+        <w:rPr>
+          <w:rFonts w:ascii="Consolas" w:hAnsi="Consolas" w:cs="Consolas"/>
+          <w:strike/>
+          <w:color w:val="000000"/>
+          <w:sz w:val="19"/>
+          <w:szCs w:val="19"/>
+        </w:rPr>
+        <w:t>::loadSongLibrary</w:t>
+      </w:r>
+    </w:p>
+    <w:p>
+      <w:pPr>
+        <w:pStyle w:val="Paragrafoelenco"/>
+        <w:numPr>
+          <w:ilvl w:val="0"/>
+          <w:numId w:val="6"/>
+        </w:numPr>
+      </w:pPr>
+      <w:r>
+        <w:t>Slider should display the track position as HH:MM:SS.mmm</w:t>
+      </w:r>
+    </w:p>
+    <w:p>
+      <w:pPr>
+        <w:pStyle w:val="Paragrafoelenco"/>
+        <w:numPr>
+          <w:ilvl w:val="0"/>
+          <w:numId w:val="6"/>
+        </w:numPr>
+      </w:pPr>
+      <w:r>
+        <w:t>Moving cursor on the slider should change track position.</w:t>
+      </w:r>
+    </w:p>
+    <w:p>
+      <w:pPr>
+        <w:pStyle w:val="Titolo1"/>
       </w:pPr>
       <w:r>
         <w:t>Improvements</w:t>
@@ -1412,29 +1112,19 @@
     </w:p>
     <w:p>
       <w:pPr>
-        <w:pStyle w:val="ListParagraph"/>
+        <w:pStyle w:val="Paragrafoelenco"/>
         <w:numPr>
           <w:ilvl w:val="0"/>
           <w:numId w:val="5"/>
         </w:numPr>
       </w:pPr>
       <w:r>
-        <w:t xml:space="preserve">Every component could have a background image like the one used by </w:t>
-      </w:r>
-      <w:proofErr w:type="spellStart"/>
-      <w:proofErr w:type="gramStart"/>
-      <w:r>
-        <w:t>web.whatsapp</w:t>
-      </w:r>
-      <w:proofErr w:type="spellEnd"/>
-      <w:proofErr w:type="gramEnd"/>
-      <w:r>
-        <w:t xml:space="preserve"> </w:t>
-      </w:r>
-    </w:p>
-    <w:p>
-      <w:pPr>
-        <w:pStyle w:val="Heading1"/>
+        <w:t xml:space="preserve">Every component could have a background image like the one used by web.whatsapp </w:t>
+      </w:r>
+    </w:p>
+    <w:p>
+      <w:pPr>
+        <w:pStyle w:val="Titolo1"/>
       </w:pPr>
       <w:r>
         <w:t>Testing</w:t>
@@ -1442,7 +1132,7 @@
     </w:p>
     <w:p>
       <w:pPr>
-        <w:pStyle w:val="ListParagraph"/>
+        <w:pStyle w:val="Paragrafoelenco"/>
         <w:numPr>
           <w:ilvl w:val="0"/>
           <w:numId w:val="4"/>
@@ -1469,7 +1159,7 @@
 </file>
 
 <file path=word/numbering.xml><?xml version="1.0" encoding="utf-8"?>
-<w:numbering xmlns:wpc="http://schemas.microsoft.com/office/word/2010/wordprocessingCanvas" xmlns:cx="http://schemas.microsoft.com/office/drawing/2014/chartex" xmlns:cx1="http://schemas.microsoft.com/office/drawing/2015/9/8/chartex" xmlns:cx2="http://schemas.microsoft.com/office/drawing/2015/10/21/chartex" xmlns:cx3="http://schemas.microsoft.com/office/drawing/2016/5/9/chartex" xmlns:cx4="http://schemas.microsoft.com/office/drawing/2016/5/10/chartex" xmlns:cx5="http://schemas.microsoft.com/office/drawing/2016/5/11/chartex" xmlns:cx6="http://schemas.microsoft.com/office/drawing/2016/5/12/chartex" xmlns:cx7="http://schemas.microsoft.com/office/drawing/2016/5/13/chartex" xmlns:cx8="http://schemas.microsoft.com/office/drawing/2016/5/14/chartex" xmlns:mc="http://schemas.openxmlformats.org/markup-compatibility/2006" xmlns:aink="http://schemas.microsoft.com/office/drawing/2016/ink" xmlns:am3d="http://schemas.microsoft.com/office/drawing/2017/model3d" xmlns:o="urn:schemas-microsoft-com:office:office" xmlns:r="http://schemas.openxmlformats.org/officeDocument/2006/relationships" xmlns:m="http://schemas.openxmlformats.org/officeDocument/2006/math" xmlns:v="urn:schemas-microsoft-com:vml" xmlns:wp14="http://schemas.microsoft.com/office/word/2010/wordprocessingDrawing" xmlns:wp="http://schemas.openxmlformats.org/drawingml/2006/wordprocessingDrawing" xmlns:w10="urn:schemas-microsoft-com:office:word" xmlns:w="http://schemas.openxmlformats.org/wordprocessingml/2006/main" xmlns:w14="http://schemas.microsoft.com/office/word/2010/wordml" xmlns:w15="http://schemas.microsoft.com/office/word/2012/wordml" xmlns:w16cex="http://schemas.microsoft.com/office/word/2018/wordml/cex" xmlns:w16cid="http://schemas.microsoft.com/office/word/2016/wordml/cid" xmlns:w16="http://schemas.microsoft.com/office/word/2018/wordml" xmlns:w16se="http://schemas.microsoft.com/office/word/2015/wordml/symex" xmlns:wpg="http://schemas.microsoft.com/office/word/2010/wordprocessingGroup" xmlns:wpi="http://schemas.microsoft.com/office/word/2010/wordprocessingInk" xmlns:wne="http://schemas.microsoft.com/office/word/2006/wordml" xmlns:wps="http://schemas.microsoft.com/office/word/2010/wordprocessingShape" mc:Ignorable="w14 w15 w16se w16cid w16 w16cex wp14">
+<w:numbering xmlns:wpc="http://schemas.microsoft.com/office/word/2010/wordprocessingCanvas" xmlns:cx="http://schemas.microsoft.com/office/drawing/2014/chartex" xmlns:cx1="http://schemas.microsoft.com/office/drawing/2015/9/8/chartex" xmlns:cx2="http://schemas.microsoft.com/office/drawing/2015/10/21/chartex" xmlns:cx3="http://schemas.microsoft.com/office/drawing/2016/5/9/chartex" xmlns:cx4="http://schemas.microsoft.com/office/drawing/2016/5/10/chartex" xmlns:cx5="http://schemas.microsoft.com/office/drawing/2016/5/11/chartex" xmlns:cx6="http://schemas.microsoft.com/office/drawing/2016/5/12/chartex" xmlns:cx7="http://schemas.microsoft.com/office/drawing/2016/5/13/chartex" xmlns:cx8="http://schemas.microsoft.com/office/drawing/2016/5/14/chartex" xmlns:mc="http://schemas.openxmlformats.org/markup-compatibility/2006" xmlns:aink="http://schemas.microsoft.com/office/drawing/2016/ink" xmlns:am3d="http://schemas.microsoft.com/office/drawing/2017/model3d" xmlns:o="urn:schemas-microsoft-com:office:office" xmlns:r="http://schemas.openxmlformats.org/officeDocument/2006/relationships" xmlns:m="http://schemas.openxmlformats.org/officeDocument/2006/math" xmlns:v="urn:schemas-microsoft-com:vml" xmlns:wp14="http://schemas.microsoft.com/office/word/2010/wordprocessingDrawing" xmlns:wp="http://schemas.openxmlformats.org/drawingml/2006/wordprocessingDrawing" xmlns:w10="urn:schemas-microsoft-com:office:word" xmlns:w="http://schemas.openxmlformats.org/wordprocessingml/2006/main" xmlns:w14="http://schemas.microsoft.com/office/word/2010/wordml" xmlns:w15="http://schemas.microsoft.com/office/word/2012/wordml" xmlns:w16cex="http://schemas.microsoft.com/office/word/2018/wordml/cex" xmlns:w16cid="http://schemas.microsoft.com/office/word/2016/wordml/cid" xmlns:w16="http://schemas.microsoft.com/office/word/2018/wordml" xmlns:w16sdtdh="http://schemas.microsoft.com/office/word/2020/wordml/sdtdatahash" xmlns:w16se="http://schemas.microsoft.com/office/word/2015/wordml/symex" xmlns:wpg="http://schemas.microsoft.com/office/word/2010/wordprocessingGroup" xmlns:wpi="http://schemas.microsoft.com/office/word/2010/wordprocessingInk" xmlns:wne="http://schemas.microsoft.com/office/word/2006/wordml" xmlns:wps="http://schemas.microsoft.com/office/word/2010/wordprocessingShape" mc:Ignorable="w14 w15 w16se w16cid w16 w16cex w16sdtdh wp14">
   <w:abstractNum w:abstractNumId="0" w15:restartNumberingAfterBreak="0">
     <w:nsid w:val="16933FE8"/>
     <w:multiLevelType w:val="hybridMultilevel"/>
@@ -2170,7 +1860,7 @@
 </file>
 
 <file path=word/styles.xml><?xml version="1.0" encoding="utf-8"?>
-<w:styles xmlns:mc="http://schemas.openxmlformats.org/markup-compatibility/2006" xmlns:r="http://schemas.openxmlformats.org/officeDocument/2006/relationships" xmlns:w="http://schemas.openxmlformats.org/wordprocessingml/2006/main" xmlns:w14="http://schemas.microsoft.com/office/word/2010/wordml" xmlns:w15="http://schemas.microsoft.com/office/word/2012/wordml" xmlns:w16cex="http://schemas.microsoft.com/office/word/2018/wordml/cex" xmlns:w16cid="http://schemas.microsoft.com/office/word/2016/wordml/cid" xmlns:w16="http://schemas.microsoft.com/office/word/2018/wordml" xmlns:w16se="http://schemas.microsoft.com/office/word/2015/wordml/symex" mc:Ignorable="w14 w15 w16se w16cid w16 w16cex">
+<w:styles xmlns:mc="http://schemas.openxmlformats.org/markup-compatibility/2006" xmlns:r="http://schemas.openxmlformats.org/officeDocument/2006/relationships" xmlns:w="http://schemas.openxmlformats.org/wordprocessingml/2006/main" xmlns:w14="http://schemas.microsoft.com/office/word/2010/wordml" xmlns:w15="http://schemas.microsoft.com/office/word/2012/wordml" xmlns:w16cex="http://schemas.microsoft.com/office/word/2018/wordml/cex" xmlns:w16cid="http://schemas.microsoft.com/office/word/2016/wordml/cid" xmlns:w16="http://schemas.microsoft.com/office/word/2018/wordml" xmlns:w16sdtdh="http://schemas.microsoft.com/office/word/2020/wordml/sdtdatahash" xmlns:w16se="http://schemas.microsoft.com/office/word/2015/wordml/symex" mc:Ignorable="w14 w15 w16se w16cid w16 w16cex w16sdtdh">
   <w:docDefaults>
     <w:rPrDefault>
       <w:rPr>
@@ -2564,15 +2254,15 @@
     <w:lsdException w:name="Unresolved Mention" w:semiHidden="1" w:unhideWhenUsed="1"/>
     <w:lsdException w:name="Smart Link" w:semiHidden="1" w:unhideWhenUsed="1"/>
   </w:latentStyles>
-  <w:style w:type="paragraph" w:default="1" w:styleId="Normal">
+  <w:style w:type="paragraph" w:default="1" w:styleId="Normale">
     <w:name w:val="Normal"/>
     <w:qFormat/>
   </w:style>
-  <w:style w:type="paragraph" w:styleId="Heading1">
+  <w:style w:type="paragraph" w:styleId="Titolo1">
     <w:name w:val="heading 1"/>
-    <w:basedOn w:val="Normal"/>
-    <w:next w:val="Normal"/>
-    <w:link w:val="Heading1Char"/>
+    <w:basedOn w:val="Normale"/>
+    <w:next w:val="Normale"/>
+    <w:link w:val="Titolo1Carattere"/>
     <w:uiPriority w:val="9"/>
     <w:qFormat/>
     <w:rsid w:val="0077152F"/>
@@ -2589,11 +2279,11 @@
       <w:szCs w:val="32"/>
     </w:rPr>
   </w:style>
-  <w:style w:type="paragraph" w:styleId="Heading2">
+  <w:style w:type="paragraph" w:styleId="Titolo2">
     <w:name w:val="heading 2"/>
-    <w:basedOn w:val="Normal"/>
-    <w:next w:val="Normal"/>
-    <w:link w:val="Heading2Char"/>
+    <w:basedOn w:val="Normale"/>
+    <w:next w:val="Normale"/>
+    <w:link w:val="Titolo2Carattere"/>
     <w:uiPriority w:val="9"/>
     <w:unhideWhenUsed/>
     <w:qFormat/>
@@ -2611,11 +2301,11 @@
       <w:szCs w:val="26"/>
     </w:rPr>
   </w:style>
-  <w:style w:type="paragraph" w:styleId="Heading3">
+  <w:style w:type="paragraph" w:styleId="Titolo3">
     <w:name w:val="heading 3"/>
-    <w:basedOn w:val="Normal"/>
-    <w:next w:val="Normal"/>
-    <w:link w:val="Heading3Char"/>
+    <w:basedOn w:val="Normale"/>
+    <w:next w:val="Normale"/>
+    <w:link w:val="Titolo3Carattere"/>
     <w:uiPriority w:val="9"/>
     <w:unhideWhenUsed/>
     <w:qFormat/>
@@ -2633,13 +2323,13 @@
       <w:szCs w:val="24"/>
     </w:rPr>
   </w:style>
-  <w:style w:type="character" w:default="1" w:styleId="DefaultParagraphFont">
+  <w:style w:type="character" w:default="1" w:styleId="Carpredefinitoparagrafo">
     <w:name w:val="Default Paragraph Font"/>
     <w:uiPriority w:val="1"/>
     <w:semiHidden/>
     <w:unhideWhenUsed/>
   </w:style>
-  <w:style w:type="table" w:default="1" w:styleId="TableNormal">
+  <w:style w:type="table" w:default="1" w:styleId="Tabellanormale">
     <w:name w:val="Normal Table"/>
     <w:uiPriority w:val="99"/>
     <w:semiHidden/>
@@ -2654,16 +2344,16 @@
       </w:tblCellMar>
     </w:tblPr>
   </w:style>
-  <w:style w:type="numbering" w:default="1" w:styleId="NoList">
+  <w:style w:type="numbering" w:default="1" w:styleId="Nessunelenco">
     <w:name w:val="No List"/>
     <w:uiPriority w:val="99"/>
     <w:semiHidden/>
     <w:unhideWhenUsed/>
   </w:style>
-  <w:style w:type="character" w:customStyle="1" w:styleId="Heading1Char">
-    <w:name w:val="Heading 1 Char"/>
-    <w:basedOn w:val="DefaultParagraphFont"/>
-    <w:link w:val="Heading1"/>
+  <w:style w:type="character" w:customStyle="1" w:styleId="Titolo1Carattere">
+    <w:name w:val="Titolo 1 Carattere"/>
+    <w:basedOn w:val="Carpredefinitoparagrafo"/>
+    <w:link w:val="Titolo1"/>
     <w:uiPriority w:val="9"/>
     <w:rsid w:val="0077152F"/>
     <w:rPr>
@@ -2673,10 +2363,10 @@
       <w:szCs w:val="32"/>
     </w:rPr>
   </w:style>
-  <w:style w:type="character" w:customStyle="1" w:styleId="Heading2Char">
-    <w:name w:val="Heading 2 Char"/>
-    <w:basedOn w:val="DefaultParagraphFont"/>
-    <w:link w:val="Heading2"/>
+  <w:style w:type="character" w:customStyle="1" w:styleId="Titolo2Carattere">
+    <w:name w:val="Titolo 2 Carattere"/>
+    <w:basedOn w:val="Carpredefinitoparagrafo"/>
+    <w:link w:val="Titolo2"/>
     <w:uiPriority w:val="9"/>
     <w:rsid w:val="0077152F"/>
     <w:rPr>
@@ -2686,9 +2376,9 @@
       <w:szCs w:val="26"/>
     </w:rPr>
   </w:style>
-  <w:style w:type="paragraph" w:styleId="ListParagraph">
+  <w:style w:type="paragraph" w:styleId="Paragrafoelenco">
     <w:name w:val="List Paragraph"/>
-    <w:basedOn w:val="Normal"/>
+    <w:basedOn w:val="Normale"/>
     <w:uiPriority w:val="34"/>
     <w:qFormat/>
     <w:rsid w:val="001C70C8"/>
@@ -2697,10 +2387,10 @@
       <w:contextualSpacing/>
     </w:pPr>
   </w:style>
-  <w:style w:type="character" w:customStyle="1" w:styleId="Heading3Char">
-    <w:name w:val="Heading 3 Char"/>
-    <w:basedOn w:val="DefaultParagraphFont"/>
-    <w:link w:val="Heading3"/>
+  <w:style w:type="character" w:customStyle="1" w:styleId="Titolo3Carattere">
+    <w:name w:val="Titolo 3 Carattere"/>
+    <w:basedOn w:val="Carpredefinitoparagrafo"/>
+    <w:link w:val="Titolo3"/>
     <w:uiPriority w:val="9"/>
     <w:rsid w:val="00115BF6"/>
     <w:rPr>

</xml_diff>

<commit_message>
player component slider drap n drop
</commit_message>
<xml_diff>
--- a/documentation/the-guitar-dashboard.docx
+++ b/documentation/the-guitar-dashboard.docx
@@ -20,15 +20,28 @@
     </w:p>
     <w:p>
       <w:r>
-        <w:t>A sequencer that controls a number of tracks that could contains audio or midi events. The sequencer’s tempo is controlled by an algorithm that tries to keep up with a real-time guitar source.</w:t>
+        <w:t xml:space="preserve">A sequencer that controls </w:t>
+      </w:r>
+      <w:proofErr w:type="gramStart"/>
+      <w:r>
+        <w:t>a number of</w:t>
+      </w:r>
+      <w:proofErr w:type="gramEnd"/>
+      <w:r>
+        <w:t xml:space="preserve"> tracks that could contains audio or midi events. The sequencer’s tempo is controlled by an algorithm that tries to keep up with a real-time guitar source.</w:t>
       </w:r>
     </w:p>
     <w:p>
       <w:pPr>
         <w:pStyle w:val="Titolo3"/>
       </w:pPr>
-      <w:r>
-        <w:t>Juce POCs</w:t>
+      <w:proofErr w:type="spellStart"/>
+      <w:r>
+        <w:t>Juce</w:t>
+      </w:r>
+      <w:proofErr w:type="spellEnd"/>
+      <w:r>
+        <w:t xml:space="preserve"> POCs</w:t>
       </w:r>
     </w:p>
     <w:p/>
@@ -94,7 +107,15 @@
         <w:t xml:space="preserve">A Track contain an audio file that can be played </w:t>
       </w:r>
       <w:r>
-        <w:t>at various tempos and also can contain a list of Markers.</w:t>
+        <w:t xml:space="preserve">at various tempos </w:t>
+      </w:r>
+      <w:proofErr w:type="gramStart"/>
+      <w:r>
+        <w:t>and also</w:t>
+      </w:r>
+      <w:proofErr w:type="gramEnd"/>
+      <w:r>
+        <w:t xml:space="preserve"> can contain a list of Markers.</w:t>
       </w:r>
     </w:p>
     <w:p>
@@ -137,8 +158,13 @@
       <w:pPr>
         <w:pStyle w:val="Titolo3"/>
       </w:pPr>
-      <w:r>
-        <w:t>Juce POCs</w:t>
+      <w:proofErr w:type="spellStart"/>
+      <w:r>
+        <w:t>Juce</w:t>
+      </w:r>
+      <w:proofErr w:type="spellEnd"/>
+      <w:r>
+        <w:t xml:space="preserve"> POCs</w:t>
       </w:r>
     </w:p>
     <w:p>
@@ -190,6 +216,7 @@
       <w:r>
         <w:t xml:space="preserve">Call </w:t>
       </w:r>
+      <w:proofErr w:type="spellStart"/>
       <w:r>
         <w:rPr>
           <w:rFonts w:ascii="Consolas" w:hAnsi="Consolas" w:cs="Consolas"/>
@@ -199,6 +226,7 @@
         </w:rPr>
         <w:t>AudioFormatReader</w:t>
       </w:r>
+      <w:proofErr w:type="spellEnd"/>
       <w:r>
         <w:rPr>
           <w:rFonts w:ascii="Consolas" w:hAnsi="Consolas" w:cs="Consolas"/>
@@ -208,6 +236,8 @@
         </w:rPr>
         <w:t xml:space="preserve">* </w:t>
       </w:r>
+      <w:proofErr w:type="spellStart"/>
+      <w:proofErr w:type="gramStart"/>
       <w:r>
         <w:rPr>
           <w:rFonts w:ascii="Consolas" w:hAnsi="Consolas" w:cs="Consolas"/>
@@ -217,14 +247,36 @@
         </w:rPr>
         <w:t>AudioFormatManager</w:t>
       </w:r>
-      <w:r>
-        <w:rPr>
-          <w:rFonts w:ascii="Consolas" w:hAnsi="Consolas" w:cs="Consolas"/>
-          <w:color w:val="000000"/>
-          <w:sz w:val="19"/>
-          <w:szCs w:val="19"/>
-        </w:rPr>
-        <w:t>::createReaderFor (</w:t>
+      <w:proofErr w:type="spellEnd"/>
+      <w:r>
+        <w:rPr>
+          <w:rFonts w:ascii="Consolas" w:hAnsi="Consolas" w:cs="Consolas"/>
+          <w:color w:val="000000"/>
+          <w:sz w:val="19"/>
+          <w:szCs w:val="19"/>
+        </w:rPr>
+        <w:t>::</w:t>
+      </w:r>
+      <w:proofErr w:type="spellStart"/>
+      <w:proofErr w:type="gramEnd"/>
+      <w:r>
+        <w:rPr>
+          <w:rFonts w:ascii="Consolas" w:hAnsi="Consolas" w:cs="Consolas"/>
+          <w:color w:val="000000"/>
+          <w:sz w:val="19"/>
+          <w:szCs w:val="19"/>
+        </w:rPr>
+        <w:t>createReaderFor</w:t>
+      </w:r>
+      <w:proofErr w:type="spellEnd"/>
+      <w:r>
+        <w:rPr>
+          <w:rFonts w:ascii="Consolas" w:hAnsi="Consolas" w:cs="Consolas"/>
+          <w:color w:val="000000"/>
+          <w:sz w:val="19"/>
+          <w:szCs w:val="19"/>
+        </w:rPr>
+        <w:t xml:space="preserve"> (</w:t>
       </w:r>
       <w:r>
         <w:rPr>
@@ -306,8 +358,80 @@
           <w:sz w:val="19"/>
           <w:szCs w:val="19"/>
         </w:rPr>
-        <w:t xml:space="preserve"> newSource = std::make_unique&lt;juce::</w:t>
-      </w:r>
+        <w:t xml:space="preserve"> </w:t>
+      </w:r>
+      <w:proofErr w:type="spellStart"/>
+      <w:r>
+        <w:rPr>
+          <w:rFonts w:ascii="Consolas" w:hAnsi="Consolas" w:cs="Consolas"/>
+          <w:color w:val="000000"/>
+          <w:sz w:val="19"/>
+          <w:szCs w:val="19"/>
+        </w:rPr>
+        <w:t>newSource</w:t>
+      </w:r>
+      <w:proofErr w:type="spellEnd"/>
+      <w:r>
+        <w:rPr>
+          <w:rFonts w:ascii="Consolas" w:hAnsi="Consolas" w:cs="Consolas"/>
+          <w:color w:val="000000"/>
+          <w:sz w:val="19"/>
+          <w:szCs w:val="19"/>
+        </w:rPr>
+        <w:t xml:space="preserve"> = </w:t>
+      </w:r>
+      <w:proofErr w:type="gramStart"/>
+      <w:r>
+        <w:rPr>
+          <w:rFonts w:ascii="Consolas" w:hAnsi="Consolas" w:cs="Consolas"/>
+          <w:color w:val="000000"/>
+          <w:sz w:val="19"/>
+          <w:szCs w:val="19"/>
+        </w:rPr>
+        <w:t>std::</w:t>
+      </w:r>
+      <w:proofErr w:type="spellStart"/>
+      <w:proofErr w:type="gramEnd"/>
+      <w:r>
+        <w:rPr>
+          <w:rFonts w:ascii="Consolas" w:hAnsi="Consolas" w:cs="Consolas"/>
+          <w:color w:val="000000"/>
+          <w:sz w:val="19"/>
+          <w:szCs w:val="19"/>
+        </w:rPr>
+        <w:t>make_unique</w:t>
+      </w:r>
+      <w:proofErr w:type="spellEnd"/>
+      <w:r>
+        <w:rPr>
+          <w:rFonts w:ascii="Consolas" w:hAnsi="Consolas" w:cs="Consolas"/>
+          <w:color w:val="000000"/>
+          <w:sz w:val="19"/>
+          <w:szCs w:val="19"/>
+        </w:rPr>
+        <w:t>&lt;</w:t>
+      </w:r>
+      <w:proofErr w:type="spellStart"/>
+      <w:r>
+        <w:rPr>
+          <w:rFonts w:ascii="Consolas" w:hAnsi="Consolas" w:cs="Consolas"/>
+          <w:color w:val="000000"/>
+          <w:sz w:val="19"/>
+          <w:szCs w:val="19"/>
+        </w:rPr>
+        <w:t>juce</w:t>
+      </w:r>
+      <w:proofErr w:type="spellEnd"/>
+      <w:r>
+        <w:rPr>
+          <w:rFonts w:ascii="Consolas" w:hAnsi="Consolas" w:cs="Consolas"/>
+          <w:color w:val="000000"/>
+          <w:sz w:val="19"/>
+          <w:szCs w:val="19"/>
+        </w:rPr>
+        <w:t>::</w:t>
+      </w:r>
+      <w:proofErr w:type="spellStart"/>
       <w:r>
         <w:rPr>
           <w:rFonts w:ascii="Consolas" w:hAnsi="Consolas" w:cs="Consolas"/>
@@ -317,6 +441,7 @@
         </w:rPr>
         <w:t>AudioFormatReaderSource</w:t>
       </w:r>
+      <w:proofErr w:type="spellEnd"/>
       <w:r>
         <w:rPr>
           <w:rFonts w:ascii="Consolas" w:hAnsi="Consolas" w:cs="Consolas"/>
@@ -358,6 +483,8 @@
           <w:szCs w:val="19"/>
         </w:rPr>
       </w:pPr>
+      <w:proofErr w:type="spellStart"/>
+      <w:proofErr w:type="gramStart"/>
       <w:r>
         <w:rPr>
           <w:rFonts w:ascii="Consolas" w:hAnsi="Consolas" w:cs="Consolas"/>
@@ -367,15 +494,38 @@
         </w:rPr>
         <w:t>AudioTransportSource</w:t>
       </w:r>
-      <w:r>
-        <w:rPr>
-          <w:rFonts w:ascii="Consolas" w:hAnsi="Consolas" w:cs="Consolas"/>
-          <w:color w:val="000000"/>
-          <w:sz w:val="19"/>
-          <w:szCs w:val="19"/>
-        </w:rPr>
-        <w:t>::setSource (</w:t>
-      </w:r>
+      <w:proofErr w:type="spellEnd"/>
+      <w:r>
+        <w:rPr>
+          <w:rFonts w:ascii="Consolas" w:hAnsi="Consolas" w:cs="Consolas"/>
+          <w:color w:val="000000"/>
+          <w:sz w:val="19"/>
+          <w:szCs w:val="19"/>
+        </w:rPr>
+        <w:t>::</w:t>
+      </w:r>
+      <w:proofErr w:type="spellStart"/>
+      <w:proofErr w:type="gramEnd"/>
+      <w:r>
+        <w:rPr>
+          <w:rFonts w:ascii="Consolas" w:hAnsi="Consolas" w:cs="Consolas"/>
+          <w:color w:val="000000"/>
+          <w:sz w:val="19"/>
+          <w:szCs w:val="19"/>
+        </w:rPr>
+        <w:t>setSource</w:t>
+      </w:r>
+      <w:proofErr w:type="spellEnd"/>
+      <w:r>
+        <w:rPr>
+          <w:rFonts w:ascii="Consolas" w:hAnsi="Consolas" w:cs="Consolas"/>
+          <w:color w:val="000000"/>
+          <w:sz w:val="19"/>
+          <w:szCs w:val="19"/>
+        </w:rPr>
+        <w:t xml:space="preserve"> (</w:t>
+      </w:r>
+      <w:proofErr w:type="spellStart"/>
       <w:r>
         <w:rPr>
           <w:rFonts w:ascii="Consolas" w:hAnsi="Consolas" w:cs="Consolas"/>
@@ -385,6 +535,7 @@
         </w:rPr>
         <w:t>PositionableAudioSource</w:t>
       </w:r>
+      <w:proofErr w:type="spellEnd"/>
       <w:r>
         <w:rPr>
           <w:rFonts w:ascii="Consolas" w:hAnsi="Consolas" w:cs="Consolas"/>
@@ -412,6 +563,7 @@
         </w:rPr>
         <w:t xml:space="preserve"> </w:t>
       </w:r>
+      <w:proofErr w:type="spellStart"/>
       <w:r>
         <w:rPr>
           <w:rFonts w:ascii="Consolas" w:hAnsi="Consolas" w:cs="Consolas"/>
@@ -421,6 +573,7 @@
         </w:rPr>
         <w:t>newSource</w:t>
       </w:r>
+      <w:proofErr w:type="spellEnd"/>
       <w:r>
         <w:rPr>
           <w:rFonts w:ascii="Consolas" w:hAnsi="Consolas" w:cs="Consolas"/>
@@ -462,6 +615,7 @@
         </w:rPr>
         <w:t xml:space="preserve"> </w:t>
       </w:r>
+      <w:proofErr w:type="spellStart"/>
       <w:r>
         <w:rPr>
           <w:rFonts w:ascii="Consolas" w:hAnsi="Consolas" w:cs="Consolas"/>
@@ -471,6 +625,7 @@
         </w:rPr>
         <w:t>readAheadSize</w:t>
       </w:r>
+      <w:proofErr w:type="spellEnd"/>
       <w:r>
         <w:rPr>
           <w:rFonts w:ascii="Consolas" w:hAnsi="Consolas" w:cs="Consolas"/>
@@ -480,6 +635,7 @@
         </w:rPr>
         <w:t xml:space="preserve">, </w:t>
       </w:r>
+      <w:proofErr w:type="spellStart"/>
       <w:r>
         <w:rPr>
           <w:rFonts w:ascii="Consolas" w:hAnsi="Consolas" w:cs="Consolas"/>
@@ -489,6 +645,7 @@
         </w:rPr>
         <w:t>TimeSliceThread</w:t>
       </w:r>
+      <w:proofErr w:type="spellEnd"/>
       <w:r>
         <w:rPr>
           <w:rFonts w:ascii="Consolas" w:hAnsi="Consolas" w:cs="Consolas"/>
@@ -498,6 +655,8 @@
         </w:rPr>
         <w:t xml:space="preserve">* </w:t>
       </w:r>
+      <w:proofErr w:type="spellStart"/>
+      <w:proofErr w:type="gramStart"/>
       <w:r>
         <w:rPr>
           <w:rFonts w:ascii="Consolas" w:hAnsi="Consolas" w:cs="Consolas"/>
@@ -507,14 +666,25 @@
         </w:rPr>
         <w:t>readAheadThread</w:t>
       </w:r>
-      <w:r>
-        <w:rPr>
-          <w:rFonts w:ascii="Consolas" w:hAnsi="Consolas" w:cs="Consolas"/>
-          <w:color w:val="000000"/>
-          <w:sz w:val="19"/>
-          <w:szCs w:val="19"/>
-        </w:rPr>
-        <w:t xml:space="preserve">,                                      </w:t>
+      <w:proofErr w:type="spellEnd"/>
+      <w:r>
+        <w:rPr>
+          <w:rFonts w:ascii="Consolas" w:hAnsi="Consolas" w:cs="Consolas"/>
+          <w:color w:val="000000"/>
+          <w:sz w:val="19"/>
+          <w:szCs w:val="19"/>
+        </w:rPr>
+        <w:t xml:space="preserve">,   </w:t>
+      </w:r>
+      <w:proofErr w:type="gramEnd"/>
+      <w:r>
+        <w:rPr>
+          <w:rFonts w:ascii="Consolas" w:hAnsi="Consolas" w:cs="Consolas"/>
+          <w:color w:val="000000"/>
+          <w:sz w:val="19"/>
+          <w:szCs w:val="19"/>
+        </w:rPr>
+        <w:t xml:space="preserve">                                   </w:t>
       </w:r>
       <w:r>
         <w:rPr>
@@ -534,6 +704,7 @@
         </w:rPr>
         <w:t xml:space="preserve"> </w:t>
       </w:r>
+      <w:proofErr w:type="spellStart"/>
       <w:r>
         <w:rPr>
           <w:rFonts w:ascii="Consolas" w:hAnsi="Consolas" w:cs="Consolas"/>
@@ -543,6 +714,7 @@
         </w:rPr>
         <w:t>sourceSampleRateToCorrectFor</w:t>
       </w:r>
+      <w:proofErr w:type="spellEnd"/>
       <w:r>
         <w:rPr>
           <w:rFonts w:ascii="Consolas" w:hAnsi="Consolas" w:cs="Consolas"/>
@@ -570,6 +742,7 @@
         </w:rPr>
         <w:t xml:space="preserve"> </w:t>
       </w:r>
+      <w:proofErr w:type="spellStart"/>
       <w:r>
         <w:rPr>
           <w:rFonts w:ascii="Consolas" w:hAnsi="Consolas" w:cs="Consolas"/>
@@ -579,6 +752,7 @@
         </w:rPr>
         <w:t>maxNumChannels</w:t>
       </w:r>
+      <w:proofErr w:type="spellEnd"/>
       <w:r>
         <w:rPr>
           <w:rFonts w:ascii="Consolas" w:hAnsi="Consolas" w:cs="Consolas"/>
@@ -610,6 +784,8 @@
         <w:adjustRightInd w:val="0"/>
         <w:spacing w:after="0" w:line="240" w:lineRule="auto"/>
       </w:pPr>
+      <w:proofErr w:type="spellStart"/>
+      <w:proofErr w:type="gramStart"/>
       <w:r>
         <w:rPr>
           <w:rFonts w:ascii="Consolas" w:hAnsi="Consolas" w:cs="Consolas"/>
@@ -620,6 +796,7 @@
         </w:rPr>
         <w:t>AudioTransportSource</w:t>
       </w:r>
+      <w:proofErr w:type="spellEnd"/>
       <w:r>
         <w:rPr>
           <w:rFonts w:ascii="Consolas" w:hAnsi="Consolas" w:cs="Consolas"/>
@@ -628,16 +805,29 @@
           <w:szCs w:val="19"/>
           <w:lang w:val="it-IT"/>
         </w:rPr>
-        <w:t>::start()</w:t>
+        <w:t>::</w:t>
+      </w:r>
+      <w:proofErr w:type="gramEnd"/>
+      <w:r>
+        <w:rPr>
+          <w:rFonts w:ascii="Consolas" w:hAnsi="Consolas" w:cs="Consolas"/>
+          <w:color w:val="000000"/>
+          <w:sz w:val="19"/>
+          <w:szCs w:val="19"/>
+          <w:lang w:val="it-IT"/>
+        </w:rPr>
+        <w:t>start()</w:t>
       </w:r>
     </w:p>
     <w:p>
       <w:pPr>
         <w:pStyle w:val="Titolo1"/>
       </w:pPr>
+      <w:proofErr w:type="spellStart"/>
       <w:r>
         <w:t>BackLog</w:t>
       </w:r>
+      <w:proofErr w:type="spellEnd"/>
     </w:p>
     <w:p>
       <w:pPr>
@@ -654,7 +844,21 @@
         <w:rPr>
           <w:strike/>
         </w:rPr>
-        <w:t>After loading the ui must be updated</w:t>
+        <w:t xml:space="preserve">After loading the </w:t>
+      </w:r>
+      <w:proofErr w:type="spellStart"/>
+      <w:r>
+        <w:rPr>
+          <w:strike/>
+        </w:rPr>
+        <w:t>ui</w:t>
+      </w:r>
+      <w:proofErr w:type="spellEnd"/>
+      <w:r>
+        <w:rPr>
+          <w:strike/>
+        </w:rPr>
+        <w:t xml:space="preserve"> must be updated</w:t>
       </w:r>
     </w:p>
     <w:p>
@@ -704,11 +908,19 @@
           <w:strike/>
         </w:rPr>
       </w:pPr>
-      <w:r>
-        <w:rPr>
-          <w:strike/>
-        </w:rPr>
-        <w:t>VirtualBand component on screen at startup</w:t>
+      <w:proofErr w:type="spellStart"/>
+      <w:r>
+        <w:rPr>
+          <w:strike/>
+        </w:rPr>
+        <w:t>VirtualBand</w:t>
+      </w:r>
+      <w:proofErr w:type="spellEnd"/>
+      <w:r>
+        <w:rPr>
+          <w:strike/>
+        </w:rPr>
+        <w:t xml:space="preserve"> component on screen at startup</w:t>
       </w:r>
     </w:p>
     <w:p>
@@ -738,7 +950,21 @@
         <w:rPr>
           <w:strike/>
         </w:rPr>
-        <w:t xml:space="preserve"> a song the program changes component must be updated.</w:t>
+        <w:t xml:space="preserve"> a </w:t>
+      </w:r>
+      <w:proofErr w:type="gramStart"/>
+      <w:r>
+        <w:rPr>
+          <w:strike/>
+        </w:rPr>
+        <w:t>song</w:t>
+      </w:r>
+      <w:proofErr w:type="gramEnd"/>
+      <w:r>
+        <w:rPr>
+          <w:strike/>
+        </w:rPr>
+        <w:t xml:space="preserve"> the program changes component must be updated.</w:t>
       </w:r>
     </w:p>
     <w:p>
@@ -850,8 +1076,13 @@
         </w:numPr>
       </w:pPr>
       <w:r>
-        <w:t>Patch number and scene as tooltip on ProgramChangesComponent</w:t>
-      </w:r>
+        <w:t xml:space="preserve">Patch number and scene as tooltip on </w:t>
+      </w:r>
+      <w:proofErr w:type="spellStart"/>
+      <w:r>
+        <w:t>ProgramChangesComponent</w:t>
+      </w:r>
+      <w:proofErr w:type="spellEnd"/>
     </w:p>
     <w:p>
       <w:pPr>
@@ -897,21 +1128,32 @@
           <w:numId w:val="3"/>
         </w:numPr>
         <w:rPr>
-          <w:b/>
-          <w:bCs/>
-        </w:rPr>
-      </w:pPr>
-      <w:r>
-        <w:rPr>
-          <w:b/>
-          <w:bCs/>
-        </w:rPr>
-        <w:t>Add a slide to PlayerComponent to t</w:t>
-      </w:r>
-      <w:r>
-        <w:rPr>
-          <w:b/>
-          <w:bCs/>
+          <w:strike/>
+        </w:rPr>
+      </w:pPr>
+      <w:r>
+        <w:rPr>
+          <w:strike/>
+        </w:rPr>
+        <w:t xml:space="preserve">Add a slide to </w:t>
+      </w:r>
+      <w:proofErr w:type="spellStart"/>
+      <w:r>
+        <w:rPr>
+          <w:strike/>
+        </w:rPr>
+        <w:t>PlayerComponent</w:t>
+      </w:r>
+      <w:proofErr w:type="spellEnd"/>
+      <w:r>
+        <w:rPr>
+          <w:strike/>
+        </w:rPr>
+        <w:t xml:space="preserve"> to t</w:t>
+      </w:r>
+      <w:r>
+        <w:rPr>
+          <w:strike/>
         </w:rPr>
         <w:t>rack the song position during play</w:t>
       </w:r>
@@ -937,7 +1179,15 @@
         </w:numPr>
       </w:pPr>
       <w:r>
-        <w:t>Implement the ‘next marker’ and ‘previous marker’ button in PlayerComponent.</w:t>
+        <w:t xml:space="preserve">Implement the ‘next marker’ and ‘previous marker’ button in </w:t>
+      </w:r>
+      <w:proofErr w:type="spellStart"/>
+      <w:r>
+        <w:t>PlayerComponent</w:t>
+      </w:r>
+      <w:proofErr w:type="spellEnd"/>
+      <w:r>
+        <w:t>.</w:t>
       </w:r>
     </w:p>
     <w:p>
@@ -949,7 +1199,15 @@
         </w:numPr>
       </w:pPr>
       <w:r>
-        <w:t>Implement the Song::deactivate by stopping the playing track</w:t>
+        <w:t xml:space="preserve">Implement the </w:t>
+      </w:r>
+      <w:proofErr w:type="gramStart"/>
+      <w:r>
+        <w:t>Song::</w:t>
+      </w:r>
+      <w:proofErr w:type="gramEnd"/>
+      <w:r>
+        <w:t>deactivate by stopping the playing track</w:t>
       </w:r>
     </w:p>
     <w:p>
@@ -1021,9 +1279,37 @@
           <w:ilvl w:val="0"/>
           <w:numId w:val="6"/>
         </w:numPr>
-      </w:pPr>
-      <w:r>
-        <w:t>PlayerComponent buttons does not respond to the setEnable call.</w:t>
+        <w:rPr>
+          <w:strike/>
+        </w:rPr>
+      </w:pPr>
+      <w:proofErr w:type="spellStart"/>
+      <w:r>
+        <w:rPr>
+          <w:strike/>
+        </w:rPr>
+        <w:t>PlayerComponent</w:t>
+      </w:r>
+      <w:proofErr w:type="spellEnd"/>
+      <w:r>
+        <w:rPr>
+          <w:strike/>
+        </w:rPr>
+        <w:t xml:space="preserve"> buttons does not respond to the </w:t>
+      </w:r>
+      <w:proofErr w:type="spellStart"/>
+      <w:r>
+        <w:rPr>
+          <w:strike/>
+        </w:rPr>
+        <w:t>setEnable</w:t>
+      </w:r>
+      <w:proofErr w:type="spellEnd"/>
+      <w:r>
+        <w:rPr>
+          <w:strike/>
+        </w:rPr>
+        <w:t xml:space="preserve"> call.</w:t>
       </w:r>
     </w:p>
     <w:p>
@@ -1037,6 +1323,8 @@
           <w:strike/>
         </w:rPr>
       </w:pPr>
+      <w:proofErr w:type="spellStart"/>
+      <w:proofErr w:type="gramStart"/>
       <w:r>
         <w:rPr>
           <w:rFonts w:ascii="Consolas" w:hAnsi="Consolas" w:cs="Consolas"/>
@@ -1047,16 +1335,41 @@
         </w:rPr>
         <w:t>FractalDevice</w:t>
       </w:r>
-      <w:r>
-        <w:rPr>
-          <w:rFonts w:ascii="Consolas" w:hAnsi="Consolas" w:cs="Consolas"/>
-          <w:strike/>
-          <w:color w:val="000000"/>
-          <w:sz w:val="19"/>
-          <w:szCs w:val="19"/>
-        </w:rPr>
-        <w:t xml:space="preserve">::loadAvailableDevices must be synchronized with </w:t>
-      </w:r>
+      <w:proofErr w:type="spellEnd"/>
+      <w:r>
+        <w:rPr>
+          <w:rFonts w:ascii="Consolas" w:hAnsi="Consolas" w:cs="Consolas"/>
+          <w:strike/>
+          <w:color w:val="000000"/>
+          <w:sz w:val="19"/>
+          <w:szCs w:val="19"/>
+        </w:rPr>
+        <w:t>::</w:t>
+      </w:r>
+      <w:proofErr w:type="spellStart"/>
+      <w:proofErr w:type="gramEnd"/>
+      <w:r>
+        <w:rPr>
+          <w:rFonts w:ascii="Consolas" w:hAnsi="Consolas" w:cs="Consolas"/>
+          <w:strike/>
+          <w:color w:val="000000"/>
+          <w:sz w:val="19"/>
+          <w:szCs w:val="19"/>
+        </w:rPr>
+        <w:t>loadAvailableDevices</w:t>
+      </w:r>
+      <w:proofErr w:type="spellEnd"/>
+      <w:r>
+        <w:rPr>
+          <w:rFonts w:ascii="Consolas" w:hAnsi="Consolas" w:cs="Consolas"/>
+          <w:strike/>
+          <w:color w:val="000000"/>
+          <w:sz w:val="19"/>
+          <w:szCs w:val="19"/>
+        </w:rPr>
+        <w:t xml:space="preserve"> must be synchronized with </w:t>
+      </w:r>
+      <w:proofErr w:type="spellStart"/>
       <w:r>
         <w:rPr>
           <w:rFonts w:ascii="Consolas" w:hAnsi="Consolas" w:cs="Consolas"/>
@@ -1067,16 +1380,29 @@
         </w:rPr>
         <w:t>VirtualBand</w:t>
       </w:r>
-      <w:r>
-        <w:rPr>
-          <w:rFonts w:ascii="Consolas" w:hAnsi="Consolas" w:cs="Consolas"/>
-          <w:strike/>
-          <w:color w:val="000000"/>
-          <w:sz w:val="19"/>
-          <w:szCs w:val="19"/>
-        </w:rPr>
-        <w:t>::loadSongLibrary</w:t>
-      </w:r>
+      <w:proofErr w:type="spellEnd"/>
+      <w:r>
+        <w:rPr>
+          <w:rFonts w:ascii="Consolas" w:hAnsi="Consolas" w:cs="Consolas"/>
+          <w:strike/>
+          <w:color w:val="000000"/>
+          <w:sz w:val="19"/>
+          <w:szCs w:val="19"/>
+        </w:rPr>
+        <w:t>::</w:t>
+      </w:r>
+      <w:proofErr w:type="spellStart"/>
+      <w:r>
+        <w:rPr>
+          <w:rFonts w:ascii="Consolas" w:hAnsi="Consolas" w:cs="Consolas"/>
+          <w:strike/>
+          <w:color w:val="000000"/>
+          <w:sz w:val="19"/>
+          <w:szCs w:val="19"/>
+        </w:rPr>
+        <w:t>loadSongLibrary</w:t>
+      </w:r>
+      <w:proofErr w:type="spellEnd"/>
     </w:p>
     <w:p>
       <w:pPr>
@@ -1087,8 +1413,18 @@
         </w:numPr>
       </w:pPr>
       <w:r>
-        <w:t>Slider should display the track position as HH:MM:SS.mmm</w:t>
-      </w:r>
+        <w:t xml:space="preserve">Slider should display the track position as </w:t>
+      </w:r>
+      <w:proofErr w:type="spellStart"/>
+      <w:r>
+        <w:t>HH:</w:t>
+      </w:r>
+      <w:proofErr w:type="gramStart"/>
+      <w:r>
+        <w:t>MM:SS.mmm</w:t>
+      </w:r>
+      <w:proofErr w:type="spellEnd"/>
+      <w:proofErr w:type="gramEnd"/>
     </w:p>
     <w:p>
       <w:pPr>
@@ -1097,13 +1433,37 @@
           <w:ilvl w:val="0"/>
           <w:numId w:val="6"/>
         </w:numPr>
-      </w:pPr>
-      <w:r>
+        <w:rPr>
+          <w:strike/>
+        </w:rPr>
+      </w:pPr>
+      <w:r>
+        <w:rPr>
+          <w:strike/>
+        </w:rPr>
         <w:t>Moving cursor on the slider should change track position.</w:t>
       </w:r>
     </w:p>
     <w:p>
       <w:pPr>
+        <w:pStyle w:val="Paragrafoelenco"/>
+        <w:numPr>
+          <w:ilvl w:val="0"/>
+          <w:numId w:val="6"/>
+        </w:numPr>
+      </w:pPr>
+      <w:r>
+        <w:t>Fix the memor</w:t>
+      </w:r>
+      <w:r>
+        <w:t>y</w:t>
+      </w:r>
+      <w:r>
+        <w:t xml:space="preserve"> leak shown at program exit</w:t>
+      </w:r>
+    </w:p>
+    <w:p>
+      <w:pPr>
         <w:pStyle w:val="Titolo1"/>
       </w:pPr>
       <w:r>
@@ -1119,7 +1479,17 @@
         </w:numPr>
       </w:pPr>
       <w:r>
-        <w:t xml:space="preserve">Every component could have a background image like the one used by web.whatsapp </w:t>
+        <w:t xml:space="preserve">Every component could have a background image like the one used by </w:t>
+      </w:r>
+      <w:proofErr w:type="spellStart"/>
+      <w:proofErr w:type="gramStart"/>
+      <w:r>
+        <w:t>web.whatsapp</w:t>
+      </w:r>
+      <w:proofErr w:type="spellEnd"/>
+      <w:proofErr w:type="gramEnd"/>
+      <w:r>
+        <w:t xml:space="preserve"> </w:t>
       </w:r>
     </w:p>
     <w:p>

</xml_diff>

<commit_message>
Program Change Component animation ready
</commit_message>
<xml_diff>
--- a/documentation/the-guitar-dashboard.docx
+++ b/documentation/the-guitar-dashboard.docx
@@ -1,10 +1,10 @@
 
 <file path=word/document.xml><?xml version="1.0" encoding="utf-8"?>
-<w:document xmlns:wpc="http://schemas.microsoft.com/office/word/2010/wordprocessingCanvas" xmlns:cx="http://schemas.microsoft.com/office/drawing/2014/chartex" xmlns:cx1="http://schemas.microsoft.com/office/drawing/2015/9/8/chartex" xmlns:cx2="http://schemas.microsoft.com/office/drawing/2015/10/21/chartex" xmlns:cx3="http://schemas.microsoft.com/office/drawing/2016/5/9/chartex" xmlns:cx4="http://schemas.microsoft.com/office/drawing/2016/5/10/chartex" xmlns:cx5="http://schemas.microsoft.com/office/drawing/2016/5/11/chartex" xmlns:cx6="http://schemas.microsoft.com/office/drawing/2016/5/12/chartex" xmlns:cx7="http://schemas.microsoft.com/office/drawing/2016/5/13/chartex" xmlns:cx8="http://schemas.microsoft.com/office/drawing/2016/5/14/chartex" xmlns:mc="http://schemas.openxmlformats.org/markup-compatibility/2006" xmlns:aink="http://schemas.microsoft.com/office/drawing/2016/ink" xmlns:am3d="http://schemas.microsoft.com/office/drawing/2017/model3d" xmlns:o="urn:schemas-microsoft-com:office:office" xmlns:r="http://schemas.openxmlformats.org/officeDocument/2006/relationships" xmlns:m="http://schemas.openxmlformats.org/officeDocument/2006/math" xmlns:v="urn:schemas-microsoft-com:vml" xmlns:wp14="http://schemas.microsoft.com/office/word/2010/wordprocessingDrawing" xmlns:wp="http://schemas.openxmlformats.org/drawingml/2006/wordprocessingDrawing" xmlns:w10="urn:schemas-microsoft-com:office:word" xmlns:w="http://schemas.openxmlformats.org/wordprocessingml/2006/main" xmlns:w14="http://schemas.microsoft.com/office/word/2010/wordml" xmlns:w15="http://schemas.microsoft.com/office/word/2012/wordml" xmlns:w16cex="http://schemas.microsoft.com/office/word/2018/wordml/cex" xmlns:w16cid="http://schemas.microsoft.com/office/word/2016/wordml/cid" xmlns:w16="http://schemas.microsoft.com/office/word/2018/wordml" xmlns:w16sdtdh="http://schemas.microsoft.com/office/word/2020/wordml/sdtdatahash" xmlns:w16se="http://schemas.microsoft.com/office/word/2015/wordml/symex" xmlns:wpg="http://schemas.microsoft.com/office/word/2010/wordprocessingGroup" xmlns:wpi="http://schemas.microsoft.com/office/word/2010/wordprocessingInk" xmlns:wne="http://schemas.microsoft.com/office/word/2006/wordml" xmlns:wps="http://schemas.microsoft.com/office/word/2010/wordprocessingShape" mc:Ignorable="w14 w15 w16se w16cid w16 w16cex w16sdtdh wp14">
+<w:document xmlns:wpc="http://schemas.microsoft.com/office/word/2010/wordprocessingCanvas" xmlns:cx="http://schemas.microsoft.com/office/drawing/2014/chartex" xmlns:cx1="http://schemas.microsoft.com/office/drawing/2015/9/8/chartex" xmlns:cx2="http://schemas.microsoft.com/office/drawing/2015/10/21/chartex" xmlns:cx3="http://schemas.microsoft.com/office/drawing/2016/5/9/chartex" xmlns:cx4="http://schemas.microsoft.com/office/drawing/2016/5/10/chartex" xmlns:cx5="http://schemas.microsoft.com/office/drawing/2016/5/11/chartex" xmlns:cx6="http://schemas.microsoft.com/office/drawing/2016/5/12/chartex" xmlns:cx7="http://schemas.microsoft.com/office/drawing/2016/5/13/chartex" xmlns:cx8="http://schemas.microsoft.com/office/drawing/2016/5/14/chartex" xmlns:mc="http://schemas.openxmlformats.org/markup-compatibility/2006" xmlns:aink="http://schemas.microsoft.com/office/drawing/2016/ink" xmlns:am3d="http://schemas.microsoft.com/office/drawing/2017/model3d" xmlns:o="urn:schemas-microsoft-com:office:office" xmlns:r="http://schemas.openxmlformats.org/officeDocument/2006/relationships" xmlns:m="http://schemas.openxmlformats.org/officeDocument/2006/math" xmlns:v="urn:schemas-microsoft-com:vml" xmlns:wp14="http://schemas.microsoft.com/office/word/2010/wordprocessingDrawing" xmlns:wp="http://schemas.openxmlformats.org/drawingml/2006/wordprocessingDrawing" xmlns:w10="urn:schemas-microsoft-com:office:word" xmlns:w="http://schemas.openxmlformats.org/wordprocessingml/2006/main" xmlns:w14="http://schemas.microsoft.com/office/word/2010/wordml" xmlns:w15="http://schemas.microsoft.com/office/word/2012/wordml" xmlns:w16cex="http://schemas.microsoft.com/office/word/2018/wordml/cex" xmlns:w16cid="http://schemas.microsoft.com/office/word/2016/wordml/cid" xmlns:w16="http://schemas.microsoft.com/office/word/2018/wordml" xmlns:w16se="http://schemas.microsoft.com/office/word/2015/wordml/symex" xmlns:wpg="http://schemas.microsoft.com/office/word/2010/wordprocessingGroup" xmlns:wpi="http://schemas.microsoft.com/office/word/2010/wordprocessingInk" xmlns:wne="http://schemas.microsoft.com/office/word/2006/wordml" xmlns:wps="http://schemas.microsoft.com/office/word/2010/wordprocessingShape" mc:Ignorable="w14 w15 w16se w16cid w16 w16cex wp14">
   <w:body>
     <w:p>
       <w:pPr>
-        <w:pStyle w:val="Titolo1"/>
+        <w:pStyle w:val="Heading1"/>
       </w:pPr>
       <w:r>
         <w:t>Ideas</w:t>
@@ -12,7 +12,7 @@
     </w:p>
     <w:p>
       <w:pPr>
-        <w:pStyle w:val="Titolo2"/>
+        <w:pStyle w:val="Heading2"/>
       </w:pPr>
       <w:r>
         <w:t>Virtual Guitar Assistant</w:t>
@@ -20,34 +20,21 @@
     </w:p>
     <w:p>
       <w:r>
-        <w:t xml:space="preserve">A sequencer that controls </w:t>
-      </w:r>
-      <w:proofErr w:type="gramStart"/>
-      <w:r>
-        <w:t>a number of</w:t>
-      </w:r>
-      <w:proofErr w:type="gramEnd"/>
-      <w:r>
-        <w:t xml:space="preserve"> tracks that could contains audio or midi events. The sequencer’s tempo is controlled by an algorithm that tries to keep up with a real-time guitar source.</w:t>
-      </w:r>
-    </w:p>
-    <w:p>
-      <w:pPr>
-        <w:pStyle w:val="Titolo3"/>
-      </w:pPr>
-      <w:proofErr w:type="spellStart"/>
-      <w:r>
-        <w:t>Juce</w:t>
-      </w:r>
-      <w:proofErr w:type="spellEnd"/>
-      <w:r>
-        <w:t xml:space="preserve"> POCs</w:t>
+        <w:t>A sequencer that controls a number of tracks that could contains audio or midi events. The sequencer’s tempo is controlled by an algorithm that tries to keep up with a real-time guitar source.</w:t>
+      </w:r>
+    </w:p>
+    <w:p>
+      <w:pPr>
+        <w:pStyle w:val="Heading3"/>
+      </w:pPr>
+      <w:r>
+        <w:t>Juce POCs</w:t>
       </w:r>
     </w:p>
     <w:p/>
     <w:p>
       <w:pPr>
-        <w:pStyle w:val="Titolo2"/>
+        <w:pStyle w:val="Heading2"/>
       </w:pPr>
       <w:r>
         <w:t>Patche</w:t>
@@ -61,7 +48,7 @@
     </w:p>
     <w:p>
       <w:pPr>
-        <w:pStyle w:val="Paragrafoelenco"/>
+        <w:pStyle w:val="ListParagraph"/>
         <w:numPr>
           <w:ilvl w:val="0"/>
           <w:numId w:val="1"/>
@@ -73,7 +60,7 @@
     </w:p>
     <w:p>
       <w:pPr>
-        <w:pStyle w:val="Paragrafoelenco"/>
+        <w:pStyle w:val="ListParagraph"/>
         <w:numPr>
           <w:ilvl w:val="0"/>
           <w:numId w:val="1"/>
@@ -85,7 +72,7 @@
     </w:p>
     <w:p>
       <w:pPr>
-        <w:pStyle w:val="Paragrafoelenco"/>
+        <w:pStyle w:val="ListParagraph"/>
         <w:numPr>
           <w:ilvl w:val="0"/>
           <w:numId w:val="1"/>
@@ -97,7 +84,7 @@
     </w:p>
     <w:p>
       <w:pPr>
-        <w:pStyle w:val="Paragrafoelenco"/>
+        <w:pStyle w:val="ListParagraph"/>
         <w:numPr>
           <w:ilvl w:val="0"/>
           <w:numId w:val="1"/>
@@ -107,20 +94,12 @@
         <w:t xml:space="preserve">A Track contain an audio file that can be played </w:t>
       </w:r>
       <w:r>
-        <w:t xml:space="preserve">at various tempos </w:t>
-      </w:r>
-      <w:proofErr w:type="gramStart"/>
-      <w:r>
-        <w:t>and also</w:t>
-      </w:r>
-      <w:proofErr w:type="gramEnd"/>
-      <w:r>
-        <w:t xml:space="preserve"> can contain a list of Markers.</w:t>
-      </w:r>
-    </w:p>
-    <w:p>
-      <w:pPr>
-        <w:pStyle w:val="Paragrafoelenco"/>
+        <w:t>at various tempos and also can contain a list of Markers.</w:t>
+      </w:r>
+    </w:p>
+    <w:p>
+      <w:pPr>
+        <w:pStyle w:val="ListParagraph"/>
         <w:numPr>
           <w:ilvl w:val="0"/>
           <w:numId w:val="1"/>
@@ -132,7 +111,7 @@
     </w:p>
     <w:p>
       <w:pPr>
-        <w:pStyle w:val="Paragrafoelenco"/>
+        <w:pStyle w:val="ListParagraph"/>
         <w:numPr>
           <w:ilvl w:val="0"/>
           <w:numId w:val="1"/>
@@ -144,7 +123,7 @@
     </w:p>
     <w:p>
       <w:pPr>
-        <w:pStyle w:val="Paragrafoelenco"/>
+        <w:pStyle w:val="ListParagraph"/>
         <w:numPr>
           <w:ilvl w:val="0"/>
           <w:numId w:val="1"/>
@@ -156,20 +135,15 @@
     </w:p>
     <w:p>
       <w:pPr>
-        <w:pStyle w:val="Titolo3"/>
-      </w:pPr>
-      <w:proofErr w:type="spellStart"/>
-      <w:r>
-        <w:t>Juce</w:t>
-      </w:r>
-      <w:proofErr w:type="spellEnd"/>
-      <w:r>
-        <w:t xml:space="preserve"> POCs</w:t>
-      </w:r>
-    </w:p>
-    <w:p>
-      <w:pPr>
-        <w:pStyle w:val="Paragrafoelenco"/>
+        <w:pStyle w:val="Heading3"/>
+      </w:pPr>
+      <w:r>
+        <w:t>Juce POCs</w:t>
+      </w:r>
+    </w:p>
+    <w:p>
+      <w:pPr>
+        <w:pStyle w:val="ListParagraph"/>
         <w:numPr>
           <w:ilvl w:val="0"/>
           <w:numId w:val="2"/>
@@ -181,7 +155,7 @@
     </w:p>
     <w:p>
       <w:pPr>
-        <w:pStyle w:val="Paragrafoelenco"/>
+        <w:pStyle w:val="ListParagraph"/>
         <w:numPr>
           <w:ilvl w:val="0"/>
           <w:numId w:val="2"/>
@@ -193,7 +167,7 @@
     </w:p>
     <w:p>
       <w:pPr>
-        <w:pStyle w:val="Titolo1"/>
+        <w:pStyle w:val="Heading1"/>
       </w:pPr>
       <w:r>
         <w:t>Tutorials</w:t>
@@ -216,7 +190,6 @@
       <w:r>
         <w:t xml:space="preserve">Call </w:t>
       </w:r>
-      <w:proofErr w:type="spellStart"/>
       <w:r>
         <w:rPr>
           <w:rFonts w:ascii="Consolas" w:hAnsi="Consolas" w:cs="Consolas"/>
@@ -226,7 +199,6 @@
         </w:rPr>
         <w:t>AudioFormatReader</w:t>
       </w:r>
-      <w:proofErr w:type="spellEnd"/>
       <w:r>
         <w:rPr>
           <w:rFonts w:ascii="Consolas" w:hAnsi="Consolas" w:cs="Consolas"/>
@@ -236,8 +208,6 @@
         </w:rPr>
         <w:t xml:space="preserve">* </w:t>
       </w:r>
-      <w:proofErr w:type="spellStart"/>
-      <w:proofErr w:type="gramStart"/>
       <w:r>
         <w:rPr>
           <w:rFonts w:ascii="Consolas" w:hAnsi="Consolas" w:cs="Consolas"/>
@@ -247,7 +217,6 @@
         </w:rPr>
         <w:t>AudioFormatManager</w:t>
       </w:r>
-      <w:proofErr w:type="spellEnd"/>
       <w:r>
         <w:rPr>
           <w:rFonts w:ascii="Consolas" w:hAnsi="Consolas" w:cs="Consolas"/>
@@ -255,10 +224,17 @@
           <w:sz w:val="19"/>
           <w:szCs w:val="19"/>
         </w:rPr>
-        <w:t>::</w:t>
-      </w:r>
-      <w:proofErr w:type="spellStart"/>
-      <w:proofErr w:type="gramEnd"/>
+        <w:t>::createReaderFor (</w:t>
+      </w:r>
+      <w:r>
+        <w:rPr>
+          <w:rFonts w:ascii="Consolas" w:hAnsi="Consolas" w:cs="Consolas"/>
+          <w:color w:val="0000FF"/>
+          <w:sz w:val="19"/>
+          <w:szCs w:val="19"/>
+        </w:rPr>
+        <w:t>const</w:t>
+      </w:r>
       <w:r>
         <w:rPr>
           <w:rFonts w:ascii="Consolas" w:hAnsi="Consolas" w:cs="Consolas"/>
@@ -266,9 +242,17 @@
           <w:sz w:val="19"/>
           <w:szCs w:val="19"/>
         </w:rPr>
-        <w:t>createReaderFor</w:t>
-      </w:r>
-      <w:proofErr w:type="spellEnd"/>
+        <w:t xml:space="preserve"> </w:t>
+      </w:r>
+      <w:r>
+        <w:rPr>
+          <w:rFonts w:ascii="Consolas" w:hAnsi="Consolas" w:cs="Consolas"/>
+          <w:color w:val="2B91AF"/>
+          <w:sz w:val="19"/>
+          <w:szCs w:val="19"/>
+        </w:rPr>
+        <w:t>File</w:t>
+      </w:r>
       <w:r>
         <w:rPr>
           <w:rFonts w:ascii="Consolas" w:hAnsi="Consolas" w:cs="Consolas"/>
@@ -276,8 +260,36 @@
           <w:sz w:val="19"/>
           <w:szCs w:val="19"/>
         </w:rPr>
-        <w:t xml:space="preserve"> (</w:t>
-      </w:r>
+        <w:t xml:space="preserve">&amp; </w:t>
+      </w:r>
+      <w:r>
+        <w:rPr>
+          <w:rFonts w:ascii="Consolas" w:hAnsi="Consolas" w:cs="Consolas"/>
+          <w:color w:val="808080"/>
+          <w:sz w:val="19"/>
+          <w:szCs w:val="19"/>
+        </w:rPr>
+        <w:t>file</w:t>
+      </w:r>
+      <w:r>
+        <w:rPr>
+          <w:rFonts w:ascii="Consolas" w:hAnsi="Consolas" w:cs="Consolas"/>
+          <w:color w:val="000000"/>
+          <w:sz w:val="19"/>
+          <w:szCs w:val="19"/>
+        </w:rPr>
+        <w:t>)</w:t>
+      </w:r>
+    </w:p>
+    <w:p>
+      <w:pPr>
+        <w:rPr>
+          <w:rFonts w:ascii="Consolas" w:hAnsi="Consolas" w:cs="Consolas"/>
+          <w:color w:val="000000"/>
+          <w:sz w:val="19"/>
+          <w:szCs w:val="19"/>
+        </w:rPr>
+      </w:pPr>
       <w:r>
         <w:rPr>
           <w:rFonts w:ascii="Consolas" w:hAnsi="Consolas" w:cs="Consolas"/>
@@ -285,7 +297,7 @@
           <w:sz w:val="19"/>
           <w:szCs w:val="19"/>
         </w:rPr>
-        <w:t>const</w:t>
+        <w:t>auto</w:t>
       </w:r>
       <w:r>
         <w:rPr>
@@ -294,7 +306,7 @@
           <w:sz w:val="19"/>
           <w:szCs w:val="19"/>
         </w:rPr>
-        <w:t xml:space="preserve"> </w:t>
+        <w:t xml:space="preserve"> newSource = std::make_unique&lt;juce::</w:t>
       </w:r>
       <w:r>
         <w:rPr>
@@ -303,145 +315,8 @@
           <w:sz w:val="19"/>
           <w:szCs w:val="19"/>
         </w:rPr>
-        <w:t>File</w:t>
-      </w:r>
-      <w:r>
-        <w:rPr>
-          <w:rFonts w:ascii="Consolas" w:hAnsi="Consolas" w:cs="Consolas"/>
-          <w:color w:val="000000"/>
-          <w:sz w:val="19"/>
-          <w:szCs w:val="19"/>
-        </w:rPr>
-        <w:t xml:space="preserve">&amp; </w:t>
-      </w:r>
-      <w:r>
-        <w:rPr>
-          <w:rFonts w:ascii="Consolas" w:hAnsi="Consolas" w:cs="Consolas"/>
-          <w:color w:val="808080"/>
-          <w:sz w:val="19"/>
-          <w:szCs w:val="19"/>
-        </w:rPr>
-        <w:t>file</w:t>
-      </w:r>
-      <w:r>
-        <w:rPr>
-          <w:rFonts w:ascii="Consolas" w:hAnsi="Consolas" w:cs="Consolas"/>
-          <w:color w:val="000000"/>
-          <w:sz w:val="19"/>
-          <w:szCs w:val="19"/>
-        </w:rPr>
-        <w:t>)</w:t>
-      </w:r>
-    </w:p>
-    <w:p>
-      <w:pPr>
-        <w:rPr>
-          <w:rFonts w:ascii="Consolas" w:hAnsi="Consolas" w:cs="Consolas"/>
-          <w:color w:val="000000"/>
-          <w:sz w:val="19"/>
-          <w:szCs w:val="19"/>
-        </w:rPr>
-      </w:pPr>
-      <w:r>
-        <w:rPr>
-          <w:rFonts w:ascii="Consolas" w:hAnsi="Consolas" w:cs="Consolas"/>
-          <w:color w:val="0000FF"/>
-          <w:sz w:val="19"/>
-          <w:szCs w:val="19"/>
-        </w:rPr>
-        <w:t>auto</w:t>
-      </w:r>
-      <w:r>
-        <w:rPr>
-          <w:rFonts w:ascii="Consolas" w:hAnsi="Consolas" w:cs="Consolas"/>
-          <w:color w:val="000000"/>
-          <w:sz w:val="19"/>
-          <w:szCs w:val="19"/>
-        </w:rPr>
-        <w:t xml:space="preserve"> </w:t>
-      </w:r>
-      <w:proofErr w:type="spellStart"/>
-      <w:r>
-        <w:rPr>
-          <w:rFonts w:ascii="Consolas" w:hAnsi="Consolas" w:cs="Consolas"/>
-          <w:color w:val="000000"/>
-          <w:sz w:val="19"/>
-          <w:szCs w:val="19"/>
-        </w:rPr>
-        <w:t>newSource</w:t>
-      </w:r>
-      <w:proofErr w:type="spellEnd"/>
-      <w:r>
-        <w:rPr>
-          <w:rFonts w:ascii="Consolas" w:hAnsi="Consolas" w:cs="Consolas"/>
-          <w:color w:val="000000"/>
-          <w:sz w:val="19"/>
-          <w:szCs w:val="19"/>
-        </w:rPr>
-        <w:t xml:space="preserve"> = </w:t>
-      </w:r>
-      <w:proofErr w:type="gramStart"/>
-      <w:r>
-        <w:rPr>
-          <w:rFonts w:ascii="Consolas" w:hAnsi="Consolas" w:cs="Consolas"/>
-          <w:color w:val="000000"/>
-          <w:sz w:val="19"/>
-          <w:szCs w:val="19"/>
-        </w:rPr>
-        <w:t>std::</w:t>
-      </w:r>
-      <w:proofErr w:type="spellStart"/>
-      <w:proofErr w:type="gramEnd"/>
-      <w:r>
-        <w:rPr>
-          <w:rFonts w:ascii="Consolas" w:hAnsi="Consolas" w:cs="Consolas"/>
-          <w:color w:val="000000"/>
-          <w:sz w:val="19"/>
-          <w:szCs w:val="19"/>
-        </w:rPr>
-        <w:t>make_unique</w:t>
-      </w:r>
-      <w:proofErr w:type="spellEnd"/>
-      <w:r>
-        <w:rPr>
-          <w:rFonts w:ascii="Consolas" w:hAnsi="Consolas" w:cs="Consolas"/>
-          <w:color w:val="000000"/>
-          <w:sz w:val="19"/>
-          <w:szCs w:val="19"/>
-        </w:rPr>
-        <w:t>&lt;</w:t>
-      </w:r>
-      <w:proofErr w:type="spellStart"/>
-      <w:r>
-        <w:rPr>
-          <w:rFonts w:ascii="Consolas" w:hAnsi="Consolas" w:cs="Consolas"/>
-          <w:color w:val="000000"/>
-          <w:sz w:val="19"/>
-          <w:szCs w:val="19"/>
-        </w:rPr>
-        <w:t>juce</w:t>
-      </w:r>
-      <w:proofErr w:type="spellEnd"/>
-      <w:r>
-        <w:rPr>
-          <w:rFonts w:ascii="Consolas" w:hAnsi="Consolas" w:cs="Consolas"/>
-          <w:color w:val="000000"/>
-          <w:sz w:val="19"/>
-          <w:szCs w:val="19"/>
-        </w:rPr>
-        <w:t>::</w:t>
-      </w:r>
-      <w:proofErr w:type="spellStart"/>
-      <w:r>
-        <w:rPr>
-          <w:rFonts w:ascii="Consolas" w:hAnsi="Consolas" w:cs="Consolas"/>
-          <w:color w:val="2B91AF"/>
-          <w:sz w:val="19"/>
-          <w:szCs w:val="19"/>
-        </w:rPr>
         <w:t>AudioFormatReaderSource</w:t>
       </w:r>
-      <w:proofErr w:type="spellEnd"/>
       <w:r>
         <w:rPr>
           <w:rFonts w:ascii="Consolas" w:hAnsi="Consolas" w:cs="Consolas"/>
@@ -483,8 +358,6 @@
           <w:szCs w:val="19"/>
         </w:rPr>
       </w:pPr>
-      <w:proofErr w:type="spellStart"/>
-      <w:proofErr w:type="gramStart"/>
       <w:r>
         <w:rPr>
           <w:rFonts w:ascii="Consolas" w:hAnsi="Consolas" w:cs="Consolas"/>
@@ -494,7 +367,6 @@
         </w:rPr>
         <w:t>AudioTransportSource</w:t>
       </w:r>
-      <w:proofErr w:type="spellEnd"/>
       <w:r>
         <w:rPr>
           <w:rFonts w:ascii="Consolas" w:hAnsi="Consolas" w:cs="Consolas"/>
@@ -502,10 +374,17 @@
           <w:sz w:val="19"/>
           <w:szCs w:val="19"/>
         </w:rPr>
-        <w:t>::</w:t>
-      </w:r>
-      <w:proofErr w:type="spellStart"/>
-      <w:proofErr w:type="gramEnd"/>
+        <w:t>::setSource (</w:t>
+      </w:r>
+      <w:r>
+        <w:rPr>
+          <w:rFonts w:ascii="Consolas" w:hAnsi="Consolas" w:cs="Consolas"/>
+          <w:color w:val="2B91AF"/>
+          <w:sz w:val="19"/>
+          <w:szCs w:val="19"/>
+        </w:rPr>
+        <w:t>PositionableAudioSource</w:t>
+      </w:r>
       <w:r>
         <w:rPr>
           <w:rFonts w:ascii="Consolas" w:hAnsi="Consolas" w:cs="Consolas"/>
@@ -513,9 +392,17 @@
           <w:sz w:val="19"/>
           <w:szCs w:val="19"/>
         </w:rPr>
-        <w:t>setSource</w:t>
-      </w:r>
-      <w:proofErr w:type="spellEnd"/>
+        <w:t xml:space="preserve">* </w:t>
+      </w:r>
+      <w:r>
+        <w:rPr>
+          <w:rFonts w:ascii="Consolas" w:hAnsi="Consolas" w:cs="Consolas"/>
+          <w:color w:val="0000FF"/>
+          <w:sz w:val="19"/>
+          <w:szCs w:val="19"/>
+        </w:rPr>
+        <w:t>const</w:t>
+      </w:r>
       <w:r>
         <w:rPr>
           <w:rFonts w:ascii="Consolas" w:hAnsi="Consolas" w:cs="Consolas"/>
@@ -523,47 +410,8 @@
           <w:sz w:val="19"/>
           <w:szCs w:val="19"/>
         </w:rPr>
-        <w:t xml:space="preserve"> (</w:t>
-      </w:r>
-      <w:proofErr w:type="spellStart"/>
-      <w:r>
-        <w:rPr>
-          <w:rFonts w:ascii="Consolas" w:hAnsi="Consolas" w:cs="Consolas"/>
-          <w:color w:val="2B91AF"/>
-          <w:sz w:val="19"/>
-          <w:szCs w:val="19"/>
-        </w:rPr>
-        <w:t>PositionableAudioSource</w:t>
-      </w:r>
-      <w:proofErr w:type="spellEnd"/>
-      <w:r>
-        <w:rPr>
-          <w:rFonts w:ascii="Consolas" w:hAnsi="Consolas" w:cs="Consolas"/>
-          <w:color w:val="000000"/>
-          <w:sz w:val="19"/>
-          <w:szCs w:val="19"/>
-        </w:rPr>
-        <w:t xml:space="preserve">* </w:t>
-      </w:r>
-      <w:r>
-        <w:rPr>
-          <w:rFonts w:ascii="Consolas" w:hAnsi="Consolas" w:cs="Consolas"/>
-          <w:color w:val="0000FF"/>
-          <w:sz w:val="19"/>
-          <w:szCs w:val="19"/>
-        </w:rPr>
-        <w:t>const</w:t>
-      </w:r>
-      <w:r>
-        <w:rPr>
-          <w:rFonts w:ascii="Consolas" w:hAnsi="Consolas" w:cs="Consolas"/>
-          <w:color w:val="000000"/>
-          <w:sz w:val="19"/>
-          <w:szCs w:val="19"/>
-        </w:rPr>
         <w:t xml:space="preserve"> </w:t>
       </w:r>
-      <w:proofErr w:type="spellStart"/>
       <w:r>
         <w:rPr>
           <w:rFonts w:ascii="Consolas" w:hAnsi="Consolas" w:cs="Consolas"/>
@@ -573,7 +421,6 @@
         </w:rPr>
         <w:t>newSource</w:t>
       </w:r>
-      <w:proofErr w:type="spellEnd"/>
       <w:r>
         <w:rPr>
           <w:rFonts w:ascii="Consolas" w:hAnsi="Consolas" w:cs="Consolas"/>
@@ -615,7 +462,6 @@
         </w:rPr>
         <w:t xml:space="preserve"> </w:t>
       </w:r>
-      <w:proofErr w:type="spellStart"/>
       <w:r>
         <w:rPr>
           <w:rFonts w:ascii="Consolas" w:hAnsi="Consolas" w:cs="Consolas"/>
@@ -625,7 +471,6 @@
         </w:rPr>
         <w:t>readAheadSize</w:t>
       </w:r>
-      <w:proofErr w:type="spellEnd"/>
       <w:r>
         <w:rPr>
           <w:rFonts w:ascii="Consolas" w:hAnsi="Consolas" w:cs="Consolas"/>
@@ -635,7 +480,6 @@
         </w:rPr>
         <w:t xml:space="preserve">, </w:t>
       </w:r>
-      <w:proofErr w:type="spellStart"/>
       <w:r>
         <w:rPr>
           <w:rFonts w:ascii="Consolas" w:hAnsi="Consolas" w:cs="Consolas"/>
@@ -645,7 +489,6 @@
         </w:rPr>
         <w:t>TimeSliceThread</w:t>
       </w:r>
-      <w:proofErr w:type="spellEnd"/>
       <w:r>
         <w:rPr>
           <w:rFonts w:ascii="Consolas" w:hAnsi="Consolas" w:cs="Consolas"/>
@@ -655,8 +498,6 @@
         </w:rPr>
         <w:t xml:space="preserve">* </w:t>
       </w:r>
-      <w:proofErr w:type="spellStart"/>
-      <w:proofErr w:type="gramStart"/>
       <w:r>
         <w:rPr>
           <w:rFonts w:ascii="Consolas" w:hAnsi="Consolas" w:cs="Consolas"/>
@@ -666,7 +507,6 @@
         </w:rPr>
         <w:t>readAheadThread</w:t>
       </w:r>
-      <w:proofErr w:type="spellEnd"/>
       <w:r>
         <w:rPr>
           <w:rFonts w:ascii="Consolas" w:hAnsi="Consolas" w:cs="Consolas"/>
@@ -674,9 +514,17 @@
           <w:sz w:val="19"/>
           <w:szCs w:val="19"/>
         </w:rPr>
-        <w:t xml:space="preserve">,   </w:t>
-      </w:r>
-      <w:proofErr w:type="gramEnd"/>
+        <w:t xml:space="preserve">,                                      </w:t>
+      </w:r>
+      <w:r>
+        <w:rPr>
+          <w:rFonts w:ascii="Consolas" w:hAnsi="Consolas" w:cs="Consolas"/>
+          <w:color w:val="0000FF"/>
+          <w:sz w:val="19"/>
+          <w:szCs w:val="19"/>
+        </w:rPr>
+        <w:t>double</w:t>
+      </w:r>
       <w:r>
         <w:rPr>
           <w:rFonts w:ascii="Consolas" w:hAnsi="Consolas" w:cs="Consolas"/>
@@ -684,7 +532,25 @@
           <w:sz w:val="19"/>
           <w:szCs w:val="19"/>
         </w:rPr>
-        <w:t xml:space="preserve">                                   </w:t>
+        <w:t xml:space="preserve"> </w:t>
+      </w:r>
+      <w:r>
+        <w:rPr>
+          <w:rFonts w:ascii="Consolas" w:hAnsi="Consolas" w:cs="Consolas"/>
+          <w:color w:val="808080"/>
+          <w:sz w:val="19"/>
+          <w:szCs w:val="19"/>
+        </w:rPr>
+        <w:t>sourceSampleRateToCorrectFor</w:t>
+      </w:r>
+      <w:r>
+        <w:rPr>
+          <w:rFonts w:ascii="Consolas" w:hAnsi="Consolas" w:cs="Consolas"/>
+          <w:color w:val="000000"/>
+          <w:sz w:val="19"/>
+          <w:szCs w:val="19"/>
+        </w:rPr>
+        <w:t xml:space="preserve">, </w:t>
       </w:r>
       <w:r>
         <w:rPr>
@@ -693,7 +559,7 @@
           <w:sz w:val="19"/>
           <w:szCs w:val="19"/>
         </w:rPr>
-        <w:t>double</w:t>
+        <w:t>int</w:t>
       </w:r>
       <w:r>
         <w:rPr>
@@ -704,7 +570,6 @@
         </w:rPr>
         <w:t xml:space="preserve"> </w:t>
       </w:r>
-      <w:proofErr w:type="spellStart"/>
       <w:r>
         <w:rPr>
           <w:rFonts w:ascii="Consolas" w:hAnsi="Consolas" w:cs="Consolas"/>
@@ -712,47 +577,8 @@
           <w:sz w:val="19"/>
           <w:szCs w:val="19"/>
         </w:rPr>
-        <w:t>sourceSampleRateToCorrectFor</w:t>
-      </w:r>
-      <w:proofErr w:type="spellEnd"/>
-      <w:r>
-        <w:rPr>
-          <w:rFonts w:ascii="Consolas" w:hAnsi="Consolas" w:cs="Consolas"/>
-          <w:color w:val="000000"/>
-          <w:sz w:val="19"/>
-          <w:szCs w:val="19"/>
-        </w:rPr>
-        <w:t xml:space="preserve">, </w:t>
-      </w:r>
-      <w:r>
-        <w:rPr>
-          <w:rFonts w:ascii="Consolas" w:hAnsi="Consolas" w:cs="Consolas"/>
-          <w:color w:val="0000FF"/>
-          <w:sz w:val="19"/>
-          <w:szCs w:val="19"/>
-        </w:rPr>
-        <w:t>int</w:t>
-      </w:r>
-      <w:r>
-        <w:rPr>
-          <w:rFonts w:ascii="Consolas" w:hAnsi="Consolas" w:cs="Consolas"/>
-          <w:color w:val="000000"/>
-          <w:sz w:val="19"/>
-          <w:szCs w:val="19"/>
-        </w:rPr>
-        <w:t xml:space="preserve"> </w:t>
-      </w:r>
-      <w:proofErr w:type="spellStart"/>
-      <w:r>
-        <w:rPr>
-          <w:rFonts w:ascii="Consolas" w:hAnsi="Consolas" w:cs="Consolas"/>
-          <w:color w:val="808080"/>
-          <w:sz w:val="19"/>
-          <w:szCs w:val="19"/>
-        </w:rPr>
         <w:t>maxNumChannels</w:t>
       </w:r>
-      <w:proofErr w:type="spellEnd"/>
       <w:r>
         <w:rPr>
           <w:rFonts w:ascii="Consolas" w:hAnsi="Consolas" w:cs="Consolas"/>
@@ -784,8 +610,6 @@
         <w:adjustRightInd w:val="0"/>
         <w:spacing w:after="0" w:line="240" w:lineRule="auto"/>
       </w:pPr>
-      <w:proofErr w:type="spellStart"/>
-      <w:proofErr w:type="gramStart"/>
       <w:r>
         <w:rPr>
           <w:rFonts w:ascii="Consolas" w:hAnsi="Consolas" w:cs="Consolas"/>
@@ -796,7 +620,6 @@
         </w:rPr>
         <w:t>AudioTransportSource</w:t>
       </w:r>
-      <w:proofErr w:type="spellEnd"/>
       <w:r>
         <w:rPr>
           <w:rFonts w:ascii="Consolas" w:hAnsi="Consolas" w:cs="Consolas"/>
@@ -805,33 +628,20 @@
           <w:szCs w:val="19"/>
           <w:lang w:val="it-IT"/>
         </w:rPr>
-        <w:t>::</w:t>
-      </w:r>
-      <w:proofErr w:type="gramEnd"/>
-      <w:r>
-        <w:rPr>
-          <w:rFonts w:ascii="Consolas" w:hAnsi="Consolas" w:cs="Consolas"/>
-          <w:color w:val="000000"/>
-          <w:sz w:val="19"/>
-          <w:szCs w:val="19"/>
-          <w:lang w:val="it-IT"/>
-        </w:rPr>
-        <w:t>start()</w:t>
-      </w:r>
-    </w:p>
-    <w:p>
-      <w:pPr>
-        <w:pStyle w:val="Titolo1"/>
-      </w:pPr>
-      <w:proofErr w:type="spellStart"/>
+        <w:t>::start()</w:t>
+      </w:r>
+    </w:p>
+    <w:p>
+      <w:pPr>
+        <w:pStyle w:val="Heading1"/>
+      </w:pPr>
       <w:r>
         <w:t>BackLog</w:t>
       </w:r>
-      <w:proofErr w:type="spellEnd"/>
-    </w:p>
-    <w:p>
-      <w:pPr>
-        <w:pStyle w:val="Paragrafoelenco"/>
+    </w:p>
+    <w:p>
+      <w:pPr>
+        <w:pStyle w:val="ListParagraph"/>
         <w:numPr>
           <w:ilvl w:val="0"/>
           <w:numId w:val="3"/>
@@ -844,26 +654,12 @@
         <w:rPr>
           <w:strike/>
         </w:rPr>
-        <w:t xml:space="preserve">After loading the </w:t>
-      </w:r>
-      <w:proofErr w:type="spellStart"/>
-      <w:r>
-        <w:rPr>
-          <w:strike/>
-        </w:rPr>
-        <w:t>ui</w:t>
-      </w:r>
-      <w:proofErr w:type="spellEnd"/>
-      <w:r>
-        <w:rPr>
-          <w:strike/>
-        </w:rPr>
-        <w:t xml:space="preserve"> must be updated</w:t>
-      </w:r>
-    </w:p>
-    <w:p>
-      <w:pPr>
-        <w:pStyle w:val="Paragrafoelenco"/>
+        <w:t>After loading the ui must be updated</w:t>
+      </w:r>
+    </w:p>
+    <w:p>
+      <w:pPr>
+        <w:pStyle w:val="ListParagraph"/>
         <w:numPr>
           <w:ilvl w:val="0"/>
           <w:numId w:val="3"/>
@@ -881,7 +677,7 @@
     </w:p>
     <w:p>
       <w:pPr>
-        <w:pStyle w:val="Paragrafoelenco"/>
+        <w:pStyle w:val="ListParagraph"/>
         <w:numPr>
           <w:ilvl w:val="0"/>
           <w:numId w:val="3"/>
@@ -899,7 +695,7 @@
     </w:p>
     <w:p>
       <w:pPr>
-        <w:pStyle w:val="Paragrafoelenco"/>
+        <w:pStyle w:val="ListParagraph"/>
         <w:numPr>
           <w:ilvl w:val="0"/>
           <w:numId w:val="3"/>
@@ -908,24 +704,16 @@
           <w:strike/>
         </w:rPr>
       </w:pPr>
-      <w:proofErr w:type="spellStart"/>
-      <w:r>
-        <w:rPr>
-          <w:strike/>
-        </w:rPr>
-        <w:t>VirtualBand</w:t>
-      </w:r>
-      <w:proofErr w:type="spellEnd"/>
-      <w:r>
-        <w:rPr>
-          <w:strike/>
-        </w:rPr>
-        <w:t xml:space="preserve"> component on screen at startup</w:t>
-      </w:r>
-    </w:p>
-    <w:p>
-      <w:pPr>
-        <w:pStyle w:val="Paragrafoelenco"/>
+      <w:r>
+        <w:rPr>
+          <w:strike/>
+        </w:rPr>
+        <w:t>VirtualBand component on screen at startup</w:t>
+      </w:r>
+    </w:p>
+    <w:p>
+      <w:pPr>
+        <w:pStyle w:val="ListParagraph"/>
         <w:numPr>
           <w:ilvl w:val="0"/>
           <w:numId w:val="3"/>
@@ -950,26 +738,12 @@
         <w:rPr>
           <w:strike/>
         </w:rPr>
-        <w:t xml:space="preserve"> a </w:t>
-      </w:r>
-      <w:proofErr w:type="gramStart"/>
-      <w:r>
-        <w:rPr>
-          <w:strike/>
-        </w:rPr>
-        <w:t>song</w:t>
-      </w:r>
-      <w:proofErr w:type="gramEnd"/>
-      <w:r>
-        <w:rPr>
-          <w:strike/>
-        </w:rPr>
-        <w:t xml:space="preserve"> the program changes component must be updated.</w:t>
-      </w:r>
-    </w:p>
-    <w:p>
-      <w:pPr>
-        <w:pStyle w:val="Paragrafoelenco"/>
+        <w:t xml:space="preserve"> a song the program changes component must be updated.</w:t>
+      </w:r>
+    </w:p>
+    <w:p>
+      <w:pPr>
+        <w:pStyle w:val="ListParagraph"/>
         <w:numPr>
           <w:ilvl w:val="0"/>
           <w:numId w:val="3"/>
@@ -987,7 +761,7 @@
     </w:p>
     <w:p>
       <w:pPr>
-        <w:pStyle w:val="Paragrafoelenco"/>
+        <w:pStyle w:val="ListParagraph"/>
         <w:numPr>
           <w:ilvl w:val="0"/>
           <w:numId w:val="3"/>
@@ -1005,7 +779,7 @@
     </w:p>
     <w:p>
       <w:pPr>
-        <w:pStyle w:val="Paragrafoelenco"/>
+        <w:pStyle w:val="ListParagraph"/>
         <w:numPr>
           <w:ilvl w:val="0"/>
           <w:numId w:val="3"/>
@@ -1023,7 +797,7 @@
     </w:p>
     <w:p>
       <w:pPr>
-        <w:pStyle w:val="Paragrafoelenco"/>
+        <w:pStyle w:val="ListParagraph"/>
         <w:numPr>
           <w:ilvl w:val="0"/>
           <w:numId w:val="3"/>
@@ -1041,7 +815,7 @@
     </w:p>
     <w:p>
       <w:pPr>
-        <w:pStyle w:val="Paragrafoelenco"/>
+        <w:pStyle w:val="ListParagraph"/>
         <w:numPr>
           <w:ilvl w:val="0"/>
           <w:numId w:val="3"/>
@@ -1057,7 +831,7 @@
     </w:p>
     <w:p>
       <w:pPr>
-        <w:pStyle w:val="Paragrafoelenco"/>
+        <w:pStyle w:val="ListParagraph"/>
         <w:numPr>
           <w:ilvl w:val="0"/>
           <w:numId w:val="3"/>
@@ -1069,24 +843,19 @@
     </w:p>
     <w:p>
       <w:pPr>
-        <w:pStyle w:val="Paragrafoelenco"/>
+        <w:pStyle w:val="ListParagraph"/>
         <w:numPr>
           <w:ilvl w:val="0"/>
           <w:numId w:val="3"/>
         </w:numPr>
       </w:pPr>
       <w:r>
-        <w:t xml:space="preserve">Patch number and scene as tooltip on </w:t>
-      </w:r>
-      <w:proofErr w:type="spellStart"/>
-      <w:r>
-        <w:t>ProgramChangesComponent</w:t>
-      </w:r>
-      <w:proofErr w:type="spellEnd"/>
-    </w:p>
-    <w:p>
-      <w:pPr>
-        <w:pStyle w:val="Paragrafoelenco"/>
+        <w:t>Patch number and scene as tooltip on ProgramChangesComponent</w:t>
+      </w:r>
+    </w:p>
+    <w:p>
+      <w:pPr>
+        <w:pStyle w:val="ListParagraph"/>
         <w:numPr>
           <w:ilvl w:val="0"/>
           <w:numId w:val="3"/>
@@ -1098,7 +867,7 @@
     </w:p>
     <w:p>
       <w:pPr>
-        <w:pStyle w:val="Paragrafoelenco"/>
+        <w:pStyle w:val="ListParagraph"/>
         <w:numPr>
           <w:ilvl w:val="0"/>
           <w:numId w:val="3"/>
@@ -1110,7 +879,7 @@
     </w:p>
     <w:p>
       <w:pPr>
-        <w:pStyle w:val="Paragrafoelenco"/>
+        <w:pStyle w:val="ListParagraph"/>
         <w:numPr>
           <w:ilvl w:val="0"/>
           <w:numId w:val="3"/>
@@ -1122,7 +891,7 @@
     </w:p>
     <w:p>
       <w:pPr>
-        <w:pStyle w:val="Paragrafoelenco"/>
+        <w:pStyle w:val="ListParagraph"/>
         <w:numPr>
           <w:ilvl w:val="0"/>
           <w:numId w:val="3"/>
@@ -1135,21 +904,7 @@
         <w:rPr>
           <w:strike/>
         </w:rPr>
-        <w:t xml:space="preserve">Add a slide to </w:t>
-      </w:r>
-      <w:proofErr w:type="spellStart"/>
-      <w:r>
-        <w:rPr>
-          <w:strike/>
-        </w:rPr>
-        <w:t>PlayerComponent</w:t>
-      </w:r>
-      <w:proofErr w:type="spellEnd"/>
-      <w:r>
-        <w:rPr>
-          <w:strike/>
-        </w:rPr>
-        <w:t xml:space="preserve"> to t</w:t>
+        <w:t>Add a slide to PlayerComponent to t</w:t>
       </w:r>
       <w:r>
         <w:rPr>
@@ -1160,7 +915,7 @@
     </w:p>
     <w:p>
       <w:pPr>
-        <w:pStyle w:val="Paragrafoelenco"/>
+        <w:pStyle w:val="ListParagraph"/>
         <w:numPr>
           <w:ilvl w:val="0"/>
           <w:numId w:val="3"/>
@@ -1172,47 +927,31 @@
     </w:p>
     <w:p>
       <w:pPr>
-        <w:pStyle w:val="Paragrafoelenco"/>
+        <w:pStyle w:val="ListParagraph"/>
         <w:numPr>
           <w:ilvl w:val="0"/>
           <w:numId w:val="3"/>
         </w:numPr>
       </w:pPr>
       <w:r>
-        <w:t xml:space="preserve">Implement the ‘next marker’ and ‘previous marker’ button in </w:t>
-      </w:r>
-      <w:proofErr w:type="spellStart"/>
-      <w:r>
-        <w:t>PlayerComponent</w:t>
-      </w:r>
-      <w:proofErr w:type="spellEnd"/>
-      <w:r>
-        <w:t>.</w:t>
-      </w:r>
-    </w:p>
-    <w:p>
-      <w:pPr>
-        <w:pStyle w:val="Paragrafoelenco"/>
+        <w:t>Implement the ‘next marker’ and ‘previous marker’ button in PlayerComponent.</w:t>
+      </w:r>
+    </w:p>
+    <w:p>
+      <w:pPr>
+        <w:pStyle w:val="ListParagraph"/>
         <w:numPr>
           <w:ilvl w:val="0"/>
           <w:numId w:val="3"/>
         </w:numPr>
       </w:pPr>
       <w:r>
-        <w:t xml:space="preserve">Implement the </w:t>
-      </w:r>
-      <w:proofErr w:type="gramStart"/>
-      <w:r>
-        <w:t>Song::</w:t>
-      </w:r>
-      <w:proofErr w:type="gramEnd"/>
-      <w:r>
-        <w:t>deactivate by stopping the playing track</w:t>
-      </w:r>
-    </w:p>
-    <w:p>
-      <w:pPr>
-        <w:pStyle w:val="Paragrafoelenco"/>
+        <w:t>Implement the Song::deactivate by stopping the playing track</w:t>
+      </w:r>
+    </w:p>
+    <w:p>
+      <w:pPr>
+        <w:pStyle w:val="ListParagraph"/>
         <w:numPr>
           <w:ilvl w:val="0"/>
           <w:numId w:val="3"/>
@@ -1230,7 +969,7 @@
     </w:p>
     <w:p>
       <w:pPr>
-        <w:pStyle w:val="Paragrafoelenco"/>
+        <w:pStyle w:val="ListParagraph"/>
         <w:numPr>
           <w:ilvl w:val="0"/>
           <w:numId w:val="3"/>
@@ -1248,7 +987,7 @@
     </w:p>
     <w:p>
       <w:pPr>
-        <w:pStyle w:val="Paragrafoelenco"/>
+        <w:pStyle w:val="ListParagraph"/>
         <w:numPr>
           <w:ilvl w:val="0"/>
           <w:numId w:val="3"/>
@@ -1266,7 +1005,55 @@
     </w:p>
     <w:p>
       <w:pPr>
-        <w:pStyle w:val="Titolo1"/>
+        <w:pStyle w:val="ListParagraph"/>
+        <w:numPr>
+          <w:ilvl w:val="0"/>
+          <w:numId w:val="3"/>
+        </w:numPr>
+      </w:pPr>
+      <w:r>
+        <w:t>The ProgramChangeComponent should display its tiles in a single line. The selected program’s tile should be at the center (if possible) and the switching between one program to another should be animated.</w:t>
+      </w:r>
+    </w:p>
+    <w:p>
+      <w:pPr>
+        <w:pStyle w:val="ListParagraph"/>
+        <w:numPr>
+          <w:ilvl w:val="0"/>
+          <w:numId w:val="3"/>
+        </w:numPr>
+      </w:pPr>
+      <w:r>
+        <w:t>The ‘b’ and ‘space’ key should control track playng</w:t>
+      </w:r>
+    </w:p>
+    <w:p>
+      <w:pPr>
+        <w:pStyle w:val="ListParagraph"/>
+        <w:numPr>
+          <w:ilvl w:val="0"/>
+          <w:numId w:val="3"/>
+        </w:numPr>
+      </w:pPr>
+      <w:r>
+        <w:t>Holding ‘b’ or ‘space’ key should rewind the track</w:t>
+      </w:r>
+    </w:p>
+    <w:p>
+      <w:pPr>
+        <w:pStyle w:val="ListParagraph"/>
+        <w:numPr>
+          <w:ilvl w:val="0"/>
+          <w:numId w:val="3"/>
+        </w:numPr>
+      </w:pPr>
+      <w:r>
+        <w:t>‘Right’, ‘Shift/Right’, ‘Left’ and ‘Shift/Left’ keys should control track position while playing</w:t>
+      </w:r>
+    </w:p>
+    <w:p>
+      <w:pPr>
+        <w:pStyle w:val="Heading1"/>
       </w:pPr>
       <w:r>
         <w:t>Bugs</w:t>
@@ -1274,7 +1061,7 @@
     </w:p>
     <w:p>
       <w:pPr>
-        <w:pStyle w:val="Paragrafoelenco"/>
+        <w:pStyle w:val="ListParagraph"/>
         <w:numPr>
           <w:ilvl w:val="0"/>
           <w:numId w:val="6"/>
@@ -1283,38 +1070,16 @@
           <w:strike/>
         </w:rPr>
       </w:pPr>
-      <w:proofErr w:type="spellStart"/>
-      <w:r>
-        <w:rPr>
-          <w:strike/>
-        </w:rPr>
-        <w:t>PlayerComponent</w:t>
-      </w:r>
-      <w:proofErr w:type="spellEnd"/>
-      <w:r>
-        <w:rPr>
-          <w:strike/>
-        </w:rPr>
-        <w:t xml:space="preserve"> buttons does not respond to the </w:t>
-      </w:r>
-      <w:proofErr w:type="spellStart"/>
-      <w:r>
-        <w:rPr>
-          <w:strike/>
-        </w:rPr>
-        <w:t>setEnable</w:t>
-      </w:r>
-      <w:proofErr w:type="spellEnd"/>
-      <w:r>
-        <w:rPr>
-          <w:strike/>
-        </w:rPr>
-        <w:t xml:space="preserve"> call.</w:t>
-      </w:r>
-    </w:p>
-    <w:p>
-      <w:pPr>
-        <w:pStyle w:val="Paragrafoelenco"/>
+      <w:r>
+        <w:rPr>
+          <w:strike/>
+        </w:rPr>
+        <w:t>PlayerComponent buttons does not respond to the setEnable call.</w:t>
+      </w:r>
+    </w:p>
+    <w:p>
+      <w:pPr>
+        <w:pStyle w:val="ListParagraph"/>
         <w:numPr>
           <w:ilvl w:val="0"/>
           <w:numId w:val="6"/>
@@ -1323,8 +1088,6 @@
           <w:strike/>
         </w:rPr>
       </w:pPr>
-      <w:proofErr w:type="spellStart"/>
-      <w:proofErr w:type="gramStart"/>
       <w:r>
         <w:rPr>
           <w:rFonts w:ascii="Consolas" w:hAnsi="Consolas" w:cs="Consolas"/>
@@ -1335,7 +1098,6 @@
         </w:rPr>
         <w:t>FractalDevice</w:t>
       </w:r>
-      <w:proofErr w:type="spellEnd"/>
       <w:r>
         <w:rPr>
           <w:rFonts w:ascii="Consolas" w:hAnsi="Consolas" w:cs="Consolas"/>
@@ -1344,10 +1106,18 @@
           <w:sz w:val="19"/>
           <w:szCs w:val="19"/>
         </w:rPr>
-        <w:t>::</w:t>
-      </w:r>
-      <w:proofErr w:type="spellStart"/>
-      <w:proofErr w:type="gramEnd"/>
+        <w:t xml:space="preserve">::loadAvailableDevices must be synchronized with </w:t>
+      </w:r>
+      <w:r>
+        <w:rPr>
+          <w:rFonts w:ascii="Consolas" w:hAnsi="Consolas" w:cs="Consolas"/>
+          <w:strike/>
+          <w:color w:val="2B91AF"/>
+          <w:sz w:val="19"/>
+          <w:szCs w:val="19"/>
+        </w:rPr>
+        <w:t>VirtualBand</w:t>
+      </w:r>
       <w:r>
         <w:rPr>
           <w:rFonts w:ascii="Consolas" w:hAnsi="Consolas" w:cs="Consolas"/>
@@ -1356,79 +1126,30 @@
           <w:sz w:val="19"/>
           <w:szCs w:val="19"/>
         </w:rPr>
-        <w:t>loadAvailableDevices</w:t>
-      </w:r>
-      <w:proofErr w:type="spellEnd"/>
-      <w:r>
-        <w:rPr>
-          <w:rFonts w:ascii="Consolas" w:hAnsi="Consolas" w:cs="Consolas"/>
-          <w:strike/>
-          <w:color w:val="000000"/>
-          <w:sz w:val="19"/>
-          <w:szCs w:val="19"/>
-        </w:rPr>
-        <w:t xml:space="preserve"> must be synchronized with </w:t>
-      </w:r>
-      <w:proofErr w:type="spellStart"/>
-      <w:r>
-        <w:rPr>
-          <w:rFonts w:ascii="Consolas" w:hAnsi="Consolas" w:cs="Consolas"/>
-          <w:strike/>
-          <w:color w:val="2B91AF"/>
-          <w:sz w:val="19"/>
-          <w:szCs w:val="19"/>
-        </w:rPr>
-        <w:t>VirtualBand</w:t>
-      </w:r>
-      <w:proofErr w:type="spellEnd"/>
-      <w:r>
-        <w:rPr>
-          <w:rFonts w:ascii="Consolas" w:hAnsi="Consolas" w:cs="Consolas"/>
-          <w:strike/>
-          <w:color w:val="000000"/>
-          <w:sz w:val="19"/>
-          <w:szCs w:val="19"/>
-        </w:rPr>
-        <w:t>::</w:t>
-      </w:r>
-      <w:proofErr w:type="spellStart"/>
-      <w:r>
-        <w:rPr>
-          <w:rFonts w:ascii="Consolas" w:hAnsi="Consolas" w:cs="Consolas"/>
-          <w:strike/>
-          <w:color w:val="000000"/>
-          <w:sz w:val="19"/>
-          <w:szCs w:val="19"/>
-        </w:rPr>
-        <w:t>loadSongLibrary</w:t>
-      </w:r>
-      <w:proofErr w:type="spellEnd"/>
-    </w:p>
-    <w:p>
-      <w:pPr>
-        <w:pStyle w:val="Paragrafoelenco"/>
+        <w:t>::loadSongLibrary</w:t>
+      </w:r>
+    </w:p>
+    <w:p>
+      <w:pPr>
+        <w:pStyle w:val="ListParagraph"/>
         <w:numPr>
           <w:ilvl w:val="0"/>
           <w:numId w:val="6"/>
         </w:numPr>
-      </w:pPr>
-      <w:r>
-        <w:t xml:space="preserve">Slider should display the track position as </w:t>
-      </w:r>
-      <w:proofErr w:type="spellStart"/>
-      <w:r>
-        <w:t>HH:</w:t>
-      </w:r>
-      <w:proofErr w:type="gramStart"/>
-      <w:r>
-        <w:t>MM:SS.mmm</w:t>
-      </w:r>
-      <w:proofErr w:type="spellEnd"/>
-      <w:proofErr w:type="gramEnd"/>
-    </w:p>
-    <w:p>
-      <w:pPr>
-        <w:pStyle w:val="Paragrafoelenco"/>
+        <w:rPr>
+          <w:strike/>
+        </w:rPr>
+      </w:pPr>
+      <w:r>
+        <w:rPr>
+          <w:strike/>
+        </w:rPr>
+        <w:t>Slider should display the track position as HH:MM:SS.mmm</w:t>
+      </w:r>
+    </w:p>
+    <w:p>
+      <w:pPr>
+        <w:pStyle w:val="ListParagraph"/>
         <w:numPr>
           <w:ilvl w:val="0"/>
           <w:numId w:val="6"/>
@@ -1446,7 +1167,7 @@
     </w:p>
     <w:p>
       <w:pPr>
-        <w:pStyle w:val="Paragrafoelenco"/>
+        <w:pStyle w:val="ListParagraph"/>
         <w:numPr>
           <w:ilvl w:val="0"/>
           <w:numId w:val="6"/>
@@ -1464,7 +1185,7 @@
     </w:p>
     <w:p>
       <w:pPr>
-        <w:pStyle w:val="Titolo1"/>
+        <w:pStyle w:val="Heading1"/>
       </w:pPr>
       <w:r>
         <w:t>Improvements</w:t>
@@ -1472,29 +1193,19 @@
     </w:p>
     <w:p>
       <w:pPr>
-        <w:pStyle w:val="Paragrafoelenco"/>
+        <w:pStyle w:val="ListParagraph"/>
         <w:numPr>
           <w:ilvl w:val="0"/>
           <w:numId w:val="5"/>
         </w:numPr>
       </w:pPr>
       <w:r>
-        <w:t xml:space="preserve">Every component could have a background image like the one used by </w:t>
-      </w:r>
-      <w:proofErr w:type="spellStart"/>
-      <w:proofErr w:type="gramStart"/>
-      <w:r>
-        <w:t>web.whatsapp</w:t>
-      </w:r>
-      <w:proofErr w:type="spellEnd"/>
-      <w:proofErr w:type="gramEnd"/>
-      <w:r>
-        <w:t xml:space="preserve"> </w:t>
-      </w:r>
-    </w:p>
-    <w:p>
-      <w:pPr>
-        <w:pStyle w:val="Titolo1"/>
+        <w:t xml:space="preserve">Every component could have a background image like the one used by web.whatsapp </w:t>
+      </w:r>
+    </w:p>
+    <w:p>
+      <w:pPr>
+        <w:pStyle w:val="Heading1"/>
       </w:pPr>
       <w:r>
         <w:t>Testing</w:t>
@@ -1502,7 +1213,7 @@
     </w:p>
     <w:p>
       <w:pPr>
-        <w:pStyle w:val="Paragrafoelenco"/>
+        <w:pStyle w:val="ListParagraph"/>
         <w:numPr>
           <w:ilvl w:val="0"/>
           <w:numId w:val="4"/>
@@ -1529,7 +1240,7 @@
 </file>
 
 <file path=word/numbering.xml><?xml version="1.0" encoding="utf-8"?>
-<w:numbering xmlns:wpc="http://schemas.microsoft.com/office/word/2010/wordprocessingCanvas" xmlns:cx="http://schemas.microsoft.com/office/drawing/2014/chartex" xmlns:cx1="http://schemas.microsoft.com/office/drawing/2015/9/8/chartex" xmlns:cx2="http://schemas.microsoft.com/office/drawing/2015/10/21/chartex" xmlns:cx3="http://schemas.microsoft.com/office/drawing/2016/5/9/chartex" xmlns:cx4="http://schemas.microsoft.com/office/drawing/2016/5/10/chartex" xmlns:cx5="http://schemas.microsoft.com/office/drawing/2016/5/11/chartex" xmlns:cx6="http://schemas.microsoft.com/office/drawing/2016/5/12/chartex" xmlns:cx7="http://schemas.microsoft.com/office/drawing/2016/5/13/chartex" xmlns:cx8="http://schemas.microsoft.com/office/drawing/2016/5/14/chartex" xmlns:mc="http://schemas.openxmlformats.org/markup-compatibility/2006" xmlns:aink="http://schemas.microsoft.com/office/drawing/2016/ink" xmlns:am3d="http://schemas.microsoft.com/office/drawing/2017/model3d" xmlns:o="urn:schemas-microsoft-com:office:office" xmlns:r="http://schemas.openxmlformats.org/officeDocument/2006/relationships" xmlns:m="http://schemas.openxmlformats.org/officeDocument/2006/math" xmlns:v="urn:schemas-microsoft-com:vml" xmlns:wp14="http://schemas.microsoft.com/office/word/2010/wordprocessingDrawing" xmlns:wp="http://schemas.openxmlformats.org/drawingml/2006/wordprocessingDrawing" xmlns:w10="urn:schemas-microsoft-com:office:word" xmlns:w="http://schemas.openxmlformats.org/wordprocessingml/2006/main" xmlns:w14="http://schemas.microsoft.com/office/word/2010/wordml" xmlns:w15="http://schemas.microsoft.com/office/word/2012/wordml" xmlns:w16cex="http://schemas.microsoft.com/office/word/2018/wordml/cex" xmlns:w16cid="http://schemas.microsoft.com/office/word/2016/wordml/cid" xmlns:w16="http://schemas.microsoft.com/office/word/2018/wordml" xmlns:w16sdtdh="http://schemas.microsoft.com/office/word/2020/wordml/sdtdatahash" xmlns:w16se="http://schemas.microsoft.com/office/word/2015/wordml/symex" xmlns:wpg="http://schemas.microsoft.com/office/word/2010/wordprocessingGroup" xmlns:wpi="http://schemas.microsoft.com/office/word/2010/wordprocessingInk" xmlns:wne="http://schemas.microsoft.com/office/word/2006/wordml" xmlns:wps="http://schemas.microsoft.com/office/word/2010/wordprocessingShape" mc:Ignorable="w14 w15 w16se w16cid w16 w16cex w16sdtdh wp14">
+<w:numbering xmlns:wpc="http://schemas.microsoft.com/office/word/2010/wordprocessingCanvas" xmlns:cx="http://schemas.microsoft.com/office/drawing/2014/chartex" xmlns:cx1="http://schemas.microsoft.com/office/drawing/2015/9/8/chartex" xmlns:cx2="http://schemas.microsoft.com/office/drawing/2015/10/21/chartex" xmlns:cx3="http://schemas.microsoft.com/office/drawing/2016/5/9/chartex" xmlns:cx4="http://schemas.microsoft.com/office/drawing/2016/5/10/chartex" xmlns:cx5="http://schemas.microsoft.com/office/drawing/2016/5/11/chartex" xmlns:cx6="http://schemas.microsoft.com/office/drawing/2016/5/12/chartex" xmlns:cx7="http://schemas.microsoft.com/office/drawing/2016/5/13/chartex" xmlns:cx8="http://schemas.microsoft.com/office/drawing/2016/5/14/chartex" xmlns:mc="http://schemas.openxmlformats.org/markup-compatibility/2006" xmlns:aink="http://schemas.microsoft.com/office/drawing/2016/ink" xmlns:am3d="http://schemas.microsoft.com/office/drawing/2017/model3d" xmlns:o="urn:schemas-microsoft-com:office:office" xmlns:r="http://schemas.openxmlformats.org/officeDocument/2006/relationships" xmlns:m="http://schemas.openxmlformats.org/officeDocument/2006/math" xmlns:v="urn:schemas-microsoft-com:vml" xmlns:wp14="http://schemas.microsoft.com/office/word/2010/wordprocessingDrawing" xmlns:wp="http://schemas.openxmlformats.org/drawingml/2006/wordprocessingDrawing" xmlns:w10="urn:schemas-microsoft-com:office:word" xmlns:w="http://schemas.openxmlformats.org/wordprocessingml/2006/main" xmlns:w14="http://schemas.microsoft.com/office/word/2010/wordml" xmlns:w15="http://schemas.microsoft.com/office/word/2012/wordml" xmlns:w16cex="http://schemas.microsoft.com/office/word/2018/wordml/cex" xmlns:w16cid="http://schemas.microsoft.com/office/word/2016/wordml/cid" xmlns:w16="http://schemas.microsoft.com/office/word/2018/wordml" xmlns:w16se="http://schemas.microsoft.com/office/word/2015/wordml/symex" xmlns:wpg="http://schemas.microsoft.com/office/word/2010/wordprocessingGroup" xmlns:wpi="http://schemas.microsoft.com/office/word/2010/wordprocessingInk" xmlns:wne="http://schemas.microsoft.com/office/word/2006/wordml" xmlns:wps="http://schemas.microsoft.com/office/word/2010/wordprocessingShape" mc:Ignorable="w14 w15 w16se w16cid w16 w16cex wp14">
   <w:abstractNum w:abstractNumId="0" w15:restartNumberingAfterBreak="0">
     <w:nsid w:val="16933FE8"/>
     <w:multiLevelType w:val="hybridMultilevel"/>
@@ -2230,7 +1941,7 @@
 </file>
 
 <file path=word/styles.xml><?xml version="1.0" encoding="utf-8"?>
-<w:styles xmlns:mc="http://schemas.openxmlformats.org/markup-compatibility/2006" xmlns:r="http://schemas.openxmlformats.org/officeDocument/2006/relationships" xmlns:w="http://schemas.openxmlformats.org/wordprocessingml/2006/main" xmlns:w14="http://schemas.microsoft.com/office/word/2010/wordml" xmlns:w15="http://schemas.microsoft.com/office/word/2012/wordml" xmlns:w16cex="http://schemas.microsoft.com/office/word/2018/wordml/cex" xmlns:w16cid="http://schemas.microsoft.com/office/word/2016/wordml/cid" xmlns:w16="http://schemas.microsoft.com/office/word/2018/wordml" xmlns:w16sdtdh="http://schemas.microsoft.com/office/word/2020/wordml/sdtdatahash" xmlns:w16se="http://schemas.microsoft.com/office/word/2015/wordml/symex" mc:Ignorable="w14 w15 w16se w16cid w16 w16cex w16sdtdh">
+<w:styles xmlns:mc="http://schemas.openxmlformats.org/markup-compatibility/2006" xmlns:r="http://schemas.openxmlformats.org/officeDocument/2006/relationships" xmlns:w="http://schemas.openxmlformats.org/wordprocessingml/2006/main" xmlns:w14="http://schemas.microsoft.com/office/word/2010/wordml" xmlns:w15="http://schemas.microsoft.com/office/word/2012/wordml" xmlns:w16cex="http://schemas.microsoft.com/office/word/2018/wordml/cex" xmlns:w16cid="http://schemas.microsoft.com/office/word/2016/wordml/cid" xmlns:w16="http://schemas.microsoft.com/office/word/2018/wordml" xmlns:w16se="http://schemas.microsoft.com/office/word/2015/wordml/symex" mc:Ignorable="w14 w15 w16se w16cid w16 w16cex">
   <w:docDefaults>
     <w:rPrDefault>
       <w:rPr>
@@ -2624,15 +2335,15 @@
     <w:lsdException w:name="Unresolved Mention" w:semiHidden="1" w:unhideWhenUsed="1"/>
     <w:lsdException w:name="Smart Link" w:semiHidden="1" w:unhideWhenUsed="1"/>
   </w:latentStyles>
-  <w:style w:type="paragraph" w:default="1" w:styleId="Normale">
+  <w:style w:type="paragraph" w:default="1" w:styleId="Normal">
     <w:name w:val="Normal"/>
     <w:qFormat/>
   </w:style>
-  <w:style w:type="paragraph" w:styleId="Titolo1">
+  <w:style w:type="paragraph" w:styleId="Heading1">
     <w:name w:val="heading 1"/>
-    <w:basedOn w:val="Normale"/>
-    <w:next w:val="Normale"/>
-    <w:link w:val="Titolo1Carattere"/>
+    <w:basedOn w:val="Normal"/>
+    <w:next w:val="Normal"/>
+    <w:link w:val="Heading1Char"/>
     <w:uiPriority w:val="9"/>
     <w:qFormat/>
     <w:rsid w:val="0077152F"/>
@@ -2649,11 +2360,11 @@
       <w:szCs w:val="32"/>
     </w:rPr>
   </w:style>
-  <w:style w:type="paragraph" w:styleId="Titolo2">
+  <w:style w:type="paragraph" w:styleId="Heading2">
     <w:name w:val="heading 2"/>
-    <w:basedOn w:val="Normale"/>
-    <w:next w:val="Normale"/>
-    <w:link w:val="Titolo2Carattere"/>
+    <w:basedOn w:val="Normal"/>
+    <w:next w:val="Normal"/>
+    <w:link w:val="Heading2Char"/>
     <w:uiPriority w:val="9"/>
     <w:unhideWhenUsed/>
     <w:qFormat/>
@@ -2671,11 +2382,11 @@
       <w:szCs w:val="26"/>
     </w:rPr>
   </w:style>
-  <w:style w:type="paragraph" w:styleId="Titolo3">
+  <w:style w:type="paragraph" w:styleId="Heading3">
     <w:name w:val="heading 3"/>
-    <w:basedOn w:val="Normale"/>
-    <w:next w:val="Normale"/>
-    <w:link w:val="Titolo3Carattere"/>
+    <w:basedOn w:val="Normal"/>
+    <w:next w:val="Normal"/>
+    <w:link w:val="Heading3Char"/>
     <w:uiPriority w:val="9"/>
     <w:unhideWhenUsed/>
     <w:qFormat/>
@@ -2693,13 +2404,13 @@
       <w:szCs w:val="24"/>
     </w:rPr>
   </w:style>
-  <w:style w:type="character" w:default="1" w:styleId="Carpredefinitoparagrafo">
+  <w:style w:type="character" w:default="1" w:styleId="DefaultParagraphFont">
     <w:name w:val="Default Paragraph Font"/>
     <w:uiPriority w:val="1"/>
     <w:semiHidden/>
     <w:unhideWhenUsed/>
   </w:style>
-  <w:style w:type="table" w:default="1" w:styleId="Tabellanormale">
+  <w:style w:type="table" w:default="1" w:styleId="TableNormal">
     <w:name w:val="Normal Table"/>
     <w:uiPriority w:val="99"/>
     <w:semiHidden/>
@@ -2714,16 +2425,16 @@
       </w:tblCellMar>
     </w:tblPr>
   </w:style>
-  <w:style w:type="numbering" w:default="1" w:styleId="Nessunelenco">
+  <w:style w:type="numbering" w:default="1" w:styleId="NoList">
     <w:name w:val="No List"/>
     <w:uiPriority w:val="99"/>
     <w:semiHidden/>
     <w:unhideWhenUsed/>
   </w:style>
-  <w:style w:type="character" w:customStyle="1" w:styleId="Titolo1Carattere">
-    <w:name w:val="Titolo 1 Carattere"/>
-    <w:basedOn w:val="Carpredefinitoparagrafo"/>
-    <w:link w:val="Titolo1"/>
+  <w:style w:type="character" w:customStyle="1" w:styleId="Heading1Char">
+    <w:name w:val="Heading 1 Char"/>
+    <w:basedOn w:val="DefaultParagraphFont"/>
+    <w:link w:val="Heading1"/>
     <w:uiPriority w:val="9"/>
     <w:rsid w:val="0077152F"/>
     <w:rPr>
@@ -2733,10 +2444,10 @@
       <w:szCs w:val="32"/>
     </w:rPr>
   </w:style>
-  <w:style w:type="character" w:customStyle="1" w:styleId="Titolo2Carattere">
-    <w:name w:val="Titolo 2 Carattere"/>
-    <w:basedOn w:val="Carpredefinitoparagrafo"/>
-    <w:link w:val="Titolo2"/>
+  <w:style w:type="character" w:customStyle="1" w:styleId="Heading2Char">
+    <w:name w:val="Heading 2 Char"/>
+    <w:basedOn w:val="DefaultParagraphFont"/>
+    <w:link w:val="Heading2"/>
     <w:uiPriority w:val="9"/>
     <w:rsid w:val="0077152F"/>
     <w:rPr>
@@ -2746,9 +2457,9 @@
       <w:szCs w:val="26"/>
     </w:rPr>
   </w:style>
-  <w:style w:type="paragraph" w:styleId="Paragrafoelenco">
+  <w:style w:type="paragraph" w:styleId="ListParagraph">
     <w:name w:val="List Paragraph"/>
-    <w:basedOn w:val="Normale"/>
+    <w:basedOn w:val="Normal"/>
     <w:uiPriority w:val="34"/>
     <w:qFormat/>
     <w:rsid w:val="001C70C8"/>
@@ -2757,10 +2468,10 @@
       <w:contextualSpacing/>
     </w:pPr>
   </w:style>
-  <w:style w:type="character" w:customStyle="1" w:styleId="Titolo3Carattere">
-    <w:name w:val="Titolo 3 Carattere"/>
-    <w:basedOn w:val="Carpredefinitoparagrafo"/>
-    <w:link w:val="Titolo3"/>
+  <w:style w:type="character" w:customStyle="1" w:styleId="Heading3Char">
+    <w:name w:val="Heading 3 Char"/>
+    <w:basedOn w:val="DefaultParagraphFont"/>
+    <w:link w:val="Heading3"/>
     <w:uiPriority w:val="9"/>
     <w:rsid w:val="00115BF6"/>
     <w:rPr>

</xml_diff>

<commit_message>
player keyboard control is now working
</commit_message>
<xml_diff>
--- a/documentation/the-guitar-dashboard.docx
+++ b/documentation/the-guitar-dashboard.docx
@@ -20,15 +20,28 @@
     </w:p>
     <w:p>
       <w:r>
-        <w:t>A sequencer that controls a number of tracks that could contains audio or midi events. The sequencer’s tempo is controlled by an algorithm that tries to keep up with a real-time guitar source.</w:t>
+        <w:t xml:space="preserve">A sequencer that controls </w:t>
+      </w:r>
+      <w:proofErr w:type="gramStart"/>
+      <w:r>
+        <w:t>a number of</w:t>
+      </w:r>
+      <w:proofErr w:type="gramEnd"/>
+      <w:r>
+        <w:t xml:space="preserve"> tracks that could contains audio or midi events. The sequencer’s tempo is controlled by an algorithm that tries to keep up with a real-time guitar source.</w:t>
       </w:r>
     </w:p>
     <w:p>
       <w:pPr>
         <w:pStyle w:val="Heading3"/>
       </w:pPr>
-      <w:r>
-        <w:t>Juce POCs</w:t>
+      <w:proofErr w:type="spellStart"/>
+      <w:r>
+        <w:t>Juce</w:t>
+      </w:r>
+      <w:proofErr w:type="spellEnd"/>
+      <w:r>
+        <w:t xml:space="preserve"> POCs</w:t>
       </w:r>
     </w:p>
     <w:p/>
@@ -55,7 +68,15 @@
         </w:numPr>
       </w:pPr>
       <w:r>
-        <w:t>A Device Patch can be defined by a device, a program number and a scene number</w:t>
+        <w:t xml:space="preserve">A Device Patch can be defined by a device, a program </w:t>
+      </w:r>
+      <w:proofErr w:type="gramStart"/>
+      <w:r>
+        <w:t>number</w:t>
+      </w:r>
+      <w:proofErr w:type="gramEnd"/>
+      <w:r>
+        <w:t xml:space="preserve"> and a scene number</w:t>
       </w:r>
     </w:p>
     <w:p>
@@ -94,7 +115,15 @@
         <w:t xml:space="preserve">A Track contain an audio file that can be played </w:t>
       </w:r>
       <w:r>
-        <w:t>at various tempos and also can contain a list of Markers.</w:t>
+        <w:t xml:space="preserve">at various tempos </w:t>
+      </w:r>
+      <w:proofErr w:type="gramStart"/>
+      <w:r>
+        <w:t>and also</w:t>
+      </w:r>
+      <w:proofErr w:type="gramEnd"/>
+      <w:r>
+        <w:t xml:space="preserve"> can contain a list of Markers.</w:t>
       </w:r>
     </w:p>
     <w:p>
@@ -137,8 +166,13 @@
       <w:pPr>
         <w:pStyle w:val="Heading3"/>
       </w:pPr>
-      <w:r>
-        <w:t>Juce POCs</w:t>
+      <w:proofErr w:type="spellStart"/>
+      <w:r>
+        <w:t>Juce</w:t>
+      </w:r>
+      <w:proofErr w:type="spellEnd"/>
+      <w:r>
+        <w:t xml:space="preserve"> POCs</w:t>
       </w:r>
     </w:p>
     <w:p>
@@ -190,6 +224,7 @@
       <w:r>
         <w:t xml:space="preserve">Call </w:t>
       </w:r>
+      <w:proofErr w:type="spellStart"/>
       <w:r>
         <w:rPr>
           <w:rFonts w:ascii="Consolas" w:hAnsi="Consolas" w:cs="Consolas"/>
@@ -199,6 +234,7 @@
         </w:rPr>
         <w:t>AudioFormatReader</w:t>
       </w:r>
+      <w:proofErr w:type="spellEnd"/>
       <w:r>
         <w:rPr>
           <w:rFonts w:ascii="Consolas" w:hAnsi="Consolas" w:cs="Consolas"/>
@@ -208,6 +244,8 @@
         </w:rPr>
         <w:t xml:space="preserve">* </w:t>
       </w:r>
+      <w:proofErr w:type="spellStart"/>
+      <w:proofErr w:type="gramStart"/>
       <w:r>
         <w:rPr>
           <w:rFonts w:ascii="Consolas" w:hAnsi="Consolas" w:cs="Consolas"/>
@@ -217,14 +255,36 @@
         </w:rPr>
         <w:t>AudioFormatManager</w:t>
       </w:r>
-      <w:r>
-        <w:rPr>
-          <w:rFonts w:ascii="Consolas" w:hAnsi="Consolas" w:cs="Consolas"/>
-          <w:color w:val="000000"/>
-          <w:sz w:val="19"/>
-          <w:szCs w:val="19"/>
-        </w:rPr>
-        <w:t>::createReaderFor (</w:t>
+      <w:proofErr w:type="spellEnd"/>
+      <w:r>
+        <w:rPr>
+          <w:rFonts w:ascii="Consolas" w:hAnsi="Consolas" w:cs="Consolas"/>
+          <w:color w:val="000000"/>
+          <w:sz w:val="19"/>
+          <w:szCs w:val="19"/>
+        </w:rPr>
+        <w:t>::</w:t>
+      </w:r>
+      <w:proofErr w:type="spellStart"/>
+      <w:proofErr w:type="gramEnd"/>
+      <w:r>
+        <w:rPr>
+          <w:rFonts w:ascii="Consolas" w:hAnsi="Consolas" w:cs="Consolas"/>
+          <w:color w:val="000000"/>
+          <w:sz w:val="19"/>
+          <w:szCs w:val="19"/>
+        </w:rPr>
+        <w:t>createReaderFor</w:t>
+      </w:r>
+      <w:proofErr w:type="spellEnd"/>
+      <w:r>
+        <w:rPr>
+          <w:rFonts w:ascii="Consolas" w:hAnsi="Consolas" w:cs="Consolas"/>
+          <w:color w:val="000000"/>
+          <w:sz w:val="19"/>
+          <w:szCs w:val="19"/>
+        </w:rPr>
+        <w:t xml:space="preserve"> (</w:t>
       </w:r>
       <w:r>
         <w:rPr>
@@ -306,8 +366,80 @@
           <w:sz w:val="19"/>
           <w:szCs w:val="19"/>
         </w:rPr>
-        <w:t xml:space="preserve"> newSource = std::make_unique&lt;juce::</w:t>
-      </w:r>
+        <w:t xml:space="preserve"> </w:t>
+      </w:r>
+      <w:proofErr w:type="spellStart"/>
+      <w:r>
+        <w:rPr>
+          <w:rFonts w:ascii="Consolas" w:hAnsi="Consolas" w:cs="Consolas"/>
+          <w:color w:val="000000"/>
+          <w:sz w:val="19"/>
+          <w:szCs w:val="19"/>
+        </w:rPr>
+        <w:t>newSource</w:t>
+      </w:r>
+      <w:proofErr w:type="spellEnd"/>
+      <w:r>
+        <w:rPr>
+          <w:rFonts w:ascii="Consolas" w:hAnsi="Consolas" w:cs="Consolas"/>
+          <w:color w:val="000000"/>
+          <w:sz w:val="19"/>
+          <w:szCs w:val="19"/>
+        </w:rPr>
+        <w:t xml:space="preserve"> = </w:t>
+      </w:r>
+      <w:proofErr w:type="gramStart"/>
+      <w:r>
+        <w:rPr>
+          <w:rFonts w:ascii="Consolas" w:hAnsi="Consolas" w:cs="Consolas"/>
+          <w:color w:val="000000"/>
+          <w:sz w:val="19"/>
+          <w:szCs w:val="19"/>
+        </w:rPr>
+        <w:t>std::</w:t>
+      </w:r>
+      <w:proofErr w:type="spellStart"/>
+      <w:proofErr w:type="gramEnd"/>
+      <w:r>
+        <w:rPr>
+          <w:rFonts w:ascii="Consolas" w:hAnsi="Consolas" w:cs="Consolas"/>
+          <w:color w:val="000000"/>
+          <w:sz w:val="19"/>
+          <w:szCs w:val="19"/>
+        </w:rPr>
+        <w:t>make_unique</w:t>
+      </w:r>
+      <w:proofErr w:type="spellEnd"/>
+      <w:r>
+        <w:rPr>
+          <w:rFonts w:ascii="Consolas" w:hAnsi="Consolas" w:cs="Consolas"/>
+          <w:color w:val="000000"/>
+          <w:sz w:val="19"/>
+          <w:szCs w:val="19"/>
+        </w:rPr>
+        <w:t>&lt;</w:t>
+      </w:r>
+      <w:proofErr w:type="spellStart"/>
+      <w:r>
+        <w:rPr>
+          <w:rFonts w:ascii="Consolas" w:hAnsi="Consolas" w:cs="Consolas"/>
+          <w:color w:val="000000"/>
+          <w:sz w:val="19"/>
+          <w:szCs w:val="19"/>
+        </w:rPr>
+        <w:t>juce</w:t>
+      </w:r>
+      <w:proofErr w:type="spellEnd"/>
+      <w:r>
+        <w:rPr>
+          <w:rFonts w:ascii="Consolas" w:hAnsi="Consolas" w:cs="Consolas"/>
+          <w:color w:val="000000"/>
+          <w:sz w:val="19"/>
+          <w:szCs w:val="19"/>
+        </w:rPr>
+        <w:t>::</w:t>
+      </w:r>
+      <w:proofErr w:type="spellStart"/>
       <w:r>
         <w:rPr>
           <w:rFonts w:ascii="Consolas" w:hAnsi="Consolas" w:cs="Consolas"/>
@@ -317,6 +449,7 @@
         </w:rPr>
         <w:t>AudioFormatReaderSource</w:t>
       </w:r>
+      <w:proofErr w:type="spellEnd"/>
       <w:r>
         <w:rPr>
           <w:rFonts w:ascii="Consolas" w:hAnsi="Consolas" w:cs="Consolas"/>
@@ -358,6 +491,8 @@
           <w:szCs w:val="19"/>
         </w:rPr>
       </w:pPr>
+      <w:proofErr w:type="spellStart"/>
+      <w:proofErr w:type="gramStart"/>
       <w:r>
         <w:rPr>
           <w:rFonts w:ascii="Consolas" w:hAnsi="Consolas" w:cs="Consolas"/>
@@ -367,15 +502,38 @@
         </w:rPr>
         <w:t>AudioTransportSource</w:t>
       </w:r>
-      <w:r>
-        <w:rPr>
-          <w:rFonts w:ascii="Consolas" w:hAnsi="Consolas" w:cs="Consolas"/>
-          <w:color w:val="000000"/>
-          <w:sz w:val="19"/>
-          <w:szCs w:val="19"/>
-        </w:rPr>
-        <w:t>::setSource (</w:t>
-      </w:r>
+      <w:proofErr w:type="spellEnd"/>
+      <w:r>
+        <w:rPr>
+          <w:rFonts w:ascii="Consolas" w:hAnsi="Consolas" w:cs="Consolas"/>
+          <w:color w:val="000000"/>
+          <w:sz w:val="19"/>
+          <w:szCs w:val="19"/>
+        </w:rPr>
+        <w:t>::</w:t>
+      </w:r>
+      <w:proofErr w:type="spellStart"/>
+      <w:proofErr w:type="gramEnd"/>
+      <w:r>
+        <w:rPr>
+          <w:rFonts w:ascii="Consolas" w:hAnsi="Consolas" w:cs="Consolas"/>
+          <w:color w:val="000000"/>
+          <w:sz w:val="19"/>
+          <w:szCs w:val="19"/>
+        </w:rPr>
+        <w:t>setSource</w:t>
+      </w:r>
+      <w:proofErr w:type="spellEnd"/>
+      <w:r>
+        <w:rPr>
+          <w:rFonts w:ascii="Consolas" w:hAnsi="Consolas" w:cs="Consolas"/>
+          <w:color w:val="000000"/>
+          <w:sz w:val="19"/>
+          <w:szCs w:val="19"/>
+        </w:rPr>
+        <w:t xml:space="preserve"> (</w:t>
+      </w:r>
+      <w:proofErr w:type="spellStart"/>
       <w:r>
         <w:rPr>
           <w:rFonts w:ascii="Consolas" w:hAnsi="Consolas" w:cs="Consolas"/>
@@ -385,6 +543,7 @@
         </w:rPr>
         <w:t>PositionableAudioSource</w:t>
       </w:r>
+      <w:proofErr w:type="spellEnd"/>
       <w:r>
         <w:rPr>
           <w:rFonts w:ascii="Consolas" w:hAnsi="Consolas" w:cs="Consolas"/>
@@ -412,6 +571,7 @@
         </w:rPr>
         <w:t xml:space="preserve"> </w:t>
       </w:r>
+      <w:proofErr w:type="spellStart"/>
       <w:r>
         <w:rPr>
           <w:rFonts w:ascii="Consolas" w:hAnsi="Consolas" w:cs="Consolas"/>
@@ -421,6 +581,7 @@
         </w:rPr>
         <w:t>newSource</w:t>
       </w:r>
+      <w:proofErr w:type="spellEnd"/>
       <w:r>
         <w:rPr>
           <w:rFonts w:ascii="Consolas" w:hAnsi="Consolas" w:cs="Consolas"/>
@@ -462,6 +623,7 @@
         </w:rPr>
         <w:t xml:space="preserve"> </w:t>
       </w:r>
+      <w:proofErr w:type="spellStart"/>
       <w:r>
         <w:rPr>
           <w:rFonts w:ascii="Consolas" w:hAnsi="Consolas" w:cs="Consolas"/>
@@ -471,6 +633,7 @@
         </w:rPr>
         <w:t>readAheadSize</w:t>
       </w:r>
+      <w:proofErr w:type="spellEnd"/>
       <w:r>
         <w:rPr>
           <w:rFonts w:ascii="Consolas" w:hAnsi="Consolas" w:cs="Consolas"/>
@@ -480,6 +643,7 @@
         </w:rPr>
         <w:t xml:space="preserve">, </w:t>
       </w:r>
+      <w:proofErr w:type="spellStart"/>
       <w:r>
         <w:rPr>
           <w:rFonts w:ascii="Consolas" w:hAnsi="Consolas" w:cs="Consolas"/>
@@ -489,6 +653,7 @@
         </w:rPr>
         <w:t>TimeSliceThread</w:t>
       </w:r>
+      <w:proofErr w:type="spellEnd"/>
       <w:r>
         <w:rPr>
           <w:rFonts w:ascii="Consolas" w:hAnsi="Consolas" w:cs="Consolas"/>
@@ -498,6 +663,8 @@
         </w:rPr>
         <w:t xml:space="preserve">* </w:t>
       </w:r>
+      <w:proofErr w:type="spellStart"/>
+      <w:proofErr w:type="gramStart"/>
       <w:r>
         <w:rPr>
           <w:rFonts w:ascii="Consolas" w:hAnsi="Consolas" w:cs="Consolas"/>
@@ -507,14 +674,25 @@
         </w:rPr>
         <w:t>readAheadThread</w:t>
       </w:r>
-      <w:r>
-        <w:rPr>
-          <w:rFonts w:ascii="Consolas" w:hAnsi="Consolas" w:cs="Consolas"/>
-          <w:color w:val="000000"/>
-          <w:sz w:val="19"/>
-          <w:szCs w:val="19"/>
-        </w:rPr>
-        <w:t xml:space="preserve">,                                      </w:t>
+      <w:proofErr w:type="spellEnd"/>
+      <w:r>
+        <w:rPr>
+          <w:rFonts w:ascii="Consolas" w:hAnsi="Consolas" w:cs="Consolas"/>
+          <w:color w:val="000000"/>
+          <w:sz w:val="19"/>
+          <w:szCs w:val="19"/>
+        </w:rPr>
+        <w:t xml:space="preserve">,   </w:t>
+      </w:r>
+      <w:proofErr w:type="gramEnd"/>
+      <w:r>
+        <w:rPr>
+          <w:rFonts w:ascii="Consolas" w:hAnsi="Consolas" w:cs="Consolas"/>
+          <w:color w:val="000000"/>
+          <w:sz w:val="19"/>
+          <w:szCs w:val="19"/>
+        </w:rPr>
+        <w:t xml:space="preserve">                                   </w:t>
       </w:r>
       <w:r>
         <w:rPr>
@@ -534,6 +712,7 @@
         </w:rPr>
         <w:t xml:space="preserve"> </w:t>
       </w:r>
+      <w:proofErr w:type="spellStart"/>
       <w:r>
         <w:rPr>
           <w:rFonts w:ascii="Consolas" w:hAnsi="Consolas" w:cs="Consolas"/>
@@ -543,6 +722,7 @@
         </w:rPr>
         <w:t>sourceSampleRateToCorrectFor</w:t>
       </w:r>
+      <w:proofErr w:type="spellEnd"/>
       <w:r>
         <w:rPr>
           <w:rFonts w:ascii="Consolas" w:hAnsi="Consolas" w:cs="Consolas"/>
@@ -570,6 +750,7 @@
         </w:rPr>
         <w:t xml:space="preserve"> </w:t>
       </w:r>
+      <w:proofErr w:type="spellStart"/>
       <w:r>
         <w:rPr>
           <w:rFonts w:ascii="Consolas" w:hAnsi="Consolas" w:cs="Consolas"/>
@@ -579,6 +760,7 @@
         </w:rPr>
         <w:t>maxNumChannels</w:t>
       </w:r>
+      <w:proofErr w:type="spellEnd"/>
       <w:r>
         <w:rPr>
           <w:rFonts w:ascii="Consolas" w:hAnsi="Consolas" w:cs="Consolas"/>
@@ -610,6 +792,8 @@
         <w:adjustRightInd w:val="0"/>
         <w:spacing w:after="0" w:line="240" w:lineRule="auto"/>
       </w:pPr>
+      <w:proofErr w:type="spellStart"/>
+      <w:proofErr w:type="gramStart"/>
       <w:r>
         <w:rPr>
           <w:rFonts w:ascii="Consolas" w:hAnsi="Consolas" w:cs="Consolas"/>
@@ -620,6 +804,7 @@
         </w:rPr>
         <w:t>AudioTransportSource</w:t>
       </w:r>
+      <w:proofErr w:type="spellEnd"/>
       <w:r>
         <w:rPr>
           <w:rFonts w:ascii="Consolas" w:hAnsi="Consolas" w:cs="Consolas"/>
@@ -628,16 +813,29 @@
           <w:szCs w:val="19"/>
           <w:lang w:val="it-IT"/>
         </w:rPr>
-        <w:t>::start()</w:t>
+        <w:t>::</w:t>
+      </w:r>
+      <w:proofErr w:type="gramEnd"/>
+      <w:r>
+        <w:rPr>
+          <w:rFonts w:ascii="Consolas" w:hAnsi="Consolas" w:cs="Consolas"/>
+          <w:color w:val="000000"/>
+          <w:sz w:val="19"/>
+          <w:szCs w:val="19"/>
+          <w:lang w:val="it-IT"/>
+        </w:rPr>
+        <w:t>start()</w:t>
       </w:r>
     </w:p>
     <w:p>
       <w:pPr>
         <w:pStyle w:val="Heading1"/>
       </w:pPr>
+      <w:proofErr w:type="spellStart"/>
       <w:r>
         <w:t>BackLog</w:t>
       </w:r>
+      <w:proofErr w:type="spellEnd"/>
     </w:p>
     <w:p>
       <w:pPr>
@@ -654,7 +852,21 @@
         <w:rPr>
           <w:strike/>
         </w:rPr>
-        <w:t>After loading the ui must be updated</w:t>
+        <w:t xml:space="preserve">After loading the </w:t>
+      </w:r>
+      <w:proofErr w:type="spellStart"/>
+      <w:r>
+        <w:rPr>
+          <w:strike/>
+        </w:rPr>
+        <w:t>ui</w:t>
+      </w:r>
+      <w:proofErr w:type="spellEnd"/>
+      <w:r>
+        <w:rPr>
+          <w:strike/>
+        </w:rPr>
+        <w:t xml:space="preserve"> must be updated</w:t>
       </w:r>
     </w:p>
     <w:p>
@@ -704,11 +916,19 @@
           <w:strike/>
         </w:rPr>
       </w:pPr>
-      <w:r>
-        <w:rPr>
-          <w:strike/>
-        </w:rPr>
-        <w:t>VirtualBand component on screen at startup</w:t>
+      <w:proofErr w:type="spellStart"/>
+      <w:r>
+        <w:rPr>
+          <w:strike/>
+        </w:rPr>
+        <w:t>VirtualBand</w:t>
+      </w:r>
+      <w:proofErr w:type="spellEnd"/>
+      <w:r>
+        <w:rPr>
+          <w:strike/>
+        </w:rPr>
+        <w:t xml:space="preserve"> component on screen at startup</w:t>
       </w:r>
     </w:p>
     <w:p>
@@ -738,7 +958,21 @@
         <w:rPr>
           <w:strike/>
         </w:rPr>
-        <w:t xml:space="preserve"> a song the program changes component must be updated.</w:t>
+        <w:t xml:space="preserve"> a </w:t>
+      </w:r>
+      <w:proofErr w:type="gramStart"/>
+      <w:r>
+        <w:rPr>
+          <w:strike/>
+        </w:rPr>
+        <w:t>song</w:t>
+      </w:r>
+      <w:proofErr w:type="gramEnd"/>
+      <w:r>
+        <w:rPr>
+          <w:strike/>
+        </w:rPr>
+        <w:t xml:space="preserve"> the program changes component must be updated.</w:t>
       </w:r>
     </w:p>
     <w:p>
@@ -850,8 +1084,13 @@
         </w:numPr>
       </w:pPr>
       <w:r>
-        <w:t>Patch number and scene as tooltip on ProgramChangesComponent</w:t>
-      </w:r>
+        <w:t xml:space="preserve">Patch number and scene as tooltip on </w:t>
+      </w:r>
+      <w:proofErr w:type="spellStart"/>
+      <w:r>
+        <w:t>ProgramChangesComponent</w:t>
+      </w:r>
+      <w:proofErr w:type="spellEnd"/>
     </w:p>
     <w:p>
       <w:pPr>
@@ -904,7 +1143,21 @@
         <w:rPr>
           <w:strike/>
         </w:rPr>
-        <w:t>Add a slide to PlayerComponent to t</w:t>
+        <w:t xml:space="preserve">Add a slide to </w:t>
+      </w:r>
+      <w:proofErr w:type="spellStart"/>
+      <w:r>
+        <w:rPr>
+          <w:strike/>
+        </w:rPr>
+        <w:t>PlayerComponent</w:t>
+      </w:r>
+      <w:proofErr w:type="spellEnd"/>
+      <w:r>
+        <w:rPr>
+          <w:strike/>
+        </w:rPr>
+        <w:t xml:space="preserve"> to t</w:t>
       </w:r>
       <w:r>
         <w:rPr>
@@ -934,7 +1187,15 @@
         </w:numPr>
       </w:pPr>
       <w:r>
-        <w:t>Implement the ‘next marker’ and ‘previous marker’ button in PlayerComponent.</w:t>
+        <w:t xml:space="preserve">Implement the ‘next marker’ and ‘previous marker’ button in </w:t>
+      </w:r>
+      <w:proofErr w:type="spellStart"/>
+      <w:r>
+        <w:t>PlayerComponent</w:t>
+      </w:r>
+      <w:proofErr w:type="spellEnd"/>
+      <w:r>
+        <w:t>.</w:t>
       </w:r>
     </w:p>
     <w:p>
@@ -946,7 +1207,15 @@
         </w:numPr>
       </w:pPr>
       <w:r>
-        <w:t>Implement the Song::deactivate by stopping the playing track</w:t>
+        <w:t xml:space="preserve">Implement the </w:t>
+      </w:r>
+      <w:proofErr w:type="gramStart"/>
+      <w:r>
+        <w:t>Song::</w:t>
+      </w:r>
+      <w:proofErr w:type="gramEnd"/>
+      <w:r>
+        <w:t>deactivate by stopping the playing track</w:t>
       </w:r>
     </w:p>
     <w:p>
@@ -1010,9 +1279,29 @@
           <w:ilvl w:val="0"/>
           <w:numId w:val="3"/>
         </w:numPr>
-      </w:pPr>
-      <w:r>
-        <w:t>The ProgramChangeComponent should display its tiles in a single line. The selected program’s tile should be at the center (if possible) and the switching between one program to another should be animated.</w:t>
+        <w:rPr>
+          <w:strike/>
+        </w:rPr>
+      </w:pPr>
+      <w:r>
+        <w:rPr>
+          <w:strike/>
+        </w:rPr>
+        <w:t xml:space="preserve">The </w:t>
+      </w:r>
+      <w:proofErr w:type="spellStart"/>
+      <w:r>
+        <w:rPr>
+          <w:strike/>
+        </w:rPr>
+        <w:t>ProgramChangeComponent</w:t>
+      </w:r>
+      <w:proofErr w:type="spellEnd"/>
+      <w:r>
+        <w:rPr>
+          <w:strike/>
+        </w:rPr>
+        <w:t xml:space="preserve"> should display its tiles in a single line. The selected program’s tile should be at the center (if possible) and the switching between one program to another should be animated.</w:t>
       </w:r>
     </w:p>
     <w:p>
@@ -1022,10 +1311,24 @@
           <w:ilvl w:val="0"/>
           <w:numId w:val="3"/>
         </w:numPr>
-      </w:pPr>
-      <w:r>
-        <w:t>The ‘b’ and ‘space’ key should control track playng</w:t>
-      </w:r>
+        <w:rPr>
+          <w:strike/>
+        </w:rPr>
+      </w:pPr>
+      <w:r>
+        <w:rPr>
+          <w:strike/>
+        </w:rPr>
+        <w:t xml:space="preserve">The ‘b’ and ‘space’ key should control track </w:t>
+      </w:r>
+      <w:proofErr w:type="spellStart"/>
+      <w:r>
+        <w:rPr>
+          <w:strike/>
+        </w:rPr>
+        <w:t>playng</w:t>
+      </w:r>
+      <w:proofErr w:type="spellEnd"/>
     </w:p>
     <w:p>
       <w:pPr>
@@ -1034,8 +1337,14 @@
           <w:ilvl w:val="0"/>
           <w:numId w:val="3"/>
         </w:numPr>
-      </w:pPr>
-      <w:r>
+        <w:rPr>
+          <w:strike/>
+        </w:rPr>
+      </w:pPr>
+      <w:r>
+        <w:rPr>
+          <w:strike/>
+        </w:rPr>
         <w:t>Holding ‘b’ or ‘space’ key should rewind the track</w:t>
       </w:r>
     </w:p>
@@ -1070,11 +1379,33 @@
           <w:strike/>
         </w:rPr>
       </w:pPr>
-      <w:r>
-        <w:rPr>
-          <w:strike/>
-        </w:rPr>
-        <w:t>PlayerComponent buttons does not respond to the setEnable call.</w:t>
+      <w:proofErr w:type="spellStart"/>
+      <w:r>
+        <w:rPr>
+          <w:strike/>
+        </w:rPr>
+        <w:t>PlayerComponent</w:t>
+      </w:r>
+      <w:proofErr w:type="spellEnd"/>
+      <w:r>
+        <w:rPr>
+          <w:strike/>
+        </w:rPr>
+        <w:t xml:space="preserve"> buttons does not respond to the </w:t>
+      </w:r>
+      <w:proofErr w:type="spellStart"/>
+      <w:r>
+        <w:rPr>
+          <w:strike/>
+        </w:rPr>
+        <w:t>setEnable</w:t>
+      </w:r>
+      <w:proofErr w:type="spellEnd"/>
+      <w:r>
+        <w:rPr>
+          <w:strike/>
+        </w:rPr>
+        <w:t xml:space="preserve"> call.</w:t>
       </w:r>
     </w:p>
     <w:p>
@@ -1088,6 +1419,8 @@
           <w:strike/>
         </w:rPr>
       </w:pPr>
+      <w:proofErr w:type="spellStart"/>
+      <w:proofErr w:type="gramStart"/>
       <w:r>
         <w:rPr>
           <w:rFonts w:ascii="Consolas" w:hAnsi="Consolas" w:cs="Consolas"/>
@@ -1098,16 +1431,41 @@
         </w:rPr>
         <w:t>FractalDevice</w:t>
       </w:r>
-      <w:r>
-        <w:rPr>
-          <w:rFonts w:ascii="Consolas" w:hAnsi="Consolas" w:cs="Consolas"/>
-          <w:strike/>
-          <w:color w:val="000000"/>
-          <w:sz w:val="19"/>
-          <w:szCs w:val="19"/>
-        </w:rPr>
-        <w:t xml:space="preserve">::loadAvailableDevices must be synchronized with </w:t>
-      </w:r>
+      <w:proofErr w:type="spellEnd"/>
+      <w:r>
+        <w:rPr>
+          <w:rFonts w:ascii="Consolas" w:hAnsi="Consolas" w:cs="Consolas"/>
+          <w:strike/>
+          <w:color w:val="000000"/>
+          <w:sz w:val="19"/>
+          <w:szCs w:val="19"/>
+        </w:rPr>
+        <w:t>::</w:t>
+      </w:r>
+      <w:proofErr w:type="spellStart"/>
+      <w:proofErr w:type="gramEnd"/>
+      <w:r>
+        <w:rPr>
+          <w:rFonts w:ascii="Consolas" w:hAnsi="Consolas" w:cs="Consolas"/>
+          <w:strike/>
+          <w:color w:val="000000"/>
+          <w:sz w:val="19"/>
+          <w:szCs w:val="19"/>
+        </w:rPr>
+        <w:t>loadAvailableDevices</w:t>
+      </w:r>
+      <w:proofErr w:type="spellEnd"/>
+      <w:r>
+        <w:rPr>
+          <w:rFonts w:ascii="Consolas" w:hAnsi="Consolas" w:cs="Consolas"/>
+          <w:strike/>
+          <w:color w:val="000000"/>
+          <w:sz w:val="19"/>
+          <w:szCs w:val="19"/>
+        </w:rPr>
+        <w:t xml:space="preserve"> must be synchronized with </w:t>
+      </w:r>
+      <w:proofErr w:type="spellStart"/>
       <w:r>
         <w:rPr>
           <w:rFonts w:ascii="Consolas" w:hAnsi="Consolas" w:cs="Consolas"/>
@@ -1118,16 +1476,29 @@
         </w:rPr>
         <w:t>VirtualBand</w:t>
       </w:r>
-      <w:r>
-        <w:rPr>
-          <w:rFonts w:ascii="Consolas" w:hAnsi="Consolas" w:cs="Consolas"/>
-          <w:strike/>
-          <w:color w:val="000000"/>
-          <w:sz w:val="19"/>
-          <w:szCs w:val="19"/>
-        </w:rPr>
-        <w:t>::loadSongLibrary</w:t>
-      </w:r>
+      <w:proofErr w:type="spellEnd"/>
+      <w:r>
+        <w:rPr>
+          <w:rFonts w:ascii="Consolas" w:hAnsi="Consolas" w:cs="Consolas"/>
+          <w:strike/>
+          <w:color w:val="000000"/>
+          <w:sz w:val="19"/>
+          <w:szCs w:val="19"/>
+        </w:rPr>
+        <w:t>::</w:t>
+      </w:r>
+      <w:proofErr w:type="spellStart"/>
+      <w:r>
+        <w:rPr>
+          <w:rFonts w:ascii="Consolas" w:hAnsi="Consolas" w:cs="Consolas"/>
+          <w:strike/>
+          <w:color w:val="000000"/>
+          <w:sz w:val="19"/>
+          <w:szCs w:val="19"/>
+        </w:rPr>
+        <w:t>loadSongLibrary</w:t>
+      </w:r>
+      <w:proofErr w:type="spellEnd"/>
     </w:p>
     <w:p>
       <w:pPr>
@@ -1144,8 +1515,24 @@
         <w:rPr>
           <w:strike/>
         </w:rPr>
-        <w:t>Slider should display the track position as HH:MM:SS.mmm</w:t>
-      </w:r>
+        <w:t xml:space="preserve">Slider should display the track position as </w:t>
+      </w:r>
+      <w:proofErr w:type="spellStart"/>
+      <w:r>
+        <w:rPr>
+          <w:strike/>
+        </w:rPr>
+        <w:t>HH:</w:t>
+      </w:r>
+      <w:proofErr w:type="gramStart"/>
+      <w:r>
+        <w:rPr>
+          <w:strike/>
+        </w:rPr>
+        <w:t>MM:SS.mmm</w:t>
+      </w:r>
+      <w:proofErr w:type="spellEnd"/>
+      <w:proofErr w:type="gramEnd"/>
     </w:p>
     <w:p>
       <w:pPr>
@@ -1200,7 +1587,17 @@
         </w:numPr>
       </w:pPr>
       <w:r>
-        <w:t xml:space="preserve">Every component could have a background image like the one used by web.whatsapp </w:t>
+        <w:t xml:space="preserve">Every component could have a background image like the one used by </w:t>
+      </w:r>
+      <w:proofErr w:type="spellStart"/>
+      <w:proofErr w:type="gramStart"/>
+      <w:r>
+        <w:t>web.whatsapp</w:t>
+      </w:r>
+      <w:proofErr w:type="spellEnd"/>
+      <w:proofErr w:type="gramEnd"/>
+      <w:r>
+        <w:t xml:space="preserve"> </w:t>
       </w:r>
     </w:p>
     <w:p>

</xml_diff>

<commit_message>
Redesigned marker, playback should work on both MACos and Windows
</commit_message>
<xml_diff>
--- a/documentation/the-guitar-dashboard.docx
+++ b/documentation/the-guitar-dashboard.docx
@@ -20,7 +20,15 @@
     </w:p>
     <w:p>
       <w:r>
-        <w:t>A sequencer that controls a number of tracks that could contains audio or midi events. The sequencer’s tempo is controlled by an algorithm that tries to keep up with a real-time guitar source.</w:t>
+        <w:t xml:space="preserve">A sequencer that controls </w:t>
+      </w:r>
+      <w:proofErr w:type="gramStart"/>
+      <w:r>
+        <w:t>a number of</w:t>
+      </w:r>
+      <w:proofErr w:type="gramEnd"/>
+      <w:r>
+        <w:t xml:space="preserve"> tracks that could contains audio or midi events. The sequencer’s tempo is controlled by an algorithm that tries to keep up with a real-time guitar source.</w:t>
       </w:r>
     </w:p>
     <w:p>
@@ -60,7 +68,15 @@
         </w:numPr>
       </w:pPr>
       <w:r>
-        <w:t>A Device Patch can be defined by a device, a program number and a scene number</w:t>
+        <w:t xml:space="preserve">A Device Patch can be defined by a device, a program </w:t>
+      </w:r>
+      <w:proofErr w:type="gramStart"/>
+      <w:r>
+        <w:t>number</w:t>
+      </w:r>
+      <w:proofErr w:type="gramEnd"/>
+      <w:r>
+        <w:t xml:space="preserve"> and a scene number</w:t>
       </w:r>
     </w:p>
     <w:p>
@@ -99,7 +115,15 @@
         <w:t xml:space="preserve">A Track contain an audio file that can be played </w:t>
       </w:r>
       <w:r>
-        <w:t>at various tempos and also can contain a list of Markers.</w:t>
+        <w:t xml:space="preserve">at various tempos </w:t>
+      </w:r>
+      <w:proofErr w:type="gramStart"/>
+      <w:r>
+        <w:t>and also</w:t>
+      </w:r>
+      <w:proofErr w:type="gramEnd"/>
+      <w:r>
+        <w:t xml:space="preserve"> can contain a list of Markers.</w:t>
       </w:r>
     </w:p>
     <w:p>
@@ -221,6 +245,7 @@
         <w:t xml:space="preserve">* </w:t>
       </w:r>
       <w:proofErr w:type="spellStart"/>
+      <w:proofErr w:type="gramStart"/>
       <w:r>
         <w:rPr>
           <w:rFonts w:ascii="Consolas" w:hAnsi="Consolas" w:cs="Consolas"/>
@@ -241,6 +266,7 @@
         <w:t>::</w:t>
       </w:r>
       <w:proofErr w:type="spellStart"/>
+      <w:proofErr w:type="gramEnd"/>
       <w:r>
         <w:rPr>
           <w:rFonts w:ascii="Consolas" w:hAnsi="Consolas" w:cs="Consolas"/>
@@ -360,9 +386,20 @@
           <w:sz w:val="19"/>
           <w:szCs w:val="19"/>
         </w:rPr>
-        <w:t xml:space="preserve"> = std::</w:t>
-      </w:r>
-      <w:proofErr w:type="spellStart"/>
+        <w:t xml:space="preserve"> = </w:t>
+      </w:r>
+      <w:proofErr w:type="gramStart"/>
+      <w:r>
+        <w:rPr>
+          <w:rFonts w:ascii="Consolas" w:hAnsi="Consolas" w:cs="Consolas"/>
+          <w:color w:val="000000"/>
+          <w:sz w:val="19"/>
+          <w:szCs w:val="19"/>
+        </w:rPr>
+        <w:t>std::</w:t>
+      </w:r>
+      <w:proofErr w:type="spellStart"/>
+      <w:proofErr w:type="gramEnd"/>
       <w:r>
         <w:rPr>
           <w:rFonts w:ascii="Consolas" w:hAnsi="Consolas" w:cs="Consolas"/>
@@ -455,6 +492,7 @@
         </w:rPr>
       </w:pPr>
       <w:proofErr w:type="spellStart"/>
+      <w:proofErr w:type="gramStart"/>
       <w:r>
         <w:rPr>
           <w:rFonts w:ascii="Consolas" w:hAnsi="Consolas" w:cs="Consolas"/>
@@ -475,6 +513,7 @@
         <w:t>::</w:t>
       </w:r>
       <w:proofErr w:type="spellStart"/>
+      <w:proofErr w:type="gramEnd"/>
       <w:r>
         <w:rPr>
           <w:rFonts w:ascii="Consolas" w:hAnsi="Consolas" w:cs="Consolas"/>
@@ -625,6 +664,7 @@
         <w:t xml:space="preserve">* </w:t>
       </w:r>
       <w:proofErr w:type="spellStart"/>
+      <w:proofErr w:type="gramStart"/>
       <w:r>
         <w:rPr>
           <w:rFonts w:ascii="Consolas" w:hAnsi="Consolas" w:cs="Consolas"/>
@@ -642,7 +682,17 @@
           <w:sz w:val="19"/>
           <w:szCs w:val="19"/>
         </w:rPr>
-        <w:t xml:space="preserve">,                                      </w:t>
+        <w:t xml:space="preserve">,   </w:t>
+      </w:r>
+      <w:proofErr w:type="gramEnd"/>
+      <w:r>
+        <w:rPr>
+          <w:rFonts w:ascii="Consolas" w:hAnsi="Consolas" w:cs="Consolas"/>
+          <w:color w:val="000000"/>
+          <w:sz w:val="19"/>
+          <w:szCs w:val="19"/>
+        </w:rPr>
+        <w:t xml:space="preserve">                                   </w:t>
       </w:r>
       <w:r>
         <w:rPr>
@@ -743,6 +793,7 @@
         <w:spacing w:after="0" w:line="240" w:lineRule="auto"/>
       </w:pPr>
       <w:proofErr w:type="spellStart"/>
+      <w:proofErr w:type="gramStart"/>
       <w:r>
         <w:rPr>
           <w:rFonts w:ascii="Consolas" w:hAnsi="Consolas" w:cs="Consolas"/>
@@ -762,7 +813,18 @@
           <w:szCs w:val="19"/>
           <w:lang w:val="it-IT"/>
         </w:rPr>
-        <w:t>::start()</w:t>
+        <w:t>::</w:t>
+      </w:r>
+      <w:proofErr w:type="gramEnd"/>
+      <w:r>
+        <w:rPr>
+          <w:rFonts w:ascii="Consolas" w:hAnsi="Consolas" w:cs="Consolas"/>
+          <w:color w:val="000000"/>
+          <w:sz w:val="19"/>
+          <w:szCs w:val="19"/>
+          <w:lang w:val="it-IT"/>
+        </w:rPr>
+        <w:t>start()</w:t>
       </w:r>
     </w:p>
     <w:p>
@@ -896,7 +958,21 @@
         <w:rPr>
           <w:strike/>
         </w:rPr>
-        <w:t xml:space="preserve"> a song the program changes component must be updated.</w:t>
+        <w:t xml:space="preserve"> a </w:t>
+      </w:r>
+      <w:proofErr w:type="gramStart"/>
+      <w:r>
+        <w:rPr>
+          <w:strike/>
+        </w:rPr>
+        <w:t>song</w:t>
+      </w:r>
+      <w:proofErr w:type="gramEnd"/>
+      <w:r>
+        <w:rPr>
+          <w:strike/>
+        </w:rPr>
+        <w:t xml:space="preserve"> the program changes component must be updated.</w:t>
       </w:r>
     </w:p>
     <w:p>
@@ -1097,8 +1173,14 @@
           <w:ilvl w:val="0"/>
           <w:numId w:val="3"/>
         </w:numPr>
-      </w:pPr>
-      <w:r>
+        <w:rPr>
+          <w:strike/>
+        </w:rPr>
+      </w:pPr>
+      <w:r>
+        <w:rPr>
+          <w:strike/>
+        </w:rPr>
         <w:t>Add a visual reference for every marker in the song</w:t>
       </w:r>
     </w:p>
@@ -1109,16 +1191,28 @@
           <w:ilvl w:val="0"/>
           <w:numId w:val="3"/>
         </w:numPr>
-      </w:pPr>
-      <w:r>
+        <w:rPr>
+          <w:strike/>
+        </w:rPr>
+      </w:pPr>
+      <w:r>
+        <w:rPr>
+          <w:strike/>
+        </w:rPr>
         <w:t xml:space="preserve">Implement the ‘next marker’ and ‘previous marker’ button in </w:t>
       </w:r>
       <w:proofErr w:type="spellStart"/>
       <w:r>
+        <w:rPr>
+          <w:strike/>
+        </w:rPr>
         <w:t>PlayerComponent</w:t>
       </w:r>
       <w:proofErr w:type="spellEnd"/>
       <w:r>
+        <w:rPr>
+          <w:strike/>
+        </w:rPr>
         <w:t>.</w:t>
       </w:r>
     </w:p>
@@ -1131,7 +1225,15 @@
         </w:numPr>
       </w:pPr>
       <w:r>
-        <w:t>Implement the Song::deactivate by stopping the playing track</w:t>
+        <w:t xml:space="preserve">Implement the </w:t>
+      </w:r>
+      <w:proofErr w:type="gramStart"/>
+      <w:r>
+        <w:t>Song::</w:t>
+      </w:r>
+      <w:proofErr w:type="gramEnd"/>
+      <w:r>
+        <w:t>deactivate by stopping the playing track</w:t>
       </w:r>
     </w:p>
     <w:p>
@@ -1291,7 +1393,23 @@
         </w:numPr>
       </w:pPr>
       <w:r>
-        <w:t>Associate every program change to a position within the song so that during the song’s track playback the program change can be automatically played back, if the function is enabled. So there must be a sort of toolbar for enabling/disabling the function</w:t>
+        <w:t xml:space="preserve">Associate every program change to a position within the song so that during the song’s track playback the program change can be automatically played </w:t>
+      </w:r>
+      <w:proofErr w:type="gramStart"/>
+      <w:r>
+        <w:t>back, if</w:t>
+      </w:r>
+      <w:proofErr w:type="gramEnd"/>
+      <w:r>
+        <w:t xml:space="preserve"> the function is enabled. </w:t>
+      </w:r>
+      <w:proofErr w:type="gramStart"/>
+      <w:r>
+        <w:t>So</w:t>
+      </w:r>
+      <w:proofErr w:type="gramEnd"/>
+      <w:r>
+        <w:t xml:space="preserve"> there must be a sort of toolbar for enabling/disabling the function</w:t>
       </w:r>
     </w:p>
     <w:p>
@@ -1301,23 +1419,29 @@
           <w:ilvl w:val="0"/>
           <w:numId w:val="3"/>
         </w:numPr>
-      </w:pPr>
-      <w:r>
+        <w:rPr>
+          <w:strike/>
+        </w:rPr>
+      </w:pPr>
+      <w:r>
+        <w:rPr>
+          <w:strike/>
+        </w:rPr>
         <w:t>The selected song/</w:t>
       </w:r>
       <w:proofErr w:type="spellStart"/>
       <w:r>
+        <w:rPr>
+          <w:strike/>
+        </w:rPr>
         <w:t>program_change</w:t>
       </w:r>
       <w:proofErr w:type="spellEnd"/>
       <w:r>
-        <w:t xml:space="preserve"> must be more visible: </w:t>
-      </w:r>
-      <w:r>
-        <w:t>thicker</w:t>
-      </w:r>
-      <w:r>
-        <w:t xml:space="preserve"> border and lighter tale background. </w:t>
+        <w:rPr>
+          <w:strike/>
+        </w:rPr>
+        <w:t xml:space="preserve"> must be more visible: thicker border and lighter tale background. </w:t>
       </w:r>
     </w:p>
     <w:p>
@@ -1380,6 +1504,7 @@
         </w:rPr>
       </w:pPr>
       <w:proofErr w:type="spellStart"/>
+      <w:proofErr w:type="gramStart"/>
       <w:r>
         <w:rPr>
           <w:rFonts w:ascii="Consolas" w:hAnsi="Consolas" w:cs="Consolas"/>
@@ -1402,6 +1527,7 @@
         <w:t>::</w:t>
       </w:r>
       <w:proofErr w:type="spellStart"/>
+      <w:proofErr w:type="gramEnd"/>
       <w:r>
         <w:rPr>
           <w:rFonts w:ascii="Consolas" w:hAnsi="Consolas" w:cs="Consolas"/>
@@ -1480,9 +1606,17 @@
         <w:rPr>
           <w:strike/>
         </w:rPr>
-        <w:t>HH:MM:SS.mmm</w:t>
-      </w:r>
-      <w:proofErr w:type="spellEnd"/>
+        <w:t>HH:</w:t>
+      </w:r>
+      <w:proofErr w:type="gramStart"/>
+      <w:r>
+        <w:rPr>
+          <w:strike/>
+        </w:rPr>
+        <w:t>MM:SS.mmm</w:t>
+      </w:r>
+      <w:proofErr w:type="spellEnd"/>
+      <w:proofErr w:type="gramEnd"/>
     </w:p>
     <w:p>
       <w:pPr>
@@ -1509,19 +1643,90 @@
           <w:ilvl w:val="0"/>
           <w:numId w:val="6"/>
         </w:numPr>
-      </w:pPr>
-      <w:r>
+        <w:rPr>
+          <w:strike/>
+        </w:rPr>
+      </w:pPr>
+      <w:r>
+        <w:rPr>
+          <w:strike/>
+        </w:rPr>
         <w:t>Fix the memor</w:t>
       </w:r>
       <w:r>
+        <w:rPr>
+          <w:strike/>
+        </w:rPr>
         <w:t>y</w:t>
       </w:r>
       <w:r>
+        <w:rPr>
+          <w:strike/>
+        </w:rPr>
         <w:t xml:space="preserve"> leak shown at program exit</w:t>
       </w:r>
     </w:p>
     <w:p>
       <w:pPr>
+        <w:pStyle w:val="ListParagraph"/>
+        <w:numPr>
+          <w:ilvl w:val="0"/>
+          <w:numId w:val="6"/>
+        </w:numPr>
+      </w:pPr>
+      <w:r>
+        <w:t xml:space="preserve">Songs must be playable on both Windows and </w:t>
+      </w:r>
+      <w:proofErr w:type="spellStart"/>
+      <w:r>
+        <w:t>MACos</w:t>
+      </w:r>
+      <w:proofErr w:type="spellEnd"/>
+    </w:p>
+    <w:p>
+      <w:pPr>
+        <w:pStyle w:val="ListParagraph"/>
+        <w:numPr>
+          <w:ilvl w:val="0"/>
+          <w:numId w:val="6"/>
+        </w:numPr>
+        <w:rPr>
+          <w:strike/>
+        </w:rPr>
+      </w:pPr>
+      <w:r>
+        <w:rPr>
+          <w:strike/>
+        </w:rPr>
+        <w:t>Marker must be rendered properly</w:t>
+      </w:r>
+    </w:p>
+    <w:p>
+      <w:pPr>
+        <w:pStyle w:val="ListParagraph"/>
+        <w:numPr>
+          <w:ilvl w:val="0"/>
+          <w:numId w:val="6"/>
+        </w:numPr>
+      </w:pPr>
+      <w:r>
+        <w:t>Next and previous marker commands should work also when the song in paused.</w:t>
+      </w:r>
+    </w:p>
+    <w:p>
+      <w:pPr>
+        <w:pStyle w:val="ListParagraph"/>
+        <w:numPr>
+          <w:ilvl w:val="0"/>
+          <w:numId w:val="6"/>
+        </w:numPr>
+      </w:pPr>
+      <w:r>
+        <w:t>Song position should return to zero when the song reaches the end.</w:t>
+      </w:r>
+    </w:p>
+    <w:p>
+      <w:pPr>
         <w:pStyle w:val="Heading1"/>
       </w:pPr>
       <w:r>
@@ -1540,19 +1745,34 @@
         <w:t xml:space="preserve">Every component could have a background image like the one used by </w:t>
       </w:r>
       <w:proofErr w:type="spellStart"/>
+      <w:proofErr w:type="gramStart"/>
       <w:r>
         <w:t>web.whatsapp</w:t>
       </w:r>
       <w:proofErr w:type="spellEnd"/>
+      <w:proofErr w:type="gramEnd"/>
       <w:r>
         <w:t xml:space="preserve"> </w:t>
       </w:r>
     </w:p>
     <w:p>
       <w:pPr>
+        <w:pStyle w:val="ListParagraph"/>
+        <w:numPr>
+          <w:ilvl w:val="0"/>
+          <w:numId w:val="5"/>
+        </w:numPr>
+      </w:pPr>
+      <w:r>
+        <w:t>Patch and scene numbers should be visible in the status bar</w:t>
+      </w:r>
+    </w:p>
+    <w:p>
+      <w:pPr>
         <w:pStyle w:val="Heading1"/>
       </w:pPr>
       <w:r>
+        <w:lastRenderedPageBreak/>
         <w:t>Testing</w:t>
       </w:r>
     </w:p>

</xml_diff>

<commit_message>
Added volume slider. Few bug fixes.
</commit_message>
<xml_diff>
--- a/documentation/the-guitar-dashboard.docx
+++ b/documentation/the-guitar-dashboard.docx
@@ -1673,12 +1673,21 @@
           <w:ilvl w:val="0"/>
           <w:numId w:val="6"/>
         </w:numPr>
-      </w:pPr>
-      <w:r>
+        <w:rPr>
+          <w:strike/>
+        </w:rPr>
+      </w:pPr>
+      <w:r>
+        <w:rPr>
+          <w:strike/>
+        </w:rPr>
         <w:t xml:space="preserve">Songs must be playable on both Windows and </w:t>
       </w:r>
       <w:proofErr w:type="spellStart"/>
       <w:r>
+        <w:rPr>
+          <w:strike/>
+        </w:rPr>
         <w:t>MACos</w:t>
       </w:r>
       <w:proofErr w:type="spellEnd"/>
@@ -1708,8 +1717,14 @@
           <w:ilvl w:val="0"/>
           <w:numId w:val="6"/>
         </w:numPr>
-      </w:pPr>
-      <w:r>
+        <w:rPr>
+          <w:strike/>
+        </w:rPr>
+      </w:pPr>
+      <w:r>
+        <w:rPr>
+          <w:strike/>
+        </w:rPr>
         <w:t>Next and previous marker commands should work also when the song in paused.</w:t>
       </w:r>
     </w:p>
@@ -1720,8 +1735,14 @@
           <w:ilvl w:val="0"/>
           <w:numId w:val="6"/>
         </w:numPr>
-      </w:pPr>
-      <w:r>
+        <w:rPr>
+          <w:strike/>
+        </w:rPr>
+      </w:pPr>
+      <w:r>
+        <w:rPr>
+          <w:strike/>
+        </w:rPr>
         <w:t>Song position should return to zero when the song reaches the end.</w:t>
       </w:r>
     </w:p>

</xml_diff>